<commit_message>
Added one part of the report
</commit_message>
<xml_diff>
--- a/Documents/report/parts/igor/diagrams.docx
+++ b/Documents/report/parts/igor/diagrams.docx
@@ -5,6 +5,32 @@
     <w:p>
       <w:bookmarkStart w:id="0" w:name="_GoBack"/>
       <w:bookmarkEnd w:id="0"/>
+      <w:r>
+        <w:rPr>
+          <w:noProof/>
+        </w:rPr>
+        <w:drawing>
+          <wp:anchor distT="0" distB="0" distL="114300" distR="114300" simplePos="0" relativeHeight="251659264" behindDoc="0" locked="0" layoutInCell="1" allowOverlap="1">
+            <wp:simplePos x="0" y="0"/>
+            <wp:positionH relativeFrom="column">
+              <wp:posOffset>38100</wp:posOffset>
+            </wp:positionH>
+            <wp:positionV relativeFrom="paragraph">
+              <wp:posOffset>5314950</wp:posOffset>
+            </wp:positionV>
+            <wp:extent cx="4523014" cy="2638425"/>
+            <wp:effectExtent l="38100" t="38100" r="11430" b="47625"/>
+            <wp:wrapNone/>
+            <wp:docPr id="2" name="Diagram 2"/>
+            <wp:cNvGraphicFramePr/>
+            <a:graphic xmlns:a="http://schemas.openxmlformats.org/drawingml/2006/main">
+              <a:graphicData uri="http://schemas.openxmlformats.org/drawingml/2006/diagram">
+                <dgm:relIds xmlns:dgm="http://schemas.openxmlformats.org/drawingml/2006/diagram" xmlns:r="http://schemas.openxmlformats.org/officeDocument/2006/relationships" r:dm="rId6" r:lo="rId7" r:qs="rId8" r:cs="rId9"/>
+              </a:graphicData>
+            </a:graphic>
+          </wp:anchor>
+        </w:drawing>
+      </w:r>
       <w:r>
         <w:rPr>
           <w:noProof/>
@@ -25,7 +51,7 @@
             <wp:cNvGraphicFramePr/>
             <a:graphic xmlns:a="http://schemas.openxmlformats.org/drawingml/2006/main">
               <a:graphicData uri="http://schemas.openxmlformats.org/drawingml/2006/diagram">
-                <dgm:relIds xmlns:dgm="http://schemas.openxmlformats.org/drawingml/2006/diagram" xmlns:r="http://schemas.openxmlformats.org/officeDocument/2006/relationships" r:dm="rId6" r:lo="rId7" r:qs="rId8" r:cs="rId9"/>
+                <dgm:relIds xmlns:dgm="http://schemas.openxmlformats.org/drawingml/2006/diagram" xmlns:r="http://schemas.openxmlformats.org/officeDocument/2006/relationships" r:dm="rId11" r:lo="rId12" r:qs="rId13" r:cs="rId14"/>
               </a:graphicData>
             </a:graphic>
             <wp14:sizeRelH relativeFrom="margin">
@@ -1313,7 +1339,1050 @@
 </dgm:colorsDef>
 </file>
 
+<file path=word/diagrams/colors2.xml><?xml version="1.0" encoding="utf-8"?>
+<dgm:colorsDef xmlns:dgm="http://schemas.openxmlformats.org/drawingml/2006/diagram" xmlns:a="http://schemas.openxmlformats.org/drawingml/2006/main" uniqueId="urn:microsoft.com/office/officeart/2005/8/colors/accent1_2">
+  <dgm:title val=""/>
+  <dgm:desc val=""/>
+  <dgm:catLst>
+    <dgm:cat type="accent1" pri="11200"/>
+  </dgm:catLst>
+  <dgm:styleLbl name="node0">
+    <dgm:fillClrLst meth="repeat">
+      <a:schemeClr val="accent1"/>
+    </dgm:fillClrLst>
+    <dgm:linClrLst meth="repeat">
+      <a:schemeClr val="lt1"/>
+    </dgm:linClrLst>
+    <dgm:effectClrLst/>
+    <dgm:txLinClrLst/>
+    <dgm:txFillClrLst/>
+    <dgm:txEffectClrLst/>
+  </dgm:styleLbl>
+  <dgm:styleLbl name="alignNode1">
+    <dgm:fillClrLst meth="repeat">
+      <a:schemeClr val="accent1"/>
+    </dgm:fillClrLst>
+    <dgm:linClrLst meth="repeat">
+      <a:schemeClr val="accent1"/>
+    </dgm:linClrLst>
+    <dgm:effectClrLst/>
+    <dgm:txLinClrLst/>
+    <dgm:txFillClrLst/>
+    <dgm:txEffectClrLst/>
+  </dgm:styleLbl>
+  <dgm:styleLbl name="node1">
+    <dgm:fillClrLst meth="repeat">
+      <a:schemeClr val="accent1"/>
+    </dgm:fillClrLst>
+    <dgm:linClrLst meth="repeat">
+      <a:schemeClr val="lt1"/>
+    </dgm:linClrLst>
+    <dgm:effectClrLst/>
+    <dgm:txLinClrLst/>
+    <dgm:txFillClrLst/>
+    <dgm:txEffectClrLst/>
+  </dgm:styleLbl>
+  <dgm:styleLbl name="lnNode1">
+    <dgm:fillClrLst meth="repeat">
+      <a:schemeClr val="accent1"/>
+    </dgm:fillClrLst>
+    <dgm:linClrLst meth="repeat">
+      <a:schemeClr val="lt1"/>
+    </dgm:linClrLst>
+    <dgm:effectClrLst/>
+    <dgm:txLinClrLst/>
+    <dgm:txFillClrLst/>
+    <dgm:txEffectClrLst/>
+  </dgm:styleLbl>
+  <dgm:styleLbl name="vennNode1">
+    <dgm:fillClrLst meth="repeat">
+      <a:schemeClr val="accent1">
+        <a:alpha val="50000"/>
+      </a:schemeClr>
+    </dgm:fillClrLst>
+    <dgm:linClrLst meth="repeat">
+      <a:schemeClr val="lt1"/>
+    </dgm:linClrLst>
+    <dgm:effectClrLst/>
+    <dgm:txLinClrLst/>
+    <dgm:txFillClrLst/>
+    <dgm:txEffectClrLst/>
+  </dgm:styleLbl>
+  <dgm:styleLbl name="node2">
+    <dgm:fillClrLst meth="repeat">
+      <a:schemeClr val="accent1"/>
+    </dgm:fillClrLst>
+    <dgm:linClrLst meth="repeat">
+      <a:schemeClr val="lt1"/>
+    </dgm:linClrLst>
+    <dgm:effectClrLst/>
+    <dgm:txLinClrLst/>
+    <dgm:txFillClrLst/>
+    <dgm:txEffectClrLst/>
+  </dgm:styleLbl>
+  <dgm:styleLbl name="node3">
+    <dgm:fillClrLst meth="repeat">
+      <a:schemeClr val="accent1"/>
+    </dgm:fillClrLst>
+    <dgm:linClrLst meth="repeat">
+      <a:schemeClr val="lt1"/>
+    </dgm:linClrLst>
+    <dgm:effectClrLst/>
+    <dgm:txLinClrLst/>
+    <dgm:txFillClrLst/>
+    <dgm:txEffectClrLst/>
+  </dgm:styleLbl>
+  <dgm:styleLbl name="node4">
+    <dgm:fillClrLst meth="repeat">
+      <a:schemeClr val="accent1"/>
+    </dgm:fillClrLst>
+    <dgm:linClrLst meth="repeat">
+      <a:schemeClr val="lt1"/>
+    </dgm:linClrLst>
+    <dgm:effectClrLst/>
+    <dgm:txLinClrLst/>
+    <dgm:txFillClrLst/>
+    <dgm:txEffectClrLst/>
+  </dgm:styleLbl>
+  <dgm:styleLbl name="fgImgPlace1">
+    <dgm:fillClrLst meth="repeat">
+      <a:schemeClr val="accent1">
+        <a:tint val="50000"/>
+      </a:schemeClr>
+    </dgm:fillClrLst>
+    <dgm:linClrLst meth="repeat">
+      <a:schemeClr val="lt1"/>
+    </dgm:linClrLst>
+    <dgm:effectClrLst/>
+    <dgm:txLinClrLst/>
+    <dgm:txFillClrLst meth="repeat">
+      <a:schemeClr val="lt1"/>
+    </dgm:txFillClrLst>
+    <dgm:txEffectClrLst/>
+  </dgm:styleLbl>
+  <dgm:styleLbl name="alignImgPlace1">
+    <dgm:fillClrLst meth="repeat">
+      <a:schemeClr val="accent1">
+        <a:tint val="50000"/>
+      </a:schemeClr>
+    </dgm:fillClrLst>
+    <dgm:linClrLst meth="repeat">
+      <a:schemeClr val="lt1"/>
+    </dgm:linClrLst>
+    <dgm:effectClrLst/>
+    <dgm:txLinClrLst/>
+    <dgm:txFillClrLst meth="repeat">
+      <a:schemeClr val="lt1"/>
+    </dgm:txFillClrLst>
+    <dgm:txEffectClrLst/>
+  </dgm:styleLbl>
+  <dgm:styleLbl name="bgImgPlace1">
+    <dgm:fillClrLst meth="repeat">
+      <a:schemeClr val="accent1">
+        <a:tint val="50000"/>
+      </a:schemeClr>
+    </dgm:fillClrLst>
+    <dgm:linClrLst meth="repeat">
+      <a:schemeClr val="lt1"/>
+    </dgm:linClrLst>
+    <dgm:effectClrLst/>
+    <dgm:txLinClrLst/>
+    <dgm:txFillClrLst meth="repeat">
+      <a:schemeClr val="lt1"/>
+    </dgm:txFillClrLst>
+    <dgm:txEffectClrLst/>
+  </dgm:styleLbl>
+  <dgm:styleLbl name="sibTrans2D1">
+    <dgm:fillClrLst meth="repeat">
+      <a:schemeClr val="accent1">
+        <a:tint val="60000"/>
+      </a:schemeClr>
+    </dgm:fillClrLst>
+    <dgm:linClrLst meth="repeat">
+      <a:schemeClr val="accent1">
+        <a:tint val="60000"/>
+      </a:schemeClr>
+    </dgm:linClrLst>
+    <dgm:effectClrLst/>
+    <dgm:txLinClrLst/>
+    <dgm:txFillClrLst/>
+    <dgm:txEffectClrLst/>
+  </dgm:styleLbl>
+  <dgm:styleLbl name="fgSibTrans2D1">
+    <dgm:fillClrLst meth="repeat">
+      <a:schemeClr val="accent1">
+        <a:tint val="60000"/>
+      </a:schemeClr>
+    </dgm:fillClrLst>
+    <dgm:linClrLst meth="repeat">
+      <a:schemeClr val="accent1">
+        <a:tint val="60000"/>
+      </a:schemeClr>
+    </dgm:linClrLst>
+    <dgm:effectClrLst/>
+    <dgm:txLinClrLst/>
+    <dgm:txFillClrLst/>
+    <dgm:txEffectClrLst/>
+  </dgm:styleLbl>
+  <dgm:styleLbl name="bgSibTrans2D1">
+    <dgm:fillClrLst meth="repeat">
+      <a:schemeClr val="accent1">
+        <a:tint val="60000"/>
+      </a:schemeClr>
+    </dgm:fillClrLst>
+    <dgm:linClrLst meth="repeat">
+      <a:schemeClr val="accent1">
+        <a:tint val="60000"/>
+      </a:schemeClr>
+    </dgm:linClrLst>
+    <dgm:effectClrLst/>
+    <dgm:txLinClrLst/>
+    <dgm:txFillClrLst/>
+    <dgm:txEffectClrLst/>
+  </dgm:styleLbl>
+  <dgm:styleLbl name="sibTrans1D1">
+    <dgm:fillClrLst meth="repeat">
+      <a:schemeClr val="accent1"/>
+    </dgm:fillClrLst>
+    <dgm:linClrLst meth="repeat">
+      <a:schemeClr val="accent1"/>
+    </dgm:linClrLst>
+    <dgm:effectClrLst/>
+    <dgm:txLinClrLst/>
+    <dgm:txFillClrLst meth="repeat">
+      <a:schemeClr val="tx1"/>
+    </dgm:txFillClrLst>
+    <dgm:txEffectClrLst/>
+  </dgm:styleLbl>
+  <dgm:styleLbl name="callout">
+    <dgm:fillClrLst meth="repeat">
+      <a:schemeClr val="accent1"/>
+    </dgm:fillClrLst>
+    <dgm:linClrLst meth="repeat">
+      <a:schemeClr val="accent1">
+        <a:tint val="50000"/>
+      </a:schemeClr>
+    </dgm:linClrLst>
+    <dgm:effectClrLst/>
+    <dgm:txLinClrLst/>
+    <dgm:txFillClrLst meth="repeat">
+      <a:schemeClr val="tx1"/>
+    </dgm:txFillClrLst>
+    <dgm:txEffectClrLst/>
+  </dgm:styleLbl>
+  <dgm:styleLbl name="asst0">
+    <dgm:fillClrLst meth="repeat">
+      <a:schemeClr val="accent1"/>
+    </dgm:fillClrLst>
+    <dgm:linClrLst meth="repeat">
+      <a:schemeClr val="lt1"/>
+    </dgm:linClrLst>
+    <dgm:effectClrLst/>
+    <dgm:txLinClrLst/>
+    <dgm:txFillClrLst/>
+    <dgm:txEffectClrLst/>
+  </dgm:styleLbl>
+  <dgm:styleLbl name="asst1">
+    <dgm:fillClrLst meth="repeat">
+      <a:schemeClr val="accent1"/>
+    </dgm:fillClrLst>
+    <dgm:linClrLst meth="repeat">
+      <a:schemeClr val="lt1"/>
+    </dgm:linClrLst>
+    <dgm:effectClrLst/>
+    <dgm:txLinClrLst/>
+    <dgm:txFillClrLst/>
+    <dgm:txEffectClrLst/>
+  </dgm:styleLbl>
+  <dgm:styleLbl name="asst2">
+    <dgm:fillClrLst meth="repeat">
+      <a:schemeClr val="accent1"/>
+    </dgm:fillClrLst>
+    <dgm:linClrLst meth="repeat">
+      <a:schemeClr val="lt1"/>
+    </dgm:linClrLst>
+    <dgm:effectClrLst/>
+    <dgm:txLinClrLst/>
+    <dgm:txFillClrLst/>
+    <dgm:txEffectClrLst/>
+  </dgm:styleLbl>
+  <dgm:styleLbl name="asst3">
+    <dgm:fillClrLst meth="repeat">
+      <a:schemeClr val="accent1"/>
+    </dgm:fillClrLst>
+    <dgm:linClrLst meth="repeat">
+      <a:schemeClr val="lt1"/>
+    </dgm:linClrLst>
+    <dgm:effectClrLst/>
+    <dgm:txLinClrLst/>
+    <dgm:txFillClrLst/>
+    <dgm:txEffectClrLst/>
+  </dgm:styleLbl>
+  <dgm:styleLbl name="asst4">
+    <dgm:fillClrLst meth="repeat">
+      <a:schemeClr val="accent1"/>
+    </dgm:fillClrLst>
+    <dgm:linClrLst meth="repeat">
+      <a:schemeClr val="lt1"/>
+    </dgm:linClrLst>
+    <dgm:effectClrLst/>
+    <dgm:txLinClrLst/>
+    <dgm:txFillClrLst/>
+    <dgm:txEffectClrLst/>
+  </dgm:styleLbl>
+  <dgm:styleLbl name="parChTrans2D1">
+    <dgm:fillClrLst meth="repeat">
+      <a:schemeClr val="accent1">
+        <a:tint val="60000"/>
+      </a:schemeClr>
+    </dgm:fillClrLst>
+    <dgm:linClrLst meth="repeat">
+      <a:schemeClr val="accent1">
+        <a:tint val="60000"/>
+      </a:schemeClr>
+    </dgm:linClrLst>
+    <dgm:effectClrLst/>
+    <dgm:txLinClrLst/>
+    <dgm:txFillClrLst meth="repeat">
+      <a:schemeClr val="lt1"/>
+    </dgm:txFillClrLst>
+    <dgm:txEffectClrLst/>
+  </dgm:styleLbl>
+  <dgm:styleLbl name="parChTrans2D2">
+    <dgm:fillClrLst meth="repeat">
+      <a:schemeClr val="accent1"/>
+    </dgm:fillClrLst>
+    <dgm:linClrLst meth="repeat">
+      <a:schemeClr val="accent1"/>
+    </dgm:linClrLst>
+    <dgm:effectClrLst/>
+    <dgm:txLinClrLst/>
+    <dgm:txFillClrLst meth="repeat">
+      <a:schemeClr val="lt1"/>
+    </dgm:txFillClrLst>
+    <dgm:txEffectClrLst/>
+  </dgm:styleLbl>
+  <dgm:styleLbl name="parChTrans2D3">
+    <dgm:fillClrLst meth="repeat">
+      <a:schemeClr val="accent1"/>
+    </dgm:fillClrLst>
+    <dgm:linClrLst meth="repeat">
+      <a:schemeClr val="accent1"/>
+    </dgm:linClrLst>
+    <dgm:effectClrLst/>
+    <dgm:txLinClrLst/>
+    <dgm:txFillClrLst meth="repeat">
+      <a:schemeClr val="lt1"/>
+    </dgm:txFillClrLst>
+    <dgm:txEffectClrLst/>
+  </dgm:styleLbl>
+  <dgm:styleLbl name="parChTrans2D4">
+    <dgm:fillClrLst meth="repeat">
+      <a:schemeClr val="accent1"/>
+    </dgm:fillClrLst>
+    <dgm:linClrLst meth="repeat">
+      <a:schemeClr val="accent1"/>
+    </dgm:linClrLst>
+    <dgm:effectClrLst/>
+    <dgm:txLinClrLst/>
+    <dgm:txFillClrLst meth="repeat">
+      <a:schemeClr val="lt1"/>
+    </dgm:txFillClrLst>
+    <dgm:txEffectClrLst/>
+  </dgm:styleLbl>
+  <dgm:styleLbl name="parChTrans1D1">
+    <dgm:fillClrLst meth="repeat">
+      <a:schemeClr val="accent1"/>
+    </dgm:fillClrLst>
+    <dgm:linClrLst meth="repeat">
+      <a:schemeClr val="accent1">
+        <a:shade val="60000"/>
+      </a:schemeClr>
+    </dgm:linClrLst>
+    <dgm:effectClrLst/>
+    <dgm:txLinClrLst/>
+    <dgm:txFillClrLst meth="repeat">
+      <a:schemeClr val="tx1"/>
+    </dgm:txFillClrLst>
+    <dgm:txEffectClrLst/>
+  </dgm:styleLbl>
+  <dgm:styleLbl name="parChTrans1D2">
+    <dgm:fillClrLst meth="repeat">
+      <a:schemeClr val="accent1"/>
+    </dgm:fillClrLst>
+    <dgm:linClrLst meth="repeat">
+      <a:schemeClr val="accent1">
+        <a:shade val="60000"/>
+      </a:schemeClr>
+    </dgm:linClrLst>
+    <dgm:effectClrLst/>
+    <dgm:txLinClrLst/>
+    <dgm:txFillClrLst meth="repeat">
+      <a:schemeClr val="tx1"/>
+    </dgm:txFillClrLst>
+    <dgm:txEffectClrLst/>
+  </dgm:styleLbl>
+  <dgm:styleLbl name="parChTrans1D3">
+    <dgm:fillClrLst meth="repeat">
+      <a:schemeClr val="accent1"/>
+    </dgm:fillClrLst>
+    <dgm:linClrLst meth="repeat">
+      <a:schemeClr val="accent1">
+        <a:shade val="80000"/>
+      </a:schemeClr>
+    </dgm:linClrLst>
+    <dgm:effectClrLst/>
+    <dgm:txLinClrLst/>
+    <dgm:txFillClrLst meth="repeat">
+      <a:schemeClr val="tx1"/>
+    </dgm:txFillClrLst>
+    <dgm:txEffectClrLst/>
+  </dgm:styleLbl>
+  <dgm:styleLbl name="parChTrans1D4">
+    <dgm:fillClrLst meth="repeat">
+      <a:schemeClr val="accent1"/>
+    </dgm:fillClrLst>
+    <dgm:linClrLst meth="repeat">
+      <a:schemeClr val="accent1">
+        <a:shade val="80000"/>
+      </a:schemeClr>
+    </dgm:linClrLst>
+    <dgm:effectClrLst/>
+    <dgm:txLinClrLst/>
+    <dgm:txFillClrLst meth="repeat">
+      <a:schemeClr val="tx1"/>
+    </dgm:txFillClrLst>
+    <dgm:txEffectClrLst/>
+  </dgm:styleLbl>
+  <dgm:styleLbl name="fgAcc1">
+    <dgm:fillClrLst meth="repeat">
+      <a:schemeClr val="lt1">
+        <a:alpha val="90000"/>
+      </a:schemeClr>
+    </dgm:fillClrLst>
+    <dgm:linClrLst meth="repeat">
+      <a:schemeClr val="accent1"/>
+    </dgm:linClrLst>
+    <dgm:effectClrLst/>
+    <dgm:txLinClrLst/>
+    <dgm:txFillClrLst meth="repeat">
+      <a:schemeClr val="dk1"/>
+    </dgm:txFillClrLst>
+    <dgm:txEffectClrLst/>
+  </dgm:styleLbl>
+  <dgm:styleLbl name="conFgAcc1">
+    <dgm:fillClrLst meth="repeat">
+      <a:schemeClr val="lt1">
+        <a:alpha val="90000"/>
+      </a:schemeClr>
+    </dgm:fillClrLst>
+    <dgm:linClrLst meth="repeat">
+      <a:schemeClr val="accent1"/>
+    </dgm:linClrLst>
+    <dgm:effectClrLst/>
+    <dgm:txLinClrLst/>
+    <dgm:txFillClrLst meth="repeat">
+      <a:schemeClr val="dk1"/>
+    </dgm:txFillClrLst>
+    <dgm:txEffectClrLst/>
+  </dgm:styleLbl>
+  <dgm:styleLbl name="alignAcc1">
+    <dgm:fillClrLst meth="repeat">
+      <a:schemeClr val="lt1">
+        <a:alpha val="90000"/>
+      </a:schemeClr>
+    </dgm:fillClrLst>
+    <dgm:linClrLst meth="repeat">
+      <a:schemeClr val="accent1"/>
+    </dgm:linClrLst>
+    <dgm:effectClrLst/>
+    <dgm:txLinClrLst/>
+    <dgm:txFillClrLst meth="repeat">
+      <a:schemeClr val="dk1"/>
+    </dgm:txFillClrLst>
+    <dgm:txEffectClrLst/>
+  </dgm:styleLbl>
+  <dgm:styleLbl name="trAlignAcc1">
+    <dgm:fillClrLst meth="repeat">
+      <a:schemeClr val="lt1">
+        <a:alpha val="40000"/>
+      </a:schemeClr>
+    </dgm:fillClrLst>
+    <dgm:linClrLst meth="repeat">
+      <a:schemeClr val="accent1"/>
+    </dgm:linClrLst>
+    <dgm:effectClrLst/>
+    <dgm:txLinClrLst/>
+    <dgm:txFillClrLst meth="repeat">
+      <a:schemeClr val="dk1"/>
+    </dgm:txFillClrLst>
+    <dgm:txEffectClrLst/>
+  </dgm:styleLbl>
+  <dgm:styleLbl name="bgAcc1">
+    <dgm:fillClrLst meth="repeat">
+      <a:schemeClr val="lt1">
+        <a:alpha val="90000"/>
+      </a:schemeClr>
+    </dgm:fillClrLst>
+    <dgm:linClrLst meth="repeat">
+      <a:schemeClr val="accent1"/>
+    </dgm:linClrLst>
+    <dgm:effectClrLst/>
+    <dgm:txLinClrLst/>
+    <dgm:txFillClrLst meth="repeat">
+      <a:schemeClr val="dk1"/>
+    </dgm:txFillClrLst>
+    <dgm:txEffectClrLst/>
+  </dgm:styleLbl>
+  <dgm:styleLbl name="solidFgAcc1">
+    <dgm:fillClrLst meth="repeat">
+      <a:schemeClr val="lt1"/>
+    </dgm:fillClrLst>
+    <dgm:linClrLst meth="repeat">
+      <a:schemeClr val="accent1"/>
+    </dgm:linClrLst>
+    <dgm:effectClrLst/>
+    <dgm:txLinClrLst/>
+    <dgm:txFillClrLst meth="repeat">
+      <a:schemeClr val="dk1"/>
+    </dgm:txFillClrLst>
+    <dgm:txEffectClrLst/>
+  </dgm:styleLbl>
+  <dgm:styleLbl name="solidAlignAcc1">
+    <dgm:fillClrLst meth="repeat">
+      <a:schemeClr val="lt1"/>
+    </dgm:fillClrLst>
+    <dgm:linClrLst meth="repeat">
+      <a:schemeClr val="accent1"/>
+    </dgm:linClrLst>
+    <dgm:effectClrLst/>
+    <dgm:txLinClrLst/>
+    <dgm:txFillClrLst meth="repeat">
+      <a:schemeClr val="dk1"/>
+    </dgm:txFillClrLst>
+    <dgm:txEffectClrLst/>
+  </dgm:styleLbl>
+  <dgm:styleLbl name="solidBgAcc1">
+    <dgm:fillClrLst meth="repeat">
+      <a:schemeClr val="lt1"/>
+    </dgm:fillClrLst>
+    <dgm:linClrLst meth="repeat">
+      <a:schemeClr val="accent1"/>
+    </dgm:linClrLst>
+    <dgm:effectClrLst/>
+    <dgm:txLinClrLst/>
+    <dgm:txFillClrLst meth="repeat">
+      <a:schemeClr val="dk1"/>
+    </dgm:txFillClrLst>
+    <dgm:txEffectClrLst/>
+  </dgm:styleLbl>
+  <dgm:styleLbl name="fgAccFollowNode1">
+    <dgm:fillClrLst meth="repeat">
+      <a:schemeClr val="accent1">
+        <a:alpha val="90000"/>
+        <a:tint val="40000"/>
+      </a:schemeClr>
+    </dgm:fillClrLst>
+    <dgm:linClrLst meth="repeat">
+      <a:schemeClr val="accent1">
+        <a:alpha val="90000"/>
+        <a:tint val="40000"/>
+      </a:schemeClr>
+    </dgm:linClrLst>
+    <dgm:effectClrLst/>
+    <dgm:txLinClrLst/>
+    <dgm:txFillClrLst meth="repeat">
+      <a:schemeClr val="dk1"/>
+    </dgm:txFillClrLst>
+    <dgm:txEffectClrLst/>
+  </dgm:styleLbl>
+  <dgm:styleLbl name="alignAccFollowNode1">
+    <dgm:fillClrLst meth="repeat">
+      <a:schemeClr val="accent1">
+        <a:alpha val="90000"/>
+        <a:tint val="40000"/>
+      </a:schemeClr>
+    </dgm:fillClrLst>
+    <dgm:linClrLst meth="repeat">
+      <a:schemeClr val="accent1">
+        <a:alpha val="90000"/>
+        <a:tint val="40000"/>
+      </a:schemeClr>
+    </dgm:linClrLst>
+    <dgm:effectClrLst/>
+    <dgm:txLinClrLst/>
+    <dgm:txFillClrLst meth="repeat">
+      <a:schemeClr val="dk1"/>
+    </dgm:txFillClrLst>
+    <dgm:txEffectClrLst/>
+  </dgm:styleLbl>
+  <dgm:styleLbl name="bgAccFollowNode1">
+    <dgm:fillClrLst meth="repeat">
+      <a:schemeClr val="accent1">
+        <a:alpha val="90000"/>
+        <a:tint val="40000"/>
+      </a:schemeClr>
+    </dgm:fillClrLst>
+    <dgm:linClrLst meth="repeat">
+      <a:schemeClr val="accent1">
+        <a:alpha val="90000"/>
+        <a:tint val="40000"/>
+      </a:schemeClr>
+    </dgm:linClrLst>
+    <dgm:effectClrLst/>
+    <dgm:txLinClrLst/>
+    <dgm:txFillClrLst meth="repeat">
+      <a:schemeClr val="dk1"/>
+    </dgm:txFillClrLst>
+    <dgm:txEffectClrLst/>
+  </dgm:styleLbl>
+  <dgm:styleLbl name="fgAcc0">
+    <dgm:fillClrLst meth="repeat">
+      <a:schemeClr val="lt1">
+        <a:alpha val="90000"/>
+      </a:schemeClr>
+    </dgm:fillClrLst>
+    <dgm:linClrLst meth="repeat">
+      <a:schemeClr val="accent1"/>
+    </dgm:linClrLst>
+    <dgm:effectClrLst/>
+    <dgm:txLinClrLst/>
+    <dgm:txFillClrLst meth="repeat">
+      <a:schemeClr val="dk1"/>
+    </dgm:txFillClrLst>
+    <dgm:txEffectClrLst/>
+  </dgm:styleLbl>
+  <dgm:styleLbl name="fgAcc2">
+    <dgm:fillClrLst meth="repeat">
+      <a:schemeClr val="lt1">
+        <a:alpha val="90000"/>
+      </a:schemeClr>
+    </dgm:fillClrLst>
+    <dgm:linClrLst meth="repeat">
+      <a:schemeClr val="accent1"/>
+    </dgm:linClrLst>
+    <dgm:effectClrLst/>
+    <dgm:txLinClrLst/>
+    <dgm:txFillClrLst meth="repeat">
+      <a:schemeClr val="dk1"/>
+    </dgm:txFillClrLst>
+    <dgm:txEffectClrLst/>
+  </dgm:styleLbl>
+  <dgm:styleLbl name="fgAcc3">
+    <dgm:fillClrLst meth="repeat">
+      <a:schemeClr val="lt1">
+        <a:alpha val="90000"/>
+      </a:schemeClr>
+    </dgm:fillClrLst>
+    <dgm:linClrLst meth="repeat">
+      <a:schemeClr val="accent1"/>
+    </dgm:linClrLst>
+    <dgm:effectClrLst/>
+    <dgm:txLinClrLst/>
+    <dgm:txFillClrLst meth="repeat">
+      <a:schemeClr val="dk1"/>
+    </dgm:txFillClrLst>
+    <dgm:txEffectClrLst/>
+  </dgm:styleLbl>
+  <dgm:styleLbl name="fgAcc4">
+    <dgm:fillClrLst meth="repeat">
+      <a:schemeClr val="lt1">
+        <a:alpha val="90000"/>
+      </a:schemeClr>
+    </dgm:fillClrLst>
+    <dgm:linClrLst meth="repeat">
+      <a:schemeClr val="accent1"/>
+    </dgm:linClrLst>
+    <dgm:effectClrLst/>
+    <dgm:txLinClrLst/>
+    <dgm:txFillClrLst meth="repeat">
+      <a:schemeClr val="dk1"/>
+    </dgm:txFillClrLst>
+    <dgm:txEffectClrLst/>
+  </dgm:styleLbl>
+  <dgm:styleLbl name="bgShp">
+    <dgm:fillClrLst meth="repeat">
+      <a:schemeClr val="accent1">
+        <a:tint val="40000"/>
+      </a:schemeClr>
+    </dgm:fillClrLst>
+    <dgm:linClrLst meth="repeat">
+      <a:schemeClr val="accent1"/>
+    </dgm:linClrLst>
+    <dgm:effectClrLst/>
+    <dgm:txLinClrLst/>
+    <dgm:txFillClrLst meth="repeat">
+      <a:schemeClr val="dk1"/>
+    </dgm:txFillClrLst>
+    <dgm:txEffectClrLst/>
+  </dgm:styleLbl>
+  <dgm:styleLbl name="dkBgShp">
+    <dgm:fillClrLst meth="repeat">
+      <a:schemeClr val="accent1">
+        <a:shade val="80000"/>
+      </a:schemeClr>
+    </dgm:fillClrLst>
+    <dgm:linClrLst meth="repeat">
+      <a:schemeClr val="accent1"/>
+    </dgm:linClrLst>
+    <dgm:effectClrLst/>
+    <dgm:txLinClrLst/>
+    <dgm:txFillClrLst meth="repeat">
+      <a:schemeClr val="lt1"/>
+    </dgm:txFillClrLst>
+    <dgm:txEffectClrLst/>
+  </dgm:styleLbl>
+  <dgm:styleLbl name="trBgShp">
+    <dgm:fillClrLst meth="repeat">
+      <a:schemeClr val="accent1">
+        <a:tint val="50000"/>
+        <a:alpha val="40000"/>
+      </a:schemeClr>
+    </dgm:fillClrLst>
+    <dgm:linClrLst meth="repeat">
+      <a:schemeClr val="accent1"/>
+    </dgm:linClrLst>
+    <dgm:effectClrLst/>
+    <dgm:txLinClrLst/>
+    <dgm:txFillClrLst meth="repeat">
+      <a:schemeClr val="lt1"/>
+    </dgm:txFillClrLst>
+    <dgm:txEffectClrLst/>
+  </dgm:styleLbl>
+  <dgm:styleLbl name="fgShp">
+    <dgm:fillClrLst meth="repeat">
+      <a:schemeClr val="accent1">
+        <a:tint val="60000"/>
+      </a:schemeClr>
+    </dgm:fillClrLst>
+    <dgm:linClrLst meth="repeat">
+      <a:schemeClr val="lt1"/>
+    </dgm:linClrLst>
+    <dgm:effectClrLst/>
+    <dgm:txLinClrLst/>
+    <dgm:txFillClrLst meth="repeat">
+      <a:schemeClr val="dk1"/>
+    </dgm:txFillClrLst>
+    <dgm:txEffectClrLst/>
+  </dgm:styleLbl>
+  <dgm:styleLbl name="revTx">
+    <dgm:fillClrLst meth="repeat">
+      <a:schemeClr val="lt1">
+        <a:alpha val="0"/>
+      </a:schemeClr>
+    </dgm:fillClrLst>
+    <dgm:linClrLst meth="repeat">
+      <a:schemeClr val="dk1">
+        <a:alpha val="0"/>
+      </a:schemeClr>
+    </dgm:linClrLst>
+    <dgm:effectClrLst/>
+    <dgm:txLinClrLst/>
+    <dgm:txFillClrLst meth="repeat">
+      <a:schemeClr val="tx1"/>
+    </dgm:txFillClrLst>
+    <dgm:txEffectClrLst/>
+  </dgm:styleLbl>
+</dgm:colorsDef>
+</file>
+
 <file path=word/diagrams/data1.xml><?xml version="1.0" encoding="utf-8"?>
+<dgm:dataModel xmlns:dgm="http://schemas.openxmlformats.org/drawingml/2006/diagram" xmlns:a="http://schemas.openxmlformats.org/drawingml/2006/main">
+  <dgm:ptLst>
+    <dgm:pt modelId="{B573D836-4188-4751-A13F-62677F81FBE5}" type="doc">
+      <dgm:prSet loTypeId="urn:microsoft.com/office/officeart/2005/8/layout/vProcess5" loCatId="process" qsTypeId="urn:microsoft.com/office/officeart/2005/8/quickstyle/simple1" qsCatId="simple" csTypeId="urn:microsoft.com/office/officeart/2005/8/colors/accent1_2" csCatId="accent1" phldr="1"/>
+      <dgm:spPr/>
+    </dgm:pt>
+    <dgm:pt modelId="{60B9F8CB-D0C5-4015-8E02-E0CAF6DF3192}">
+      <dgm:prSet phldrT="[Text]"/>
+      <dgm:spPr/>
+      <dgm:t>
+        <a:bodyPr/>
+        <a:lstStyle/>
+        <a:p>
+          <a:r>
+            <a:rPr lang="en-US"/>
+            <a:t>Color image</a:t>
+          </a:r>
+        </a:p>
+      </dgm:t>
+    </dgm:pt>
+    <dgm:pt modelId="{0D0203B2-C56B-4C34-B889-4D44F9462877}" type="parTrans" cxnId="{7594CC8C-90EF-40BC-8B86-E4A81EE3DFD4}">
+      <dgm:prSet/>
+      <dgm:spPr/>
+      <dgm:t>
+        <a:bodyPr/>
+        <a:lstStyle/>
+        <a:p>
+          <a:endParaRPr lang="en-US"/>
+        </a:p>
+      </dgm:t>
+    </dgm:pt>
+    <dgm:pt modelId="{CF5D4B1D-84B7-4BAE-817D-C8294D37B566}" type="sibTrans" cxnId="{7594CC8C-90EF-40BC-8B86-E4A81EE3DFD4}">
+      <dgm:prSet/>
+      <dgm:spPr/>
+      <dgm:t>
+        <a:bodyPr/>
+        <a:lstStyle/>
+        <a:p>
+          <a:endParaRPr lang="en-US"/>
+        </a:p>
+      </dgm:t>
+    </dgm:pt>
+    <dgm:pt modelId="{C1AA8185-949A-479F-8773-53422FA77295}">
+      <dgm:prSet phldrT="[Text]"/>
+      <dgm:spPr/>
+      <dgm:t>
+        <a:bodyPr/>
+        <a:lstStyle/>
+        <a:p>
+          <a:r>
+            <a:rPr lang="en-US"/>
+            <a:t>Segmented image</a:t>
+          </a:r>
+        </a:p>
+      </dgm:t>
+    </dgm:pt>
+    <dgm:pt modelId="{37D71EE7-8786-432F-BC26-01160ED2E5EC}" type="parTrans" cxnId="{CCF3C838-A0C3-4A3E-A67A-02BFC4D703F8}">
+      <dgm:prSet/>
+      <dgm:spPr/>
+      <dgm:t>
+        <a:bodyPr/>
+        <a:lstStyle/>
+        <a:p>
+          <a:endParaRPr lang="en-US"/>
+        </a:p>
+      </dgm:t>
+    </dgm:pt>
+    <dgm:pt modelId="{BA8DE432-6992-40F5-BDA2-B553F53F8AFC}" type="sibTrans" cxnId="{CCF3C838-A0C3-4A3E-A67A-02BFC4D703F8}">
+      <dgm:prSet/>
+      <dgm:spPr/>
+      <dgm:t>
+        <a:bodyPr/>
+        <a:lstStyle/>
+        <a:p>
+          <a:endParaRPr lang="en-US"/>
+        </a:p>
+      </dgm:t>
+    </dgm:pt>
+    <dgm:pt modelId="{B21D32C1-C022-4A4D-8417-20ECD05C243E}">
+      <dgm:prSet phldrT="[Text]"/>
+      <dgm:spPr/>
+      <dgm:t>
+        <a:bodyPr/>
+        <a:lstStyle/>
+        <a:p>
+          <a:r>
+            <a:rPr lang="en-US"/>
+            <a:t>Object shape</a:t>
+          </a:r>
+        </a:p>
+      </dgm:t>
+    </dgm:pt>
+    <dgm:pt modelId="{0CEEA97D-C40D-4FCE-BC44-E140DF667B00}" type="parTrans" cxnId="{A84AA85B-783A-4112-A2F8-1FFB728BC26C}">
+      <dgm:prSet/>
+      <dgm:spPr/>
+      <dgm:t>
+        <a:bodyPr/>
+        <a:lstStyle/>
+        <a:p>
+          <a:endParaRPr lang="en-US"/>
+        </a:p>
+      </dgm:t>
+    </dgm:pt>
+    <dgm:pt modelId="{01532FF3-812D-4BEC-809D-9F12DAC88424}" type="sibTrans" cxnId="{A84AA85B-783A-4112-A2F8-1FFB728BC26C}">
+      <dgm:prSet/>
+      <dgm:spPr/>
+      <dgm:t>
+        <a:bodyPr/>
+        <a:lstStyle/>
+        <a:p>
+          <a:endParaRPr lang="en-US"/>
+        </a:p>
+      </dgm:t>
+    </dgm:pt>
+    <dgm:pt modelId="{9DC3D927-45C4-460A-A54F-62D8472EA942}">
+      <dgm:prSet phldrT="[Text]"/>
+      <dgm:spPr/>
+      <dgm:t>
+        <a:bodyPr/>
+        <a:lstStyle/>
+        <a:p>
+          <a:r>
+            <a:rPr lang="en-US"/>
+            <a:t>Sign</a:t>
+          </a:r>
+        </a:p>
+      </dgm:t>
+    </dgm:pt>
+    <dgm:pt modelId="{EEA697BB-D552-4C81-9EE9-DB3DC24FC103}" type="parTrans" cxnId="{CB9F90C0-80ED-46B6-8A8A-399792C9DD55}">
+      <dgm:prSet/>
+      <dgm:spPr/>
+      <dgm:t>
+        <a:bodyPr/>
+        <a:lstStyle/>
+        <a:p>
+          <a:endParaRPr lang="en-US"/>
+        </a:p>
+      </dgm:t>
+    </dgm:pt>
+    <dgm:pt modelId="{43E8E545-4E10-49E2-9D3B-60ED886DFFF0}" type="sibTrans" cxnId="{CB9F90C0-80ED-46B6-8A8A-399792C9DD55}">
+      <dgm:prSet/>
+      <dgm:spPr/>
+      <dgm:t>
+        <a:bodyPr/>
+        <a:lstStyle/>
+        <a:p>
+          <a:endParaRPr lang="en-US"/>
+        </a:p>
+      </dgm:t>
+    </dgm:pt>
+    <dgm:pt modelId="{A2D2C3AE-D085-4989-B411-2D43BF812CD7}" type="pres">
+      <dgm:prSet presAssocID="{B573D836-4188-4751-A13F-62677F81FBE5}" presName="outerComposite" presStyleCnt="0">
+        <dgm:presLayoutVars>
+          <dgm:chMax val="5"/>
+          <dgm:dir/>
+          <dgm:resizeHandles val="exact"/>
+        </dgm:presLayoutVars>
+      </dgm:prSet>
+      <dgm:spPr/>
+    </dgm:pt>
+    <dgm:pt modelId="{ED1EED83-4787-4B0F-B7A2-0DF177A78A25}" type="pres">
+      <dgm:prSet presAssocID="{B573D836-4188-4751-A13F-62677F81FBE5}" presName="dummyMaxCanvas" presStyleCnt="0">
+        <dgm:presLayoutVars/>
+      </dgm:prSet>
+      <dgm:spPr/>
+    </dgm:pt>
+    <dgm:pt modelId="{F6AC738A-AA47-4EA2-8ABA-420A18CB5A92}" type="pres">
+      <dgm:prSet presAssocID="{B573D836-4188-4751-A13F-62677F81FBE5}" presName="FourNodes_1" presStyleLbl="node1" presStyleIdx="0" presStyleCnt="4">
+        <dgm:presLayoutVars>
+          <dgm:bulletEnabled val="1"/>
+        </dgm:presLayoutVars>
+      </dgm:prSet>
+      <dgm:spPr/>
+    </dgm:pt>
+    <dgm:pt modelId="{E8070B42-89C1-45C4-873D-6F62C150415E}" type="pres">
+      <dgm:prSet presAssocID="{B573D836-4188-4751-A13F-62677F81FBE5}" presName="FourNodes_2" presStyleLbl="node1" presStyleIdx="1" presStyleCnt="4">
+        <dgm:presLayoutVars>
+          <dgm:bulletEnabled val="1"/>
+        </dgm:presLayoutVars>
+      </dgm:prSet>
+      <dgm:spPr/>
+    </dgm:pt>
+    <dgm:pt modelId="{CF600629-B65B-44C6-B78F-F1D04F322B18}" type="pres">
+      <dgm:prSet presAssocID="{B573D836-4188-4751-A13F-62677F81FBE5}" presName="FourNodes_3" presStyleLbl="node1" presStyleIdx="2" presStyleCnt="4">
+        <dgm:presLayoutVars>
+          <dgm:bulletEnabled val="1"/>
+        </dgm:presLayoutVars>
+      </dgm:prSet>
+      <dgm:spPr/>
+    </dgm:pt>
+    <dgm:pt modelId="{CA22C7D1-4386-4750-9DF3-358FD88119BF}" type="pres">
+      <dgm:prSet presAssocID="{B573D836-4188-4751-A13F-62677F81FBE5}" presName="FourNodes_4" presStyleLbl="node1" presStyleIdx="3" presStyleCnt="4">
+        <dgm:presLayoutVars>
+          <dgm:bulletEnabled val="1"/>
+        </dgm:presLayoutVars>
+      </dgm:prSet>
+      <dgm:spPr/>
+    </dgm:pt>
+    <dgm:pt modelId="{4301938E-325E-4C1B-8697-047EC923ED31}" type="pres">
+      <dgm:prSet presAssocID="{B573D836-4188-4751-A13F-62677F81FBE5}" presName="FourConn_1-2" presStyleLbl="fgAccFollowNode1" presStyleIdx="0" presStyleCnt="3">
+        <dgm:presLayoutVars>
+          <dgm:bulletEnabled val="1"/>
+        </dgm:presLayoutVars>
+      </dgm:prSet>
+      <dgm:spPr/>
+    </dgm:pt>
+    <dgm:pt modelId="{E701F81B-C1CA-4EC7-A642-463DC8C4377C}" type="pres">
+      <dgm:prSet presAssocID="{B573D836-4188-4751-A13F-62677F81FBE5}" presName="FourConn_2-3" presStyleLbl="fgAccFollowNode1" presStyleIdx="1" presStyleCnt="3">
+        <dgm:presLayoutVars>
+          <dgm:bulletEnabled val="1"/>
+        </dgm:presLayoutVars>
+      </dgm:prSet>
+      <dgm:spPr/>
+    </dgm:pt>
+    <dgm:pt modelId="{58E1FEF6-D590-4DB3-89B6-1E333814739B}" type="pres">
+      <dgm:prSet presAssocID="{B573D836-4188-4751-A13F-62677F81FBE5}" presName="FourConn_3-4" presStyleLbl="fgAccFollowNode1" presStyleIdx="2" presStyleCnt="3">
+        <dgm:presLayoutVars>
+          <dgm:bulletEnabled val="1"/>
+        </dgm:presLayoutVars>
+      </dgm:prSet>
+      <dgm:spPr/>
+    </dgm:pt>
+    <dgm:pt modelId="{3D4F88FD-11F1-4EAA-9980-B84E3D5F5518}" type="pres">
+      <dgm:prSet presAssocID="{B573D836-4188-4751-A13F-62677F81FBE5}" presName="FourNodes_1_text" presStyleLbl="node1" presStyleIdx="3" presStyleCnt="4">
+        <dgm:presLayoutVars>
+          <dgm:bulletEnabled val="1"/>
+        </dgm:presLayoutVars>
+      </dgm:prSet>
+      <dgm:spPr/>
+    </dgm:pt>
+    <dgm:pt modelId="{F04D6F26-4E27-4602-8F01-8BA8290F9D02}" type="pres">
+      <dgm:prSet presAssocID="{B573D836-4188-4751-A13F-62677F81FBE5}" presName="FourNodes_2_text" presStyleLbl="node1" presStyleIdx="3" presStyleCnt="4">
+        <dgm:presLayoutVars>
+          <dgm:bulletEnabled val="1"/>
+        </dgm:presLayoutVars>
+      </dgm:prSet>
+      <dgm:spPr/>
+    </dgm:pt>
+    <dgm:pt modelId="{8EC57463-2EEC-4EA9-9801-BE5E6556E09F}" type="pres">
+      <dgm:prSet presAssocID="{B573D836-4188-4751-A13F-62677F81FBE5}" presName="FourNodes_3_text" presStyleLbl="node1" presStyleIdx="3" presStyleCnt="4">
+        <dgm:presLayoutVars>
+          <dgm:bulletEnabled val="1"/>
+        </dgm:presLayoutVars>
+      </dgm:prSet>
+      <dgm:spPr/>
+    </dgm:pt>
+    <dgm:pt modelId="{964E96C0-441D-4EF5-8E90-5DF1566DE9AB}" type="pres">
+      <dgm:prSet presAssocID="{B573D836-4188-4751-A13F-62677F81FBE5}" presName="FourNodes_4_text" presStyleLbl="node1" presStyleIdx="3" presStyleCnt="4">
+        <dgm:presLayoutVars>
+          <dgm:bulletEnabled val="1"/>
+        </dgm:presLayoutVars>
+      </dgm:prSet>
+      <dgm:spPr/>
+    </dgm:pt>
+  </dgm:ptLst>
+  <dgm:cxnLst>
+    <dgm:cxn modelId="{795BD681-892E-4F66-9CA5-28798D1F7116}" type="presOf" srcId="{C1AA8185-949A-479F-8773-53422FA77295}" destId="{E8070B42-89C1-45C4-873D-6F62C150415E}" srcOrd="0" destOrd="0" presId="urn:microsoft.com/office/officeart/2005/8/layout/vProcess5"/>
+    <dgm:cxn modelId="{D63301B2-2CBE-4B61-812D-6DD65BE77DC1}" type="presOf" srcId="{B21D32C1-C022-4A4D-8417-20ECD05C243E}" destId="{CF600629-B65B-44C6-B78F-F1D04F322B18}" srcOrd="0" destOrd="0" presId="urn:microsoft.com/office/officeart/2005/8/layout/vProcess5"/>
+    <dgm:cxn modelId="{A4272470-AAED-445D-806C-B4AA29CCEEB4}" type="presOf" srcId="{BA8DE432-6992-40F5-BDA2-B553F53F8AFC}" destId="{E701F81B-C1CA-4EC7-A642-463DC8C4377C}" srcOrd="0" destOrd="0" presId="urn:microsoft.com/office/officeart/2005/8/layout/vProcess5"/>
+    <dgm:cxn modelId="{B0F8F2AC-5653-4C77-980E-FCEA1E69C425}" type="presOf" srcId="{B573D836-4188-4751-A13F-62677F81FBE5}" destId="{A2D2C3AE-D085-4989-B411-2D43BF812CD7}" srcOrd="0" destOrd="0" presId="urn:microsoft.com/office/officeart/2005/8/layout/vProcess5"/>
+    <dgm:cxn modelId="{C5942CDD-CD08-43D8-A88E-7BF733B3EFCE}" type="presOf" srcId="{9DC3D927-45C4-460A-A54F-62D8472EA942}" destId="{CA22C7D1-4386-4750-9DF3-358FD88119BF}" srcOrd="0" destOrd="0" presId="urn:microsoft.com/office/officeart/2005/8/layout/vProcess5"/>
+    <dgm:cxn modelId="{029BDDEF-6217-48D3-A148-448ABCEA2FE8}" type="presOf" srcId="{CF5D4B1D-84B7-4BAE-817D-C8294D37B566}" destId="{4301938E-325E-4C1B-8697-047EC923ED31}" srcOrd="0" destOrd="0" presId="urn:microsoft.com/office/officeart/2005/8/layout/vProcess5"/>
+    <dgm:cxn modelId="{1A81A525-7E12-4D57-B4D8-B3DF8D54162A}" type="presOf" srcId="{60B9F8CB-D0C5-4015-8E02-E0CAF6DF3192}" destId="{3D4F88FD-11F1-4EAA-9980-B84E3D5F5518}" srcOrd="1" destOrd="0" presId="urn:microsoft.com/office/officeart/2005/8/layout/vProcess5"/>
+    <dgm:cxn modelId="{CCF3C838-A0C3-4A3E-A67A-02BFC4D703F8}" srcId="{B573D836-4188-4751-A13F-62677F81FBE5}" destId="{C1AA8185-949A-479F-8773-53422FA77295}" srcOrd="1" destOrd="0" parTransId="{37D71EE7-8786-432F-BC26-01160ED2E5EC}" sibTransId="{BA8DE432-6992-40F5-BDA2-B553F53F8AFC}"/>
+    <dgm:cxn modelId="{A4352FEA-CD35-4865-A96B-4456484406D1}" type="presOf" srcId="{C1AA8185-949A-479F-8773-53422FA77295}" destId="{F04D6F26-4E27-4602-8F01-8BA8290F9D02}" srcOrd="1" destOrd="0" presId="urn:microsoft.com/office/officeart/2005/8/layout/vProcess5"/>
+    <dgm:cxn modelId="{BA599529-5A62-4350-9F54-739477F90745}" type="presOf" srcId="{B21D32C1-C022-4A4D-8417-20ECD05C243E}" destId="{8EC57463-2EEC-4EA9-9801-BE5E6556E09F}" srcOrd="1" destOrd="0" presId="urn:microsoft.com/office/officeart/2005/8/layout/vProcess5"/>
+    <dgm:cxn modelId="{EF1A1D06-B2A2-4B06-A56A-F887C9FDDDB2}" type="presOf" srcId="{01532FF3-812D-4BEC-809D-9F12DAC88424}" destId="{58E1FEF6-D590-4DB3-89B6-1E333814739B}" srcOrd="0" destOrd="0" presId="urn:microsoft.com/office/officeart/2005/8/layout/vProcess5"/>
+    <dgm:cxn modelId="{7594CC8C-90EF-40BC-8B86-E4A81EE3DFD4}" srcId="{B573D836-4188-4751-A13F-62677F81FBE5}" destId="{60B9F8CB-D0C5-4015-8E02-E0CAF6DF3192}" srcOrd="0" destOrd="0" parTransId="{0D0203B2-C56B-4C34-B889-4D44F9462877}" sibTransId="{CF5D4B1D-84B7-4BAE-817D-C8294D37B566}"/>
+    <dgm:cxn modelId="{C852C13A-9F4B-493E-8AB4-93C704AA39C2}" type="presOf" srcId="{60B9F8CB-D0C5-4015-8E02-E0CAF6DF3192}" destId="{F6AC738A-AA47-4EA2-8ABA-420A18CB5A92}" srcOrd="0" destOrd="0" presId="urn:microsoft.com/office/officeart/2005/8/layout/vProcess5"/>
+    <dgm:cxn modelId="{CB9F90C0-80ED-46B6-8A8A-399792C9DD55}" srcId="{B573D836-4188-4751-A13F-62677F81FBE5}" destId="{9DC3D927-45C4-460A-A54F-62D8472EA942}" srcOrd="3" destOrd="0" parTransId="{EEA697BB-D552-4C81-9EE9-DB3DC24FC103}" sibTransId="{43E8E545-4E10-49E2-9D3B-60ED886DFFF0}"/>
+    <dgm:cxn modelId="{25E5F755-4C7A-408D-9048-FC470C8F48CB}" type="presOf" srcId="{9DC3D927-45C4-460A-A54F-62D8472EA942}" destId="{964E96C0-441D-4EF5-8E90-5DF1566DE9AB}" srcOrd="1" destOrd="0" presId="urn:microsoft.com/office/officeart/2005/8/layout/vProcess5"/>
+    <dgm:cxn modelId="{A84AA85B-783A-4112-A2F8-1FFB728BC26C}" srcId="{B573D836-4188-4751-A13F-62677F81FBE5}" destId="{B21D32C1-C022-4A4D-8417-20ECD05C243E}" srcOrd="2" destOrd="0" parTransId="{0CEEA97D-C40D-4FCE-BC44-E140DF667B00}" sibTransId="{01532FF3-812D-4BEC-809D-9F12DAC88424}"/>
+    <dgm:cxn modelId="{F4707CD9-2946-4267-9886-D3D3756E86C1}" type="presParOf" srcId="{A2D2C3AE-D085-4989-B411-2D43BF812CD7}" destId="{ED1EED83-4787-4B0F-B7A2-0DF177A78A25}" srcOrd="0" destOrd="0" presId="urn:microsoft.com/office/officeart/2005/8/layout/vProcess5"/>
+    <dgm:cxn modelId="{037D93D7-07DC-4431-BACB-50044A90C3E2}" type="presParOf" srcId="{A2D2C3AE-D085-4989-B411-2D43BF812CD7}" destId="{F6AC738A-AA47-4EA2-8ABA-420A18CB5A92}" srcOrd="1" destOrd="0" presId="urn:microsoft.com/office/officeart/2005/8/layout/vProcess5"/>
+    <dgm:cxn modelId="{E68DA124-88D6-4157-A72B-B90A15A27A75}" type="presParOf" srcId="{A2D2C3AE-D085-4989-B411-2D43BF812CD7}" destId="{E8070B42-89C1-45C4-873D-6F62C150415E}" srcOrd="2" destOrd="0" presId="urn:microsoft.com/office/officeart/2005/8/layout/vProcess5"/>
+    <dgm:cxn modelId="{82D10CDE-B054-4D06-AE1F-94ECE6639989}" type="presParOf" srcId="{A2D2C3AE-D085-4989-B411-2D43BF812CD7}" destId="{CF600629-B65B-44C6-B78F-F1D04F322B18}" srcOrd="3" destOrd="0" presId="urn:microsoft.com/office/officeart/2005/8/layout/vProcess5"/>
+    <dgm:cxn modelId="{DD7F9238-B696-4BF4-8E06-2C004508B4D3}" type="presParOf" srcId="{A2D2C3AE-D085-4989-B411-2D43BF812CD7}" destId="{CA22C7D1-4386-4750-9DF3-358FD88119BF}" srcOrd="4" destOrd="0" presId="urn:microsoft.com/office/officeart/2005/8/layout/vProcess5"/>
+    <dgm:cxn modelId="{0A74518A-56D8-415E-A32A-6BAD845929DF}" type="presParOf" srcId="{A2D2C3AE-D085-4989-B411-2D43BF812CD7}" destId="{4301938E-325E-4C1B-8697-047EC923ED31}" srcOrd="5" destOrd="0" presId="urn:microsoft.com/office/officeart/2005/8/layout/vProcess5"/>
+    <dgm:cxn modelId="{D4F6D283-4FD9-432E-8C9D-12B69DD78907}" type="presParOf" srcId="{A2D2C3AE-D085-4989-B411-2D43BF812CD7}" destId="{E701F81B-C1CA-4EC7-A642-463DC8C4377C}" srcOrd="6" destOrd="0" presId="urn:microsoft.com/office/officeart/2005/8/layout/vProcess5"/>
+    <dgm:cxn modelId="{6722F3B2-B92D-43EE-9155-1309165D4771}" type="presParOf" srcId="{A2D2C3AE-D085-4989-B411-2D43BF812CD7}" destId="{58E1FEF6-D590-4DB3-89B6-1E333814739B}" srcOrd="7" destOrd="0" presId="urn:microsoft.com/office/officeart/2005/8/layout/vProcess5"/>
+    <dgm:cxn modelId="{57C96B75-D1AC-483B-A4A4-E6D185AAA46A}" type="presParOf" srcId="{A2D2C3AE-D085-4989-B411-2D43BF812CD7}" destId="{3D4F88FD-11F1-4EAA-9980-B84E3D5F5518}" srcOrd="8" destOrd="0" presId="urn:microsoft.com/office/officeart/2005/8/layout/vProcess5"/>
+    <dgm:cxn modelId="{93981722-CB63-4198-9562-4F90CAB75B3A}" type="presParOf" srcId="{A2D2C3AE-D085-4989-B411-2D43BF812CD7}" destId="{F04D6F26-4E27-4602-8F01-8BA8290F9D02}" srcOrd="9" destOrd="0" presId="urn:microsoft.com/office/officeart/2005/8/layout/vProcess5"/>
+    <dgm:cxn modelId="{C8E363EF-3A85-4EEB-B4D0-4DBE790E81D4}" type="presParOf" srcId="{A2D2C3AE-D085-4989-B411-2D43BF812CD7}" destId="{8EC57463-2EEC-4EA9-9801-BE5E6556E09F}" srcOrd="10" destOrd="0" presId="urn:microsoft.com/office/officeart/2005/8/layout/vProcess5"/>
+    <dgm:cxn modelId="{47C7E214-A5D7-481C-B890-EF4504698721}" type="presParOf" srcId="{A2D2C3AE-D085-4989-B411-2D43BF812CD7}" destId="{964E96C0-441D-4EF5-8E90-5DF1566DE9AB}" srcOrd="11" destOrd="0" presId="urn:microsoft.com/office/officeart/2005/8/layout/vProcess5"/>
+  </dgm:cxnLst>
+  <dgm:bg/>
+  <dgm:whole/>
+  <dgm:extLst>
+    <a:ext uri="http://schemas.microsoft.com/office/drawing/2008/diagram">
+      <dsp:dataModelExt xmlns:dsp="http://schemas.microsoft.com/office/drawing/2008/diagram" relId="rId10" minVer="http://schemas.openxmlformats.org/drawingml/2006/diagram"/>
+    </a:ext>
+  </dgm:extLst>
+</dgm:dataModel>
+</file>
+
+<file path=word/diagrams/data2.xml><?xml version="1.0" encoding="utf-8"?>
 <dgm:dataModel xmlns:dgm="http://schemas.openxmlformats.org/drawingml/2006/diagram" xmlns:a="http://schemas.openxmlformats.org/drawingml/2006/main">
   <dgm:ptLst>
     <dgm:pt modelId="{7763035F-1AC6-4A2A-AA6D-8FC087DCAAF4}" type="doc">
@@ -1915,6 +2984,13 @@
         </dgm:presLayoutVars>
       </dgm:prSet>
       <dgm:spPr/>
+      <dgm:t>
+        <a:bodyPr/>
+        <a:lstStyle/>
+        <a:p>
+          <a:endParaRPr lang="en-US"/>
+        </a:p>
+      </dgm:t>
     </dgm:pt>
     <dgm:pt modelId="{CCFE0FD7-4069-4223-9D46-10A4583EDBE7}" type="pres">
       <dgm:prSet presAssocID="{FF562F3A-CBFE-49FB-94FF-289654C52D5D}" presName="hierRoot1" presStyleCnt="0">
@@ -1935,10 +3011,24 @@
         </dgm:presLayoutVars>
       </dgm:prSet>
       <dgm:spPr/>
+      <dgm:t>
+        <a:bodyPr/>
+        <a:lstStyle/>
+        <a:p>
+          <a:endParaRPr lang="en-US"/>
+        </a:p>
+      </dgm:t>
     </dgm:pt>
     <dgm:pt modelId="{7382A470-79A3-4B8B-8D35-015CA7E24F62}" type="pres">
       <dgm:prSet presAssocID="{FF562F3A-CBFE-49FB-94FF-289654C52D5D}" presName="rootConnector1" presStyleLbl="node1" presStyleIdx="0" presStyleCnt="0"/>
       <dgm:spPr/>
+      <dgm:t>
+        <a:bodyPr/>
+        <a:lstStyle/>
+        <a:p>
+          <a:endParaRPr lang="en-US"/>
+        </a:p>
+      </dgm:t>
     </dgm:pt>
     <dgm:pt modelId="{7358B972-E6C0-4893-886D-DFC3410091FE}" type="pres">
       <dgm:prSet presAssocID="{FF562F3A-CBFE-49FB-94FF-289654C52D5D}" presName="hierChild2" presStyleCnt="0"/>
@@ -1947,6 +3037,13 @@
     <dgm:pt modelId="{918E07B6-E0B5-4611-A649-147EC2657524}" type="pres">
       <dgm:prSet presAssocID="{12A58535-B5BE-4543-BE70-7746730242F7}" presName="Name64" presStyleLbl="parChTrans1D2" presStyleIdx="0" presStyleCnt="2"/>
       <dgm:spPr/>
+      <dgm:t>
+        <a:bodyPr/>
+        <a:lstStyle/>
+        <a:p>
+          <a:endParaRPr lang="en-US"/>
+        </a:p>
+      </dgm:t>
     </dgm:pt>
     <dgm:pt modelId="{DFD0F944-B0A2-4C85-A483-9C39FCB23BAA}" type="pres">
       <dgm:prSet presAssocID="{BF06BD6F-128D-4D51-97EB-C1C714B6B17F}" presName="hierRoot2" presStyleCnt="0">
@@ -1967,10 +3064,24 @@
         </dgm:presLayoutVars>
       </dgm:prSet>
       <dgm:spPr/>
+      <dgm:t>
+        <a:bodyPr/>
+        <a:lstStyle/>
+        <a:p>
+          <a:endParaRPr lang="en-US"/>
+        </a:p>
+      </dgm:t>
     </dgm:pt>
     <dgm:pt modelId="{DA86310B-1952-446B-B9F0-F834441C2A0F}" type="pres">
       <dgm:prSet presAssocID="{BF06BD6F-128D-4D51-97EB-C1C714B6B17F}" presName="rootConnector" presStyleLbl="node2" presStyleIdx="0" presStyleCnt="2"/>
       <dgm:spPr/>
+      <dgm:t>
+        <a:bodyPr/>
+        <a:lstStyle/>
+        <a:p>
+          <a:endParaRPr lang="en-US"/>
+        </a:p>
+      </dgm:t>
     </dgm:pt>
     <dgm:pt modelId="{83AA55C5-FAAA-428E-ACD4-00A16BDE5AE5}" type="pres">
       <dgm:prSet presAssocID="{BF06BD6F-128D-4D51-97EB-C1C714B6B17F}" presName="hierChild4" presStyleCnt="0"/>
@@ -1979,6 +3090,13 @@
     <dgm:pt modelId="{520F4DC9-D900-45D2-864C-0F27B24C8076}" type="pres">
       <dgm:prSet presAssocID="{99F43111-8C44-4C58-A860-BC90177E070E}" presName="Name64" presStyleLbl="parChTrans1D3" presStyleIdx="0" presStyleCnt="6"/>
       <dgm:spPr/>
+      <dgm:t>
+        <a:bodyPr/>
+        <a:lstStyle/>
+        <a:p>
+          <a:endParaRPr lang="en-US"/>
+        </a:p>
+      </dgm:t>
     </dgm:pt>
     <dgm:pt modelId="{281C8E3A-9EB7-489D-AB03-ABDE1BE1E779}" type="pres">
       <dgm:prSet presAssocID="{58128A72-DB3A-4970-AF53-B3E8AE0FADC3}" presName="hierRoot2" presStyleCnt="0">
@@ -1999,10 +3117,24 @@
         </dgm:presLayoutVars>
       </dgm:prSet>
       <dgm:spPr/>
+      <dgm:t>
+        <a:bodyPr/>
+        <a:lstStyle/>
+        <a:p>
+          <a:endParaRPr lang="en-US"/>
+        </a:p>
+      </dgm:t>
     </dgm:pt>
     <dgm:pt modelId="{6C75BBE2-4E97-4921-9F35-A820690AFF15}" type="pres">
       <dgm:prSet presAssocID="{58128A72-DB3A-4970-AF53-B3E8AE0FADC3}" presName="rootConnector" presStyleLbl="node3" presStyleIdx="0" presStyleCnt="6"/>
       <dgm:spPr/>
+      <dgm:t>
+        <a:bodyPr/>
+        <a:lstStyle/>
+        <a:p>
+          <a:endParaRPr lang="en-US"/>
+        </a:p>
+      </dgm:t>
     </dgm:pt>
     <dgm:pt modelId="{F843234F-838F-40A2-A94F-917F6148B800}" type="pres">
       <dgm:prSet presAssocID="{58128A72-DB3A-4970-AF53-B3E8AE0FADC3}" presName="hierChild4" presStyleCnt="0"/>
@@ -2011,6 +3143,13 @@
     <dgm:pt modelId="{C01544BC-6C77-4E2A-8AFB-DB68ABFFA8A7}" type="pres">
       <dgm:prSet presAssocID="{29A8D0C9-102F-42BC-93DA-5679F36AC074}" presName="Name64" presStyleLbl="parChTrans1D4" presStyleIdx="0" presStyleCnt="7"/>
       <dgm:spPr/>
+      <dgm:t>
+        <a:bodyPr/>
+        <a:lstStyle/>
+        <a:p>
+          <a:endParaRPr lang="en-US"/>
+        </a:p>
+      </dgm:t>
     </dgm:pt>
     <dgm:pt modelId="{92C57304-69FC-4C56-AFE2-F54504C7C887}" type="pres">
       <dgm:prSet presAssocID="{8DEF8271-95F3-4C96-8B32-4F30283F94C8}" presName="hierRoot2" presStyleCnt="0">
@@ -2042,6 +3181,13 @@
     <dgm:pt modelId="{0D86154C-B560-40FE-8631-A04ADDA6D97E}" type="pres">
       <dgm:prSet presAssocID="{8DEF8271-95F3-4C96-8B32-4F30283F94C8}" presName="rootConnector" presStyleLbl="node4" presStyleIdx="0" presStyleCnt="7"/>
       <dgm:spPr/>
+      <dgm:t>
+        <a:bodyPr/>
+        <a:lstStyle/>
+        <a:p>
+          <a:endParaRPr lang="en-US"/>
+        </a:p>
+      </dgm:t>
     </dgm:pt>
     <dgm:pt modelId="{25B492EE-4A3F-4B58-9A34-0DA33952D010}" type="pres">
       <dgm:prSet presAssocID="{8DEF8271-95F3-4C96-8B32-4F30283F94C8}" presName="hierChild4" presStyleCnt="0"/>
@@ -2054,6 +3200,13 @@
     <dgm:pt modelId="{61C85A4F-697E-49FF-98BF-C053BAD24581}" type="pres">
       <dgm:prSet presAssocID="{9A805D36-0578-4A3E-B2B0-4B5A84D85EB6}" presName="Name64" presStyleLbl="parChTrans1D4" presStyleIdx="1" presStyleCnt="7"/>
       <dgm:spPr/>
+      <dgm:t>
+        <a:bodyPr/>
+        <a:lstStyle/>
+        <a:p>
+          <a:endParaRPr lang="en-US"/>
+        </a:p>
+      </dgm:t>
     </dgm:pt>
     <dgm:pt modelId="{B349E9D5-DB3A-4F86-98D0-EB5F5A2DBF42}" type="pres">
       <dgm:prSet presAssocID="{F97B4292-29A6-4182-8553-81A1B88D682D}" presName="hierRoot2" presStyleCnt="0">
@@ -2074,10 +3227,24 @@
         </dgm:presLayoutVars>
       </dgm:prSet>
       <dgm:spPr/>
+      <dgm:t>
+        <a:bodyPr/>
+        <a:lstStyle/>
+        <a:p>
+          <a:endParaRPr lang="en-US"/>
+        </a:p>
+      </dgm:t>
     </dgm:pt>
     <dgm:pt modelId="{D64B41DF-F097-4F77-B645-A1316EF85CF1}" type="pres">
       <dgm:prSet presAssocID="{F97B4292-29A6-4182-8553-81A1B88D682D}" presName="rootConnector" presStyleLbl="node4" presStyleIdx="1" presStyleCnt="7"/>
       <dgm:spPr/>
+      <dgm:t>
+        <a:bodyPr/>
+        <a:lstStyle/>
+        <a:p>
+          <a:endParaRPr lang="en-US"/>
+        </a:p>
+      </dgm:t>
     </dgm:pt>
     <dgm:pt modelId="{73813F13-16EF-448D-A066-667F4DC99136}" type="pres">
       <dgm:prSet presAssocID="{F97B4292-29A6-4182-8553-81A1B88D682D}" presName="hierChild4" presStyleCnt="0"/>
@@ -2090,6 +3257,13 @@
     <dgm:pt modelId="{7C00D6D6-39C8-4911-9EE3-FE7C4359ED2D}" type="pres">
       <dgm:prSet presAssocID="{38DA6067-984C-4F60-A8ED-B33D3007C645}" presName="Name64" presStyleLbl="parChTrans1D4" presStyleIdx="2" presStyleCnt="7"/>
       <dgm:spPr/>
+      <dgm:t>
+        <a:bodyPr/>
+        <a:lstStyle/>
+        <a:p>
+          <a:endParaRPr lang="en-US"/>
+        </a:p>
+      </dgm:t>
     </dgm:pt>
     <dgm:pt modelId="{9F70843A-23E5-4B23-B412-F5334900BAED}" type="pres">
       <dgm:prSet presAssocID="{444C88C0-7F17-414E-8554-80CF346D6C4C}" presName="hierRoot2" presStyleCnt="0">
@@ -2121,6 +3295,13 @@
     <dgm:pt modelId="{2C75F51A-AD43-4EA8-AD63-BE882D92ADCF}" type="pres">
       <dgm:prSet presAssocID="{444C88C0-7F17-414E-8554-80CF346D6C4C}" presName="rootConnector" presStyleLbl="node4" presStyleIdx="2" presStyleCnt="7"/>
       <dgm:spPr/>
+      <dgm:t>
+        <a:bodyPr/>
+        <a:lstStyle/>
+        <a:p>
+          <a:endParaRPr lang="en-US"/>
+        </a:p>
+      </dgm:t>
     </dgm:pt>
     <dgm:pt modelId="{7ACB52D3-A9B8-453D-A3DC-33044592BCBC}" type="pres">
       <dgm:prSet presAssocID="{444C88C0-7F17-414E-8554-80CF346D6C4C}" presName="hierChild4" presStyleCnt="0"/>
@@ -2137,6 +3318,13 @@
     <dgm:pt modelId="{800AE278-8DBE-478A-8EFF-C07E6B01E792}" type="pres">
       <dgm:prSet presAssocID="{4C56C51D-9893-41A3-BCE4-F15D02D12B15}" presName="Name64" presStyleLbl="parChTrans1D3" presStyleIdx="1" presStyleCnt="6"/>
       <dgm:spPr/>
+      <dgm:t>
+        <a:bodyPr/>
+        <a:lstStyle/>
+        <a:p>
+          <a:endParaRPr lang="en-US"/>
+        </a:p>
+      </dgm:t>
     </dgm:pt>
     <dgm:pt modelId="{1FC0D619-CA64-4EE8-BFB8-6B6B7204F1A2}" type="pres">
       <dgm:prSet presAssocID="{BBAC0120-B397-4E65-AF04-BF00DAFE06B0}" presName="hierRoot2" presStyleCnt="0">
@@ -2168,6 +3356,13 @@
     <dgm:pt modelId="{127075F9-B650-46B1-8E55-A7A399B7B511}" type="pres">
       <dgm:prSet presAssocID="{BBAC0120-B397-4E65-AF04-BF00DAFE06B0}" presName="rootConnector" presStyleLbl="node3" presStyleIdx="1" presStyleCnt="6"/>
       <dgm:spPr/>
+      <dgm:t>
+        <a:bodyPr/>
+        <a:lstStyle/>
+        <a:p>
+          <a:endParaRPr lang="en-US"/>
+        </a:p>
+      </dgm:t>
     </dgm:pt>
     <dgm:pt modelId="{87F92CEE-B90A-45F4-AE0E-B73382D1EA0E}" type="pres">
       <dgm:prSet presAssocID="{BBAC0120-B397-4E65-AF04-BF00DAFE06B0}" presName="hierChild4" presStyleCnt="0"/>
@@ -2180,6 +3375,13 @@
     <dgm:pt modelId="{7A5AA75D-825D-46DC-9A27-DE3558D5BC82}" type="pres">
       <dgm:prSet presAssocID="{527FE502-39D2-4E72-AA47-AE2F9C15DF52}" presName="Name64" presStyleLbl="parChTrans1D3" presStyleIdx="2" presStyleCnt="6"/>
       <dgm:spPr/>
+      <dgm:t>
+        <a:bodyPr/>
+        <a:lstStyle/>
+        <a:p>
+          <a:endParaRPr lang="en-US"/>
+        </a:p>
+      </dgm:t>
     </dgm:pt>
     <dgm:pt modelId="{CEEE3B90-C942-4119-9D2F-6A3E25510829}" type="pres">
       <dgm:prSet presAssocID="{A02DDDDA-6AA4-4026-BBDF-11AEE51AE9EF}" presName="hierRoot2" presStyleCnt="0">
@@ -2211,6 +3413,13 @@
     <dgm:pt modelId="{40DCB168-8338-4B1B-9122-EF34815D0401}" type="pres">
       <dgm:prSet presAssocID="{A02DDDDA-6AA4-4026-BBDF-11AEE51AE9EF}" presName="rootConnector" presStyleLbl="node3" presStyleIdx="2" presStyleCnt="6"/>
       <dgm:spPr/>
+      <dgm:t>
+        <a:bodyPr/>
+        <a:lstStyle/>
+        <a:p>
+          <a:endParaRPr lang="en-US"/>
+        </a:p>
+      </dgm:t>
     </dgm:pt>
     <dgm:pt modelId="{2A36FC0D-36FD-4537-921F-636AE72357FF}" type="pres">
       <dgm:prSet presAssocID="{A02DDDDA-6AA4-4026-BBDF-11AEE51AE9EF}" presName="hierChild4" presStyleCnt="0"/>
@@ -2227,6 +3436,13 @@
     <dgm:pt modelId="{C54EBDDC-B2DD-4C59-85A6-F1FEBC8D8A5C}" type="pres">
       <dgm:prSet presAssocID="{96D5320F-A188-4416-A457-4E21B6B3A990}" presName="Name64" presStyleLbl="parChTrans1D2" presStyleIdx="1" presStyleCnt="2"/>
       <dgm:spPr/>
+      <dgm:t>
+        <a:bodyPr/>
+        <a:lstStyle/>
+        <a:p>
+          <a:endParaRPr lang="en-US"/>
+        </a:p>
+      </dgm:t>
     </dgm:pt>
     <dgm:pt modelId="{C45D7238-3542-4B0D-99AD-ABCA6CE7F040}" type="pres">
       <dgm:prSet presAssocID="{3D7F8C46-F0CA-4F2F-8F28-9ACA2D6CF738}" presName="hierRoot2" presStyleCnt="0">
@@ -2247,10 +3463,24 @@
         </dgm:presLayoutVars>
       </dgm:prSet>
       <dgm:spPr/>
+      <dgm:t>
+        <a:bodyPr/>
+        <a:lstStyle/>
+        <a:p>
+          <a:endParaRPr lang="en-US"/>
+        </a:p>
+      </dgm:t>
     </dgm:pt>
     <dgm:pt modelId="{48233807-D6A7-4A12-B0CE-C3AEB8222EFE}" type="pres">
       <dgm:prSet presAssocID="{3D7F8C46-F0CA-4F2F-8F28-9ACA2D6CF738}" presName="rootConnector" presStyleLbl="node2" presStyleIdx="1" presStyleCnt="2"/>
       <dgm:spPr/>
+      <dgm:t>
+        <a:bodyPr/>
+        <a:lstStyle/>
+        <a:p>
+          <a:endParaRPr lang="en-US"/>
+        </a:p>
+      </dgm:t>
     </dgm:pt>
     <dgm:pt modelId="{411AA524-AB19-4118-86BC-3368F2E17FDF}" type="pres">
       <dgm:prSet presAssocID="{3D7F8C46-F0CA-4F2F-8F28-9ACA2D6CF738}" presName="hierChild4" presStyleCnt="0"/>
@@ -2259,6 +3489,13 @@
     <dgm:pt modelId="{871E9CF9-DBA5-42D6-AB23-7F03BED8A981}" type="pres">
       <dgm:prSet presAssocID="{7D353E0A-1FC1-4CDD-855A-B945BA32907E}" presName="Name64" presStyleLbl="parChTrans1D3" presStyleIdx="3" presStyleCnt="6"/>
       <dgm:spPr/>
+      <dgm:t>
+        <a:bodyPr/>
+        <a:lstStyle/>
+        <a:p>
+          <a:endParaRPr lang="en-US"/>
+        </a:p>
+      </dgm:t>
     </dgm:pt>
     <dgm:pt modelId="{C22B9022-CAC4-4783-B768-0715A18EBBEA}" type="pres">
       <dgm:prSet presAssocID="{72923645-7DE7-4C0F-919B-C6C21C4FD3E3}" presName="hierRoot2" presStyleCnt="0">
@@ -2279,10 +3516,24 @@
         </dgm:presLayoutVars>
       </dgm:prSet>
       <dgm:spPr/>
+      <dgm:t>
+        <a:bodyPr/>
+        <a:lstStyle/>
+        <a:p>
+          <a:endParaRPr lang="en-US"/>
+        </a:p>
+      </dgm:t>
     </dgm:pt>
     <dgm:pt modelId="{42FCB936-47AB-47D3-99FF-0FED8961E21F}" type="pres">
       <dgm:prSet presAssocID="{72923645-7DE7-4C0F-919B-C6C21C4FD3E3}" presName="rootConnector" presStyleLbl="node3" presStyleIdx="3" presStyleCnt="6"/>
       <dgm:spPr/>
+      <dgm:t>
+        <a:bodyPr/>
+        <a:lstStyle/>
+        <a:p>
+          <a:endParaRPr lang="en-US"/>
+        </a:p>
+      </dgm:t>
     </dgm:pt>
     <dgm:pt modelId="{F19F2E73-94D7-4F7C-A898-4818A23BFD42}" type="pres">
       <dgm:prSet presAssocID="{72923645-7DE7-4C0F-919B-C6C21C4FD3E3}" presName="hierChild4" presStyleCnt="0"/>
@@ -2295,6 +3546,13 @@
     <dgm:pt modelId="{57AE371D-6FAF-4732-8763-466290B05F9A}" type="pres">
       <dgm:prSet presAssocID="{9AE8555E-DCAB-4E5F-971C-2F75CFEF1433}" presName="Name64" presStyleLbl="parChTrans1D3" presStyleIdx="4" presStyleCnt="6"/>
       <dgm:spPr/>
+      <dgm:t>
+        <a:bodyPr/>
+        <a:lstStyle/>
+        <a:p>
+          <a:endParaRPr lang="en-US"/>
+        </a:p>
+      </dgm:t>
     </dgm:pt>
     <dgm:pt modelId="{0E967E59-CA63-4375-A914-99559208E3CE}" type="pres">
       <dgm:prSet presAssocID="{20700A4A-96B3-41F2-87BD-C6EAE42B5551}" presName="hierRoot2" presStyleCnt="0">
@@ -2315,10 +3573,24 @@
         </dgm:presLayoutVars>
       </dgm:prSet>
       <dgm:spPr/>
+      <dgm:t>
+        <a:bodyPr/>
+        <a:lstStyle/>
+        <a:p>
+          <a:endParaRPr lang="en-US"/>
+        </a:p>
+      </dgm:t>
     </dgm:pt>
     <dgm:pt modelId="{ABEC9013-7E32-4B20-AB9D-AB005D60462A}" type="pres">
       <dgm:prSet presAssocID="{20700A4A-96B3-41F2-87BD-C6EAE42B5551}" presName="rootConnector" presStyleLbl="node3" presStyleIdx="4" presStyleCnt="6"/>
       <dgm:spPr/>
+      <dgm:t>
+        <a:bodyPr/>
+        <a:lstStyle/>
+        <a:p>
+          <a:endParaRPr lang="en-US"/>
+        </a:p>
+      </dgm:t>
     </dgm:pt>
     <dgm:pt modelId="{62D59007-8025-4B40-8353-C2856F006B8A}" type="pres">
       <dgm:prSet presAssocID="{20700A4A-96B3-41F2-87BD-C6EAE42B5551}" presName="hierChild4" presStyleCnt="0"/>
@@ -2327,6 +3599,13 @@
     <dgm:pt modelId="{82714A13-7D6D-405C-B6A0-71DBD084DF78}" type="pres">
       <dgm:prSet presAssocID="{1F95AC07-F192-4622-B082-8775AD5D1189}" presName="Name64" presStyleLbl="parChTrans1D4" presStyleIdx="3" presStyleCnt="7"/>
       <dgm:spPr/>
+      <dgm:t>
+        <a:bodyPr/>
+        <a:lstStyle/>
+        <a:p>
+          <a:endParaRPr lang="en-US"/>
+        </a:p>
+      </dgm:t>
     </dgm:pt>
     <dgm:pt modelId="{70EC5813-2E07-4C77-B86A-465347CFB526}" type="pres">
       <dgm:prSet presAssocID="{2C3B2EE3-D247-4CE4-AA66-05DD64DDD37B}" presName="hierRoot2" presStyleCnt="0">
@@ -2358,6 +3637,13 @@
     <dgm:pt modelId="{C55E5C82-DFD0-4835-8C22-A837AAA7BAF0}" type="pres">
       <dgm:prSet presAssocID="{2C3B2EE3-D247-4CE4-AA66-05DD64DDD37B}" presName="rootConnector" presStyleLbl="node4" presStyleIdx="3" presStyleCnt="7"/>
       <dgm:spPr/>
+      <dgm:t>
+        <a:bodyPr/>
+        <a:lstStyle/>
+        <a:p>
+          <a:endParaRPr lang="en-US"/>
+        </a:p>
+      </dgm:t>
     </dgm:pt>
     <dgm:pt modelId="{84B8C862-4EAE-4E12-92DE-94B3FBB04215}" type="pres">
       <dgm:prSet presAssocID="{2C3B2EE3-D247-4CE4-AA66-05DD64DDD37B}" presName="hierChild4" presStyleCnt="0"/>
@@ -2370,6 +3656,13 @@
     <dgm:pt modelId="{2D0C7188-E9A8-4627-83BA-E03B16E4C9F5}" type="pres">
       <dgm:prSet presAssocID="{C8B9B1DA-AEA2-4310-ADDA-129B39A3EAB7}" presName="Name64" presStyleLbl="parChTrans1D4" presStyleIdx="4" presStyleCnt="7"/>
       <dgm:spPr/>
+      <dgm:t>
+        <a:bodyPr/>
+        <a:lstStyle/>
+        <a:p>
+          <a:endParaRPr lang="en-US"/>
+        </a:p>
+      </dgm:t>
     </dgm:pt>
     <dgm:pt modelId="{83B03B8A-994B-4301-8C0E-78C3A88E25D3}" type="pres">
       <dgm:prSet presAssocID="{E460589F-2322-4B3F-B7AD-E44698F2286A}" presName="hierRoot2" presStyleCnt="0">
@@ -2390,10 +3683,24 @@
         </dgm:presLayoutVars>
       </dgm:prSet>
       <dgm:spPr/>
+      <dgm:t>
+        <a:bodyPr/>
+        <a:lstStyle/>
+        <a:p>
+          <a:endParaRPr lang="en-US"/>
+        </a:p>
+      </dgm:t>
     </dgm:pt>
     <dgm:pt modelId="{0B12D94B-D800-432C-99EB-65CC432E2E67}" type="pres">
       <dgm:prSet presAssocID="{E460589F-2322-4B3F-B7AD-E44698F2286A}" presName="rootConnector" presStyleLbl="node4" presStyleIdx="4" presStyleCnt="7"/>
       <dgm:spPr/>
+      <dgm:t>
+        <a:bodyPr/>
+        <a:lstStyle/>
+        <a:p>
+          <a:endParaRPr lang="en-US"/>
+        </a:p>
+      </dgm:t>
     </dgm:pt>
     <dgm:pt modelId="{C744327B-C2E3-4104-A49C-40F7C177D5F2}" type="pres">
       <dgm:prSet presAssocID="{E460589F-2322-4B3F-B7AD-E44698F2286A}" presName="hierChild4" presStyleCnt="0"/>
@@ -2410,6 +3717,13 @@
     <dgm:pt modelId="{5D787309-038C-40F1-9BCA-D9E51B1BCDC0}" type="pres">
       <dgm:prSet presAssocID="{FBFEF370-7601-44C7-8975-EA275665A825}" presName="Name64" presStyleLbl="parChTrans1D3" presStyleIdx="5" presStyleCnt="6"/>
       <dgm:spPr/>
+      <dgm:t>
+        <a:bodyPr/>
+        <a:lstStyle/>
+        <a:p>
+          <a:endParaRPr lang="en-US"/>
+        </a:p>
+      </dgm:t>
     </dgm:pt>
     <dgm:pt modelId="{A2E7E855-34AA-4FA9-9B34-181A5ACE4B8E}" type="pres">
       <dgm:prSet presAssocID="{86B640F4-2D41-475D-A775-1F0FB441CE3C}" presName="hierRoot2" presStyleCnt="0">
@@ -2430,10 +3744,24 @@
         </dgm:presLayoutVars>
       </dgm:prSet>
       <dgm:spPr/>
+      <dgm:t>
+        <a:bodyPr/>
+        <a:lstStyle/>
+        <a:p>
+          <a:endParaRPr lang="en-US"/>
+        </a:p>
+      </dgm:t>
     </dgm:pt>
     <dgm:pt modelId="{A51DA1A3-97A0-446B-B0F7-7A3194766E6F}" type="pres">
       <dgm:prSet presAssocID="{86B640F4-2D41-475D-A775-1F0FB441CE3C}" presName="rootConnector" presStyleLbl="node3" presStyleIdx="5" presStyleCnt="6"/>
       <dgm:spPr/>
+      <dgm:t>
+        <a:bodyPr/>
+        <a:lstStyle/>
+        <a:p>
+          <a:endParaRPr lang="en-US"/>
+        </a:p>
+      </dgm:t>
     </dgm:pt>
     <dgm:pt modelId="{2B52145F-9694-4834-98B4-38CCAA7A6CDD}" type="pres">
       <dgm:prSet presAssocID="{86B640F4-2D41-475D-A775-1F0FB441CE3C}" presName="hierChild4" presStyleCnt="0"/>
@@ -2442,6 +3770,13 @@
     <dgm:pt modelId="{F49273F8-29FF-4C4E-AE98-06DFD698736E}" type="pres">
       <dgm:prSet presAssocID="{F42C781D-BF80-4189-A235-B6EE27FA5519}" presName="Name64" presStyleLbl="parChTrans1D4" presStyleIdx="5" presStyleCnt="7"/>
       <dgm:spPr/>
+      <dgm:t>
+        <a:bodyPr/>
+        <a:lstStyle/>
+        <a:p>
+          <a:endParaRPr lang="en-US"/>
+        </a:p>
+      </dgm:t>
     </dgm:pt>
     <dgm:pt modelId="{F88FF6D8-90C9-4A27-90BC-03D911FB944F}" type="pres">
       <dgm:prSet presAssocID="{25ABBBC8-4CEF-405B-B06C-B04735D54D03}" presName="hierRoot2" presStyleCnt="0">
@@ -2473,6 +3808,13 @@
     <dgm:pt modelId="{1A938768-B113-48BA-87F6-45DECBFF4B4D}" type="pres">
       <dgm:prSet presAssocID="{25ABBBC8-4CEF-405B-B06C-B04735D54D03}" presName="rootConnector" presStyleLbl="node4" presStyleIdx="5" presStyleCnt="7"/>
       <dgm:spPr/>
+      <dgm:t>
+        <a:bodyPr/>
+        <a:lstStyle/>
+        <a:p>
+          <a:endParaRPr lang="en-US"/>
+        </a:p>
+      </dgm:t>
     </dgm:pt>
     <dgm:pt modelId="{319A51A4-399F-47A6-A6D7-DEEC23DE9DAB}" type="pres">
       <dgm:prSet presAssocID="{25ABBBC8-4CEF-405B-B06C-B04735D54D03}" presName="hierChild4" presStyleCnt="0"/>
@@ -2485,6 +3827,13 @@
     <dgm:pt modelId="{66373EFE-DD57-4825-AD9A-FFF758AEFF25}" type="pres">
       <dgm:prSet presAssocID="{2BE2E91B-5781-44CE-B4A3-C8259D738E8D}" presName="Name64" presStyleLbl="parChTrans1D4" presStyleIdx="6" presStyleCnt="7"/>
       <dgm:spPr/>
+      <dgm:t>
+        <a:bodyPr/>
+        <a:lstStyle/>
+        <a:p>
+          <a:endParaRPr lang="en-US"/>
+        </a:p>
+      </dgm:t>
     </dgm:pt>
     <dgm:pt modelId="{51F2FA81-E1A5-43D3-BF03-5080F9C47850}" type="pres">
       <dgm:prSet presAssocID="{E6EB167E-4B75-434E-8281-2C08AF77DE11}" presName="hierRoot2" presStyleCnt="0">
@@ -2516,6 +3865,13 @@
     <dgm:pt modelId="{1ACFEFEE-56D9-4AE4-ADD5-88B6C211F4A9}" type="pres">
       <dgm:prSet presAssocID="{E6EB167E-4B75-434E-8281-2C08AF77DE11}" presName="rootConnector" presStyleLbl="node4" presStyleIdx="6" presStyleCnt="7"/>
       <dgm:spPr/>
+      <dgm:t>
+        <a:bodyPr/>
+        <a:lstStyle/>
+        <a:p>
+          <a:endParaRPr lang="en-US"/>
+        </a:p>
+      </dgm:t>
     </dgm:pt>
     <dgm:pt modelId="{A55DEA3A-78FC-4DA2-ABA4-6D9DF831EEAB}" type="pres">
       <dgm:prSet presAssocID="{E6EB167E-4B75-434E-8281-2C08AF77DE11}" presName="hierChild4" presStyleCnt="0"/>
@@ -2539,193 +3895,758 @@
     </dgm:pt>
   </dgm:ptLst>
   <dgm:cxnLst>
-    <dgm:cxn modelId="{2E2ABC0F-3C0E-4B5B-AB53-F5746E432AB5}" type="presOf" srcId="{20700A4A-96B3-41F2-87BD-C6EAE42B5551}" destId="{ABEC9013-7E32-4B20-AB9D-AB005D60462A}" srcOrd="1" destOrd="0" presId="urn:microsoft.com/office/officeart/2009/3/layout/HorizontalOrganizationChart"/>
+    <dgm:cxn modelId="{A43FAB08-1C53-48CB-8526-97E3B85D89DC}" type="presOf" srcId="{3D7F8C46-F0CA-4F2F-8F28-9ACA2D6CF738}" destId="{7E10D393-B765-418B-8AA7-324B99662288}" srcOrd="0" destOrd="0" presId="urn:microsoft.com/office/officeart/2009/3/layout/HorizontalOrganizationChart"/>
+    <dgm:cxn modelId="{33604373-10FF-4C51-96A1-10D2B303C09B}" type="presOf" srcId="{96D5320F-A188-4416-A457-4E21B6B3A990}" destId="{C54EBDDC-B2DD-4C59-85A6-F1FEBC8D8A5C}" srcOrd="0" destOrd="0" presId="urn:microsoft.com/office/officeart/2009/3/layout/HorizontalOrganizationChart"/>
     <dgm:cxn modelId="{83921872-1573-4100-98E0-B2BFD8D74C4F}" srcId="{3D7F8C46-F0CA-4F2F-8F28-9ACA2D6CF738}" destId="{72923645-7DE7-4C0F-919B-C6C21C4FD3E3}" srcOrd="0" destOrd="0" parTransId="{7D353E0A-1FC1-4CDD-855A-B945BA32907E}" sibTransId="{8B64E9CE-A915-4F5A-BD65-D129514F3490}"/>
-    <dgm:cxn modelId="{716CE80E-5212-408D-8CF3-2140B5EE654D}" type="presOf" srcId="{25ABBBC8-4CEF-405B-B06C-B04735D54D03}" destId="{8A7DE510-191F-4D28-B6A0-988588C8FEF3}" srcOrd="0" destOrd="0" presId="urn:microsoft.com/office/officeart/2009/3/layout/HorizontalOrganizationChart"/>
+    <dgm:cxn modelId="{A8CD8130-EC8F-4816-9FD7-23787811BBBA}" type="presOf" srcId="{4C56C51D-9893-41A3-BCE4-F15D02D12B15}" destId="{800AE278-8DBE-478A-8EFF-C07E6B01E792}" srcOrd="0" destOrd="0" presId="urn:microsoft.com/office/officeart/2009/3/layout/HorizontalOrganizationChart"/>
+    <dgm:cxn modelId="{B6C88DA2-5DAE-4986-8CC9-BC89F057C3F6}" type="presOf" srcId="{444C88C0-7F17-414E-8554-80CF346D6C4C}" destId="{F77C0B4E-54E5-459B-822E-8EAD539E55E7}" srcOrd="0" destOrd="0" presId="urn:microsoft.com/office/officeart/2009/3/layout/HorizontalOrganizationChart"/>
     <dgm:cxn modelId="{F97A4F87-EB5F-4136-843B-ABCFF9836A72}" srcId="{BF06BD6F-128D-4D51-97EB-C1C714B6B17F}" destId="{BBAC0120-B397-4E65-AF04-BF00DAFE06B0}" srcOrd="1" destOrd="0" parTransId="{4C56C51D-9893-41A3-BCE4-F15D02D12B15}" sibTransId="{491887E8-F8A0-4C06-93E7-6F5E2EACDC9E}"/>
-    <dgm:cxn modelId="{95531D9F-CD61-43AF-A1BB-A481D2CA72B0}" type="presOf" srcId="{29A8D0C9-102F-42BC-93DA-5679F36AC074}" destId="{C01544BC-6C77-4E2A-8AFB-DB68ABFFA8A7}" srcOrd="0" destOrd="0" presId="urn:microsoft.com/office/officeart/2009/3/layout/HorizontalOrganizationChart"/>
+    <dgm:cxn modelId="{FAD116E7-F0C7-4C03-BB61-94D4B47DDEAA}" type="presOf" srcId="{444C88C0-7F17-414E-8554-80CF346D6C4C}" destId="{2C75F51A-AD43-4EA8-AD63-BE882D92ADCF}" srcOrd="1" destOrd="0" presId="urn:microsoft.com/office/officeart/2009/3/layout/HorizontalOrganizationChart"/>
+    <dgm:cxn modelId="{0E088527-5D75-4F75-9F11-68DDE0D03EF4}" type="presOf" srcId="{9AE8555E-DCAB-4E5F-971C-2F75CFEF1433}" destId="{57AE371D-6FAF-4732-8763-466290B05F9A}" srcOrd="0" destOrd="0" presId="urn:microsoft.com/office/officeart/2009/3/layout/HorizontalOrganizationChart"/>
+    <dgm:cxn modelId="{D7430D27-6CAC-4A89-B1C2-8160840C7EBF}" type="presOf" srcId="{E6EB167E-4B75-434E-8281-2C08AF77DE11}" destId="{1ACFEFEE-56D9-4AE4-ADD5-88B6C211F4A9}" srcOrd="1" destOrd="0" presId="urn:microsoft.com/office/officeart/2009/3/layout/HorizontalOrganizationChart"/>
     <dgm:cxn modelId="{5BC3BEB5-7E11-4820-A78B-45ADF3B14DCC}" srcId="{58128A72-DB3A-4970-AF53-B3E8AE0FADC3}" destId="{8DEF8271-95F3-4C96-8B32-4F30283F94C8}" srcOrd="0" destOrd="0" parTransId="{29A8D0C9-102F-42BC-93DA-5679F36AC074}" sibTransId="{3EFC67CF-F336-4654-A7C6-31BB556C73E5}"/>
-    <dgm:cxn modelId="{14B29840-4CB0-4357-9AB6-02AC9A34BBF8}" type="presOf" srcId="{BF06BD6F-128D-4D51-97EB-C1C714B6B17F}" destId="{DA86310B-1952-446B-B9F0-F834441C2A0F}" srcOrd="1" destOrd="0" presId="urn:microsoft.com/office/officeart/2009/3/layout/HorizontalOrganizationChart"/>
-    <dgm:cxn modelId="{54315D31-6931-4028-8AC7-B3B51E630C58}" type="presOf" srcId="{8DEF8271-95F3-4C96-8B32-4F30283F94C8}" destId="{0AC2B11E-28D3-4B70-A0FA-CB8C2148AFC2}" srcOrd="0" destOrd="0" presId="urn:microsoft.com/office/officeart/2009/3/layout/HorizontalOrganizationChart"/>
-    <dgm:cxn modelId="{AD6AEC23-9F94-4869-BC84-2F9A6F1EDAFA}" type="presOf" srcId="{E460589F-2322-4B3F-B7AD-E44698F2286A}" destId="{0B12D94B-D800-432C-99EB-65CC432E2E67}" srcOrd="1" destOrd="0" presId="urn:microsoft.com/office/officeart/2009/3/layout/HorizontalOrganizationChart"/>
     <dgm:cxn modelId="{4D3A0C4D-04D7-414E-974A-F2C81D7FE3B7}" srcId="{7763035F-1AC6-4A2A-AA6D-8FC087DCAAF4}" destId="{FF562F3A-CBFE-49FB-94FF-289654C52D5D}" srcOrd="0" destOrd="0" parTransId="{2F833D8A-1F50-42AA-825F-EB0AC54F5623}" sibTransId="{AA8D4A40-B56F-4D57-9513-2896611CED36}"/>
-    <dgm:cxn modelId="{54D963D4-D1FB-4E0B-9CC8-9A8F0E1A52EB}" type="presOf" srcId="{9A805D36-0578-4A3E-B2B0-4B5A84D85EB6}" destId="{61C85A4F-697E-49FF-98BF-C053BAD24581}" srcOrd="0" destOrd="0" presId="urn:microsoft.com/office/officeart/2009/3/layout/HorizontalOrganizationChart"/>
-    <dgm:cxn modelId="{72916E52-FD1F-4701-A668-A8E2B61BFA65}" type="presOf" srcId="{BF06BD6F-128D-4D51-97EB-C1C714B6B17F}" destId="{41CAC07A-5F49-40B8-AF0B-49FF04F51722}" srcOrd="0" destOrd="0" presId="urn:microsoft.com/office/officeart/2009/3/layout/HorizontalOrganizationChart"/>
-    <dgm:cxn modelId="{E9021927-D587-424C-B05D-31845FDFE0A5}" type="presOf" srcId="{444C88C0-7F17-414E-8554-80CF346D6C4C}" destId="{F77C0B4E-54E5-459B-822E-8EAD539E55E7}" srcOrd="0" destOrd="0" presId="urn:microsoft.com/office/officeart/2009/3/layout/HorizontalOrganizationChart"/>
-    <dgm:cxn modelId="{D2042C1D-10DD-4A07-B30A-A5792FA2DD14}" type="presOf" srcId="{2BE2E91B-5781-44CE-B4A3-C8259D738E8D}" destId="{66373EFE-DD57-4825-AD9A-FFF758AEFF25}" srcOrd="0" destOrd="0" presId="urn:microsoft.com/office/officeart/2009/3/layout/HorizontalOrganizationChart"/>
-    <dgm:cxn modelId="{5EB4027F-00F6-46DB-AE9C-0016A4D984FC}" type="presOf" srcId="{E6EB167E-4B75-434E-8281-2C08AF77DE11}" destId="{1ACFEFEE-56D9-4AE4-ADD5-88B6C211F4A9}" srcOrd="1" destOrd="0" presId="urn:microsoft.com/office/officeart/2009/3/layout/HorizontalOrganizationChart"/>
-    <dgm:cxn modelId="{212B09C0-2CDB-4240-B962-9204BBBD0451}" type="presOf" srcId="{E6EB167E-4B75-434E-8281-2C08AF77DE11}" destId="{F65B71D7-EBEB-420B-A1BC-0F17678E2921}" srcOrd="0" destOrd="0" presId="urn:microsoft.com/office/officeart/2009/3/layout/HorizontalOrganizationChart"/>
-    <dgm:cxn modelId="{8351B4F1-FA07-468E-9750-4433C6B2A4B9}" type="presOf" srcId="{99F43111-8C44-4C58-A860-BC90177E070E}" destId="{520F4DC9-D900-45D2-864C-0F27B24C8076}" srcOrd="0" destOrd="0" presId="urn:microsoft.com/office/officeart/2009/3/layout/HorizontalOrganizationChart"/>
-    <dgm:cxn modelId="{D9868895-A19A-4A03-A032-7C4B013E38A0}" type="presOf" srcId="{A02DDDDA-6AA4-4026-BBDF-11AEE51AE9EF}" destId="{1B39C3DB-FDD2-4BF4-9020-AAEB95DC7885}" srcOrd="0" destOrd="0" presId="urn:microsoft.com/office/officeart/2009/3/layout/HorizontalOrganizationChart"/>
+    <dgm:cxn modelId="{7B0E037B-BD96-44AB-95B2-2282F4FE49F7}" type="presOf" srcId="{A02DDDDA-6AA4-4026-BBDF-11AEE51AE9EF}" destId="{1B39C3DB-FDD2-4BF4-9020-AAEB95DC7885}" srcOrd="0" destOrd="0" presId="urn:microsoft.com/office/officeart/2009/3/layout/HorizontalOrganizationChart"/>
+    <dgm:cxn modelId="{1356BC62-80CB-4803-B02A-D3CB1443D74F}" type="presOf" srcId="{FF562F3A-CBFE-49FB-94FF-289654C52D5D}" destId="{602C3CDF-2CB4-4190-AF35-8BD8C1F724F4}" srcOrd="0" destOrd="0" presId="urn:microsoft.com/office/officeart/2009/3/layout/HorizontalOrganizationChart"/>
+    <dgm:cxn modelId="{E5526778-D48B-4DDE-967E-186CBA699CCB}" type="presOf" srcId="{12A58535-B5BE-4543-BE70-7746730242F7}" destId="{918E07B6-E0B5-4611-A649-147EC2657524}" srcOrd="0" destOrd="0" presId="urn:microsoft.com/office/officeart/2009/3/layout/HorizontalOrganizationChart"/>
+    <dgm:cxn modelId="{16D1848C-4D62-4136-8D3A-5F83E901F90B}" type="presOf" srcId="{72923645-7DE7-4C0F-919B-C6C21C4FD3E3}" destId="{42FCB936-47AB-47D3-99FF-0FED8961E21F}" srcOrd="1" destOrd="0" presId="urn:microsoft.com/office/officeart/2009/3/layout/HorizontalOrganizationChart"/>
+    <dgm:cxn modelId="{481A6A7B-8A25-438F-A746-8F4DF2E7D7AB}" type="presOf" srcId="{BBAC0120-B397-4E65-AF04-BF00DAFE06B0}" destId="{127075F9-B650-46B1-8E55-A7A399B7B511}" srcOrd="1" destOrd="0" presId="urn:microsoft.com/office/officeart/2009/3/layout/HorizontalOrganizationChart"/>
+    <dgm:cxn modelId="{B0F6A20D-ED42-4C88-AD7C-C910DAA7D03E}" type="presOf" srcId="{F97B4292-29A6-4182-8553-81A1B88D682D}" destId="{7A577022-60CC-4B68-BEEB-C2742E94B54B}" srcOrd="0" destOrd="0" presId="urn:microsoft.com/office/officeart/2009/3/layout/HorizontalOrganizationChart"/>
+    <dgm:cxn modelId="{B37C6B7B-5944-4B29-8E8F-032438DD1E42}" type="presOf" srcId="{99F43111-8C44-4C58-A860-BC90177E070E}" destId="{520F4DC9-D900-45D2-864C-0F27B24C8076}" srcOrd="0" destOrd="0" presId="urn:microsoft.com/office/officeart/2009/3/layout/HorizontalOrganizationChart"/>
+    <dgm:cxn modelId="{1859EEA9-40A7-4C0C-AF92-64DB285699AA}" type="presOf" srcId="{8DEF8271-95F3-4C96-8B32-4F30283F94C8}" destId="{0AC2B11E-28D3-4B70-A0FA-CB8C2148AFC2}" srcOrd="0" destOrd="0" presId="urn:microsoft.com/office/officeart/2009/3/layout/HorizontalOrganizationChart"/>
     <dgm:cxn modelId="{2EC31A24-C72D-4D6C-ABAE-A7406A7F7975}" srcId="{BF06BD6F-128D-4D51-97EB-C1C714B6B17F}" destId="{A02DDDDA-6AA4-4026-BBDF-11AEE51AE9EF}" srcOrd="2" destOrd="0" parTransId="{527FE502-39D2-4E72-AA47-AE2F9C15DF52}" sibTransId="{437C957B-A0C0-46DA-8A9E-F34EC9CC5C1C}"/>
-    <dgm:cxn modelId="{AAFDFAC5-B5C5-4D6C-9F71-CC6849E04CB1}" type="presOf" srcId="{96D5320F-A188-4416-A457-4E21B6B3A990}" destId="{C54EBDDC-B2DD-4C59-85A6-F1FEBC8D8A5C}" srcOrd="0" destOrd="0" presId="urn:microsoft.com/office/officeart/2009/3/layout/HorizontalOrganizationChart"/>
-    <dgm:cxn modelId="{5AC75FA2-58D9-4DC9-AA53-34056D8AE8FF}" type="presOf" srcId="{86B640F4-2D41-475D-A775-1F0FB441CE3C}" destId="{A51DA1A3-97A0-446B-B0F7-7A3194766E6F}" srcOrd="1" destOrd="0" presId="urn:microsoft.com/office/officeart/2009/3/layout/HorizontalOrganizationChart"/>
-    <dgm:cxn modelId="{328CFAE5-0F3C-4817-B48B-8618E15E6D1E}" type="presOf" srcId="{FF562F3A-CBFE-49FB-94FF-289654C52D5D}" destId="{602C3CDF-2CB4-4190-AF35-8BD8C1F724F4}" srcOrd="0" destOrd="0" presId="urn:microsoft.com/office/officeart/2009/3/layout/HorizontalOrganizationChart"/>
-    <dgm:cxn modelId="{8C4776B1-8ACF-44D3-BFCA-00E6E60A9545}" type="presOf" srcId="{F42C781D-BF80-4189-A235-B6EE27FA5519}" destId="{F49273F8-29FF-4C4E-AE98-06DFD698736E}" srcOrd="0" destOrd="0" presId="urn:microsoft.com/office/officeart/2009/3/layout/HorizontalOrganizationChart"/>
-    <dgm:cxn modelId="{C6992D48-6A8C-4D17-BC6B-13FD2613821F}" type="presOf" srcId="{86B640F4-2D41-475D-A775-1F0FB441CE3C}" destId="{05FDFE85-1013-49B6-B1CC-F1649510DE78}" srcOrd="0" destOrd="0" presId="urn:microsoft.com/office/officeart/2009/3/layout/HorizontalOrganizationChart"/>
-    <dgm:cxn modelId="{94C8A595-EFFA-40CF-9E9C-4F70BCC647CF}" type="presOf" srcId="{1F95AC07-F192-4622-B082-8775AD5D1189}" destId="{82714A13-7D6D-405C-B6A0-71DBD084DF78}" srcOrd="0" destOrd="0" presId="urn:microsoft.com/office/officeart/2009/3/layout/HorizontalOrganizationChart"/>
-    <dgm:cxn modelId="{89FDB8A0-34DB-478C-A41F-330BA19BA8B2}" type="presOf" srcId="{7763035F-1AC6-4A2A-AA6D-8FC087DCAAF4}" destId="{DE431AF4-ACAE-4C17-B16C-FCF94575A92B}" srcOrd="0" destOrd="0" presId="urn:microsoft.com/office/officeart/2009/3/layout/HorizontalOrganizationChart"/>
-    <dgm:cxn modelId="{2AFBF4F6-BB71-4564-B5EF-8296676E3FD5}" type="presOf" srcId="{3D7F8C46-F0CA-4F2F-8F28-9ACA2D6CF738}" destId="{7E10D393-B765-418B-8AA7-324B99662288}" srcOrd="0" destOrd="0" presId="urn:microsoft.com/office/officeart/2009/3/layout/HorizontalOrganizationChart"/>
+    <dgm:cxn modelId="{1BC10F65-3667-4F35-BF82-2A1F1FE3C543}" type="presOf" srcId="{25ABBBC8-4CEF-405B-B06C-B04735D54D03}" destId="{8A7DE510-191F-4D28-B6A0-988588C8FEF3}" srcOrd="0" destOrd="0" presId="urn:microsoft.com/office/officeart/2009/3/layout/HorizontalOrganizationChart"/>
+    <dgm:cxn modelId="{5CE933CD-8B45-41E1-9C85-B2EB88271061}" type="presOf" srcId="{2BE2E91B-5781-44CE-B4A3-C8259D738E8D}" destId="{66373EFE-DD57-4825-AD9A-FFF758AEFF25}" srcOrd="0" destOrd="0" presId="urn:microsoft.com/office/officeart/2009/3/layout/HorizontalOrganizationChart"/>
+    <dgm:cxn modelId="{F57AA077-8308-49E0-B585-9344DCBD9E17}" type="presOf" srcId="{20700A4A-96B3-41F2-87BD-C6EAE42B5551}" destId="{ABEC9013-7E32-4B20-AB9D-AB005D60462A}" srcOrd="1" destOrd="0" presId="urn:microsoft.com/office/officeart/2009/3/layout/HorizontalOrganizationChart"/>
     <dgm:cxn modelId="{E78E606B-40D1-4014-9C3D-D1D12DD20821}" srcId="{3D7F8C46-F0CA-4F2F-8F28-9ACA2D6CF738}" destId="{86B640F4-2D41-475D-A775-1F0FB441CE3C}" srcOrd="2" destOrd="0" parTransId="{FBFEF370-7601-44C7-8975-EA275665A825}" sibTransId="{E8E0E527-88A7-46BD-9454-6F3DA57E2015}"/>
-    <dgm:cxn modelId="{211953D4-4B9F-4293-9B5B-26CD121FB502}" type="presOf" srcId="{9AE8555E-DCAB-4E5F-971C-2F75CFEF1433}" destId="{57AE371D-6FAF-4732-8763-466290B05F9A}" srcOrd="0" destOrd="0" presId="urn:microsoft.com/office/officeart/2009/3/layout/HorizontalOrganizationChart"/>
-    <dgm:cxn modelId="{15180B54-ADAC-44B2-84EF-15EAFF44FC4F}" type="presOf" srcId="{8DEF8271-95F3-4C96-8B32-4F30283F94C8}" destId="{0D86154C-B560-40FE-8631-A04ADDA6D97E}" srcOrd="1" destOrd="0" presId="urn:microsoft.com/office/officeart/2009/3/layout/HorizontalOrganizationChart"/>
-    <dgm:cxn modelId="{A797AC17-E0B5-4F29-AEA2-13FECA11D45D}" type="presOf" srcId="{F97B4292-29A6-4182-8553-81A1B88D682D}" destId="{7A577022-60CC-4B68-BEEB-C2742E94B54B}" srcOrd="0" destOrd="0" presId="urn:microsoft.com/office/officeart/2009/3/layout/HorizontalOrganizationChart"/>
-    <dgm:cxn modelId="{4DD92650-DC6D-4548-A4A9-3FA4B83F1111}" type="presOf" srcId="{2C3B2EE3-D247-4CE4-AA66-05DD64DDD37B}" destId="{FE3786BA-FD9A-41D8-A075-AF89325EDBC5}" srcOrd="0" destOrd="0" presId="urn:microsoft.com/office/officeart/2009/3/layout/HorizontalOrganizationChart"/>
-    <dgm:cxn modelId="{B93F48CE-DAE8-47EB-B9C9-7EF7C2C56E77}" type="presOf" srcId="{E460589F-2322-4B3F-B7AD-E44698F2286A}" destId="{AABB9392-6D54-4147-8B7C-422FDCD27177}" srcOrd="0" destOrd="0" presId="urn:microsoft.com/office/officeart/2009/3/layout/HorizontalOrganizationChart"/>
-    <dgm:cxn modelId="{DA5D212A-5927-448B-984E-59F3D9F212AC}" type="presOf" srcId="{C8B9B1DA-AEA2-4310-ADDA-129B39A3EAB7}" destId="{2D0C7188-E9A8-4627-83BA-E03B16E4C9F5}" srcOrd="0" destOrd="0" presId="urn:microsoft.com/office/officeart/2009/3/layout/HorizontalOrganizationChart"/>
-    <dgm:cxn modelId="{C0E2EE4B-89C1-4500-AED9-446E92285219}" type="presOf" srcId="{F97B4292-29A6-4182-8553-81A1B88D682D}" destId="{D64B41DF-F097-4F77-B645-A1316EF85CF1}" srcOrd="1" destOrd="0" presId="urn:microsoft.com/office/officeart/2009/3/layout/HorizontalOrganizationChart"/>
+    <dgm:cxn modelId="{D6974DD2-7F9B-45D9-9EC6-558D81A1AF84}" type="presOf" srcId="{86B640F4-2D41-475D-A775-1F0FB441CE3C}" destId="{05FDFE85-1013-49B6-B1CC-F1649510DE78}" srcOrd="0" destOrd="0" presId="urn:microsoft.com/office/officeart/2009/3/layout/HorizontalOrganizationChart"/>
+    <dgm:cxn modelId="{2A444AD3-FD53-4AFB-9A46-C6CB35483DDC}" type="presOf" srcId="{BF06BD6F-128D-4D51-97EB-C1C714B6B17F}" destId="{DA86310B-1952-446B-B9F0-F834441C2A0F}" srcOrd="1" destOrd="0" presId="urn:microsoft.com/office/officeart/2009/3/layout/HorizontalOrganizationChart"/>
+    <dgm:cxn modelId="{038E797F-F252-4852-9C53-98743032C90B}" type="presOf" srcId="{8DEF8271-95F3-4C96-8B32-4F30283F94C8}" destId="{0D86154C-B560-40FE-8631-A04ADDA6D97E}" srcOrd="1" destOrd="0" presId="urn:microsoft.com/office/officeart/2009/3/layout/HorizontalOrganizationChart"/>
+    <dgm:cxn modelId="{35D9D35E-FAD3-4BDA-8FE8-D823C8CB337A}" type="presOf" srcId="{20700A4A-96B3-41F2-87BD-C6EAE42B5551}" destId="{46F98FAB-79E0-4964-BFF3-8943439BFB5D}" srcOrd="0" destOrd="0" presId="urn:microsoft.com/office/officeart/2009/3/layout/HorizontalOrganizationChart"/>
+    <dgm:cxn modelId="{E116A463-DE62-4A6E-A85B-7A620FF9F1EE}" type="presOf" srcId="{A02DDDDA-6AA4-4026-BBDF-11AEE51AE9EF}" destId="{40DCB168-8338-4B1B-9122-EF34815D0401}" srcOrd="1" destOrd="0" presId="urn:microsoft.com/office/officeart/2009/3/layout/HorizontalOrganizationChart"/>
+    <dgm:cxn modelId="{48EAC90C-FC01-4214-A643-2E42CF31A511}" type="presOf" srcId="{29A8D0C9-102F-42BC-93DA-5679F36AC074}" destId="{C01544BC-6C77-4E2A-8AFB-DB68ABFFA8A7}" srcOrd="0" destOrd="0" presId="urn:microsoft.com/office/officeart/2009/3/layout/HorizontalOrganizationChart"/>
+    <dgm:cxn modelId="{99A88512-6BFB-4334-9580-5B5516215F7C}" type="presOf" srcId="{3D7F8C46-F0CA-4F2F-8F28-9ACA2D6CF738}" destId="{48233807-D6A7-4A12-B0CE-C3AEB8222EFE}" srcOrd="1" destOrd="0" presId="urn:microsoft.com/office/officeart/2009/3/layout/HorizontalOrganizationChart"/>
     <dgm:cxn modelId="{3FCC28AE-74F4-4934-97E3-3FB95413CC91}" srcId="{20700A4A-96B3-41F2-87BD-C6EAE42B5551}" destId="{E460589F-2322-4B3F-B7AD-E44698F2286A}" srcOrd="1" destOrd="0" parTransId="{C8B9B1DA-AEA2-4310-ADDA-129B39A3EAB7}" sibTransId="{82EAA620-D653-4EE1-A314-388E627B6318}"/>
     <dgm:cxn modelId="{1F64AA45-1A8E-4CA3-BF00-11D660659877}" srcId="{86B640F4-2D41-475D-A775-1F0FB441CE3C}" destId="{25ABBBC8-4CEF-405B-B06C-B04735D54D03}" srcOrd="0" destOrd="0" parTransId="{F42C781D-BF80-4189-A235-B6EE27FA5519}" sibTransId="{C28D9C52-96A0-49B7-8085-EF35CE2930EE}"/>
-    <dgm:cxn modelId="{991E7EEE-BC6B-4E45-9319-27877505890F}" type="presOf" srcId="{72923645-7DE7-4C0F-919B-C6C21C4FD3E3}" destId="{42FCB936-47AB-47D3-99FF-0FED8961E21F}" srcOrd="1" destOrd="0" presId="urn:microsoft.com/office/officeart/2009/3/layout/HorizontalOrganizationChart"/>
-    <dgm:cxn modelId="{093B95E5-75F1-492F-97EF-EC9DD587A083}" type="presOf" srcId="{72923645-7DE7-4C0F-919B-C6C21C4FD3E3}" destId="{070BDA49-59A2-4F4E-B9A2-5447F0CEFDD5}" srcOrd="0" destOrd="0" presId="urn:microsoft.com/office/officeart/2009/3/layout/HorizontalOrganizationChart"/>
-    <dgm:cxn modelId="{3CD76FEF-304A-4E03-93E7-C6AF8CD9A694}" type="presOf" srcId="{FF562F3A-CBFE-49FB-94FF-289654C52D5D}" destId="{7382A470-79A3-4B8B-8D35-015CA7E24F62}" srcOrd="1" destOrd="0" presId="urn:microsoft.com/office/officeart/2009/3/layout/HorizontalOrganizationChart"/>
+    <dgm:cxn modelId="{130AECC4-5236-4521-A051-87A75DBF60CE}" type="presOf" srcId="{25ABBBC8-4CEF-405B-B06C-B04735D54D03}" destId="{1A938768-B113-48BA-87F6-45DECBFF4B4D}" srcOrd="1" destOrd="0" presId="urn:microsoft.com/office/officeart/2009/3/layout/HorizontalOrganizationChart"/>
+    <dgm:cxn modelId="{75C88EE5-35F9-4477-BE35-93D74FD45A80}" type="presOf" srcId="{E460589F-2322-4B3F-B7AD-E44698F2286A}" destId="{AABB9392-6D54-4147-8B7C-422FDCD27177}" srcOrd="0" destOrd="0" presId="urn:microsoft.com/office/officeart/2009/3/layout/HorizontalOrganizationChart"/>
     <dgm:cxn modelId="{EA390159-1229-4733-A996-DC9C9360780E}" srcId="{58128A72-DB3A-4970-AF53-B3E8AE0FADC3}" destId="{444C88C0-7F17-414E-8554-80CF346D6C4C}" srcOrd="2" destOrd="0" parTransId="{38DA6067-984C-4F60-A8ED-B33D3007C645}" sibTransId="{89168BE2-B653-4371-BAC3-4F5FC806797C}"/>
+    <dgm:cxn modelId="{33A9736E-FC50-4306-98A0-28D781237A6D}" type="presOf" srcId="{FF562F3A-CBFE-49FB-94FF-289654C52D5D}" destId="{7382A470-79A3-4B8B-8D35-015CA7E24F62}" srcOrd="1" destOrd="0" presId="urn:microsoft.com/office/officeart/2009/3/layout/HorizontalOrganizationChart"/>
+    <dgm:cxn modelId="{5935EDFB-D8C9-40AA-A552-1E6A82AF2C1E}" type="presOf" srcId="{86B640F4-2D41-475D-A775-1F0FB441CE3C}" destId="{A51DA1A3-97A0-446B-B0F7-7A3194766E6F}" srcOrd="1" destOrd="0" presId="urn:microsoft.com/office/officeart/2009/3/layout/HorizontalOrganizationChart"/>
+    <dgm:cxn modelId="{55169600-6F7F-416D-B692-19EB5611FABB}" type="presOf" srcId="{38DA6067-984C-4F60-A8ED-B33D3007C645}" destId="{7C00D6D6-39C8-4911-9EE3-FE7C4359ED2D}" srcOrd="0" destOrd="0" presId="urn:microsoft.com/office/officeart/2009/3/layout/HorizontalOrganizationChart"/>
     <dgm:cxn modelId="{00D2C259-8434-48C7-A134-AB18139AC2E0}" srcId="{20700A4A-96B3-41F2-87BD-C6EAE42B5551}" destId="{2C3B2EE3-D247-4CE4-AA66-05DD64DDD37B}" srcOrd="0" destOrd="0" parTransId="{1F95AC07-F192-4622-B082-8775AD5D1189}" sibTransId="{2836EE38-06A9-4556-B227-3E53AAFE6B4F}"/>
-    <dgm:cxn modelId="{FF64F287-A0EF-4A05-9CA9-2ADF26C4A192}" type="presOf" srcId="{58128A72-DB3A-4970-AF53-B3E8AE0FADC3}" destId="{47CD565D-19CC-4299-A6CE-435EC102F04B}" srcOrd="0" destOrd="0" presId="urn:microsoft.com/office/officeart/2009/3/layout/HorizontalOrganizationChart"/>
-    <dgm:cxn modelId="{60C3D7CF-76CC-443A-921D-CCEAE69C499D}" type="presOf" srcId="{3D7F8C46-F0CA-4F2F-8F28-9ACA2D6CF738}" destId="{48233807-D6A7-4A12-B0CE-C3AEB8222EFE}" srcOrd="1" destOrd="0" presId="urn:microsoft.com/office/officeart/2009/3/layout/HorizontalOrganizationChart"/>
+    <dgm:cxn modelId="{21962F1E-A4CE-4CF9-B16F-D346FD7F15CF}" type="presOf" srcId="{58128A72-DB3A-4970-AF53-B3E8AE0FADC3}" destId="{6C75BBE2-4E97-4921-9F35-A820690AFF15}" srcOrd="1" destOrd="0" presId="urn:microsoft.com/office/officeart/2009/3/layout/HorizontalOrganizationChart"/>
+    <dgm:cxn modelId="{DA57C39A-DB28-46D8-94B6-248E533C700E}" type="presOf" srcId="{72923645-7DE7-4C0F-919B-C6C21C4FD3E3}" destId="{070BDA49-59A2-4F4E-B9A2-5447F0CEFDD5}" srcOrd="0" destOrd="0" presId="urn:microsoft.com/office/officeart/2009/3/layout/HorizontalOrganizationChart"/>
     <dgm:cxn modelId="{65DFDC9B-A1D0-4722-BADD-18EDC3574746}" srcId="{FF562F3A-CBFE-49FB-94FF-289654C52D5D}" destId="{3D7F8C46-F0CA-4F2F-8F28-9ACA2D6CF738}" srcOrd="1" destOrd="0" parTransId="{96D5320F-A188-4416-A457-4E21B6B3A990}" sibTransId="{C55F5F0E-A986-4926-A94D-6BF6496C85A8}"/>
-    <dgm:cxn modelId="{4F2B19CF-C5C2-413A-AF77-11372B6EF41E}" type="presOf" srcId="{38DA6067-984C-4F60-A8ED-B33D3007C645}" destId="{7C00D6D6-39C8-4911-9EE3-FE7C4359ED2D}" srcOrd="0" destOrd="0" presId="urn:microsoft.com/office/officeart/2009/3/layout/HorizontalOrganizationChart"/>
-    <dgm:cxn modelId="{5734CC3C-55FE-4DE9-9BCF-26425FA5F0BC}" type="presOf" srcId="{444C88C0-7F17-414E-8554-80CF346D6C4C}" destId="{2C75F51A-AD43-4EA8-AD63-BE882D92ADCF}" srcOrd="1" destOrd="0" presId="urn:microsoft.com/office/officeart/2009/3/layout/HorizontalOrganizationChart"/>
-    <dgm:cxn modelId="{BE8F6480-7FB0-40E2-9370-21E4AF4C51A2}" type="presOf" srcId="{7D353E0A-1FC1-4CDD-855A-B945BA32907E}" destId="{871E9CF9-DBA5-42D6-AB23-7F03BED8A981}" srcOrd="0" destOrd="0" presId="urn:microsoft.com/office/officeart/2009/3/layout/HorizontalOrganizationChart"/>
-    <dgm:cxn modelId="{A23BD629-8136-459D-A0FA-04C6031B858E}" type="presOf" srcId="{12A58535-B5BE-4543-BE70-7746730242F7}" destId="{918E07B6-E0B5-4611-A649-147EC2657524}" srcOrd="0" destOrd="0" presId="urn:microsoft.com/office/officeart/2009/3/layout/HorizontalOrganizationChart"/>
-    <dgm:cxn modelId="{60F39EDD-00FE-4726-A9E3-05DC682B2AB7}" type="presOf" srcId="{BBAC0120-B397-4E65-AF04-BF00DAFE06B0}" destId="{8B24C74A-2AAC-462E-9C40-1286B7829F06}" srcOrd="0" destOrd="0" presId="urn:microsoft.com/office/officeart/2009/3/layout/HorizontalOrganizationChart"/>
-    <dgm:cxn modelId="{B92C28A5-C8D1-4F3F-8FFA-BFA5CAC6CDCB}" type="presOf" srcId="{58128A72-DB3A-4970-AF53-B3E8AE0FADC3}" destId="{6C75BBE2-4E97-4921-9F35-A820690AFF15}" srcOrd="1" destOrd="0" presId="urn:microsoft.com/office/officeart/2009/3/layout/HorizontalOrganizationChart"/>
+    <dgm:cxn modelId="{4575A471-BB42-4AAE-BE52-F66E0ADBE0FD}" type="presOf" srcId="{7D353E0A-1FC1-4CDD-855A-B945BA32907E}" destId="{871E9CF9-DBA5-42D6-AB23-7F03BED8A981}" srcOrd="0" destOrd="0" presId="urn:microsoft.com/office/officeart/2009/3/layout/HorizontalOrganizationChart"/>
+    <dgm:cxn modelId="{19E0EB37-D344-4CC1-BE9B-7B0AE138A587}" type="presOf" srcId="{F97B4292-29A6-4182-8553-81A1B88D682D}" destId="{D64B41DF-F097-4F77-B645-A1316EF85CF1}" srcOrd="1" destOrd="0" presId="urn:microsoft.com/office/officeart/2009/3/layout/HorizontalOrganizationChart"/>
+    <dgm:cxn modelId="{425B1C1B-1334-49C8-9628-3489DD43C357}" type="presOf" srcId="{7763035F-1AC6-4A2A-AA6D-8FC087DCAAF4}" destId="{DE431AF4-ACAE-4C17-B16C-FCF94575A92B}" srcOrd="0" destOrd="0" presId="urn:microsoft.com/office/officeart/2009/3/layout/HorizontalOrganizationChart"/>
     <dgm:cxn modelId="{5D6654E5-0322-46DF-AB7E-4353EC7966A1}" srcId="{3D7F8C46-F0CA-4F2F-8F28-9ACA2D6CF738}" destId="{20700A4A-96B3-41F2-87BD-C6EAE42B5551}" srcOrd="1" destOrd="0" parTransId="{9AE8555E-DCAB-4E5F-971C-2F75CFEF1433}" sibTransId="{8147BEA1-0E99-46EF-8ED6-C670651408E6}"/>
-    <dgm:cxn modelId="{20CDFAAE-3FE2-4D9D-A594-B604269630BC}" type="presOf" srcId="{A02DDDDA-6AA4-4026-BBDF-11AEE51AE9EF}" destId="{40DCB168-8338-4B1B-9122-EF34815D0401}" srcOrd="1" destOrd="0" presId="urn:microsoft.com/office/officeart/2009/3/layout/HorizontalOrganizationChart"/>
-    <dgm:cxn modelId="{31C88B0B-0F6E-4F43-AF89-559833951BCF}" type="presOf" srcId="{FBFEF370-7601-44C7-8975-EA275665A825}" destId="{5D787309-038C-40F1-9BCA-D9E51B1BCDC0}" srcOrd="0" destOrd="0" presId="urn:microsoft.com/office/officeart/2009/3/layout/HorizontalOrganizationChart"/>
+    <dgm:cxn modelId="{18140835-E259-43B0-ACC2-9BC06AA1FC2D}" type="presOf" srcId="{BBAC0120-B397-4E65-AF04-BF00DAFE06B0}" destId="{8B24C74A-2AAC-462E-9C40-1286B7829F06}" srcOrd="0" destOrd="0" presId="urn:microsoft.com/office/officeart/2009/3/layout/HorizontalOrganizationChart"/>
+    <dgm:cxn modelId="{CD33E9D7-0937-4196-8ADB-914A6C8003F1}" type="presOf" srcId="{FBFEF370-7601-44C7-8975-EA275665A825}" destId="{5D787309-038C-40F1-9BCA-D9E51B1BCDC0}" srcOrd="0" destOrd="0" presId="urn:microsoft.com/office/officeart/2009/3/layout/HorizontalOrganizationChart"/>
+    <dgm:cxn modelId="{F1C306C0-A914-4935-A53D-382A9C5E9979}" type="presOf" srcId="{E460589F-2322-4B3F-B7AD-E44698F2286A}" destId="{0B12D94B-D800-432C-99EB-65CC432E2E67}" srcOrd="1" destOrd="0" presId="urn:microsoft.com/office/officeart/2009/3/layout/HorizontalOrganizationChart"/>
+    <dgm:cxn modelId="{6912A9BD-E2A1-40A2-8AFF-4A0BBA594898}" type="presOf" srcId="{BF06BD6F-128D-4D51-97EB-C1C714B6B17F}" destId="{41CAC07A-5F49-40B8-AF0B-49FF04F51722}" srcOrd="0" destOrd="0" presId="urn:microsoft.com/office/officeart/2009/3/layout/HorizontalOrganizationChart"/>
+    <dgm:cxn modelId="{313AF158-19B7-4877-BA9A-7F8098657BCB}" type="presOf" srcId="{1F95AC07-F192-4622-B082-8775AD5D1189}" destId="{82714A13-7D6D-405C-B6A0-71DBD084DF78}" srcOrd="0" destOrd="0" presId="urn:microsoft.com/office/officeart/2009/3/layout/HorizontalOrganizationChart"/>
     <dgm:cxn modelId="{D80167A3-A2AC-4F23-B585-8DB82EA751B2}" srcId="{86B640F4-2D41-475D-A775-1F0FB441CE3C}" destId="{E6EB167E-4B75-434E-8281-2C08AF77DE11}" srcOrd="1" destOrd="0" parTransId="{2BE2E91B-5781-44CE-B4A3-C8259D738E8D}" sibTransId="{283A60DA-EC25-44DA-BE9B-249A1E1D9865}"/>
+    <dgm:cxn modelId="{CAFBC27A-A8AA-431A-9B26-0C32F042EBA5}" type="presOf" srcId="{9A805D36-0578-4A3E-B2B0-4B5A84D85EB6}" destId="{61C85A4F-697E-49FF-98BF-C053BAD24581}" srcOrd="0" destOrd="0" presId="urn:microsoft.com/office/officeart/2009/3/layout/HorizontalOrganizationChart"/>
     <dgm:cxn modelId="{BC744E1B-959E-48F2-B634-77F9E9EF3DB0}" srcId="{BF06BD6F-128D-4D51-97EB-C1C714B6B17F}" destId="{58128A72-DB3A-4970-AF53-B3E8AE0FADC3}" srcOrd="0" destOrd="0" parTransId="{99F43111-8C44-4C58-A860-BC90177E070E}" sibTransId="{83AACC76-0163-4B3A-9667-43ECE3CC9EDE}"/>
-    <dgm:cxn modelId="{43EBDAA6-D6A0-429C-9B08-F5CEAC54E139}" type="presOf" srcId="{2C3B2EE3-D247-4CE4-AA66-05DD64DDD37B}" destId="{C55E5C82-DFD0-4835-8C22-A837AAA7BAF0}" srcOrd="1" destOrd="0" presId="urn:microsoft.com/office/officeart/2009/3/layout/HorizontalOrganizationChart"/>
-    <dgm:cxn modelId="{78472A89-82ED-4229-B29C-BD62ACF8D73F}" type="presOf" srcId="{BBAC0120-B397-4E65-AF04-BF00DAFE06B0}" destId="{127075F9-B650-46B1-8E55-A7A399B7B511}" srcOrd="1" destOrd="0" presId="urn:microsoft.com/office/officeart/2009/3/layout/HorizontalOrganizationChart"/>
-    <dgm:cxn modelId="{B838443C-E1A2-4073-9434-AE4E12A86420}" type="presOf" srcId="{527FE502-39D2-4E72-AA47-AE2F9C15DF52}" destId="{7A5AA75D-825D-46DC-9A27-DE3558D5BC82}" srcOrd="0" destOrd="0" presId="urn:microsoft.com/office/officeart/2009/3/layout/HorizontalOrganizationChart"/>
+    <dgm:cxn modelId="{5F62E6A0-5DF7-47A4-A803-A1BEFE1F3012}" type="presOf" srcId="{C8B9B1DA-AEA2-4310-ADDA-129B39A3EAB7}" destId="{2D0C7188-E9A8-4627-83BA-E03B16E4C9F5}" srcOrd="0" destOrd="0" presId="urn:microsoft.com/office/officeart/2009/3/layout/HorizontalOrganizationChart"/>
+    <dgm:cxn modelId="{4620BC0D-D693-49B5-8F58-A485898BBF75}" type="presOf" srcId="{E6EB167E-4B75-434E-8281-2C08AF77DE11}" destId="{F65B71D7-EBEB-420B-A1BC-0F17678E2921}" srcOrd="0" destOrd="0" presId="urn:microsoft.com/office/officeart/2009/3/layout/HorizontalOrganizationChart"/>
+    <dgm:cxn modelId="{5A996BF8-A303-4432-BB2D-B00D02235DAA}" type="presOf" srcId="{2C3B2EE3-D247-4CE4-AA66-05DD64DDD37B}" destId="{C55E5C82-DFD0-4835-8C22-A837AAA7BAF0}" srcOrd="1" destOrd="0" presId="urn:microsoft.com/office/officeart/2009/3/layout/HorizontalOrganizationChart"/>
+    <dgm:cxn modelId="{E589A2D8-7B92-4CB0-85D8-B9C364660564}" type="presOf" srcId="{F42C781D-BF80-4189-A235-B6EE27FA5519}" destId="{F49273F8-29FF-4C4E-AE98-06DFD698736E}" srcOrd="0" destOrd="0" presId="urn:microsoft.com/office/officeart/2009/3/layout/HorizontalOrganizationChart"/>
     <dgm:cxn modelId="{A8BD1D11-44EE-4052-B38C-C06491EC320F}" srcId="{58128A72-DB3A-4970-AF53-B3E8AE0FADC3}" destId="{F97B4292-29A6-4182-8553-81A1B88D682D}" srcOrd="1" destOrd="0" parTransId="{9A805D36-0578-4A3E-B2B0-4B5A84D85EB6}" sibTransId="{90DC9399-9013-4E8F-B4DC-946AA5E966DC}"/>
+    <dgm:cxn modelId="{9FE129C3-4B67-44E6-898B-609377553EA1}" type="presOf" srcId="{2C3B2EE3-D247-4CE4-AA66-05DD64DDD37B}" destId="{FE3786BA-FD9A-41D8-A075-AF89325EDBC5}" srcOrd="0" destOrd="0" presId="urn:microsoft.com/office/officeart/2009/3/layout/HorizontalOrganizationChart"/>
     <dgm:cxn modelId="{7F882F6D-D63E-49C0-9B8B-F12DA6FE6ACE}" srcId="{FF562F3A-CBFE-49FB-94FF-289654C52D5D}" destId="{BF06BD6F-128D-4D51-97EB-C1C714B6B17F}" srcOrd="0" destOrd="0" parTransId="{12A58535-B5BE-4543-BE70-7746730242F7}" sibTransId="{169EB464-A19B-4932-A0F8-5A6C3637E259}"/>
-    <dgm:cxn modelId="{0532B457-10E8-4B2F-BA2D-2554CCFA8BF7}" type="presOf" srcId="{20700A4A-96B3-41F2-87BD-C6EAE42B5551}" destId="{46F98FAB-79E0-4964-BFF3-8943439BFB5D}" srcOrd="0" destOrd="0" presId="urn:microsoft.com/office/officeart/2009/3/layout/HorizontalOrganizationChart"/>
-    <dgm:cxn modelId="{9FF8E30A-CB0C-4723-ABA9-2110EB9DE142}" type="presOf" srcId="{4C56C51D-9893-41A3-BCE4-F15D02D12B15}" destId="{800AE278-8DBE-478A-8EFF-C07E6B01E792}" srcOrd="0" destOrd="0" presId="urn:microsoft.com/office/officeart/2009/3/layout/HorizontalOrganizationChart"/>
-    <dgm:cxn modelId="{08FEA338-1F31-4FE7-8164-0D6374C15D7A}" type="presOf" srcId="{25ABBBC8-4CEF-405B-B06C-B04735D54D03}" destId="{1A938768-B113-48BA-87F6-45DECBFF4B4D}" srcOrd="1" destOrd="0" presId="urn:microsoft.com/office/officeart/2009/3/layout/HorizontalOrganizationChart"/>
-    <dgm:cxn modelId="{F9D90F74-4D57-4069-88DA-52F1C6A7FD09}" type="presParOf" srcId="{DE431AF4-ACAE-4C17-B16C-FCF94575A92B}" destId="{CCFE0FD7-4069-4223-9D46-10A4583EDBE7}" srcOrd="0" destOrd="0" presId="urn:microsoft.com/office/officeart/2009/3/layout/HorizontalOrganizationChart"/>
-    <dgm:cxn modelId="{130DF7AE-B177-4E0A-8A7A-8A7C9AA0BF7E}" type="presParOf" srcId="{CCFE0FD7-4069-4223-9D46-10A4583EDBE7}" destId="{1B7B32DE-99D8-4256-8258-7DD102BA388F}" srcOrd="0" destOrd="0" presId="urn:microsoft.com/office/officeart/2009/3/layout/HorizontalOrganizationChart"/>
-    <dgm:cxn modelId="{B3451129-A27A-41F9-831C-B3FC32EF823A}" type="presParOf" srcId="{1B7B32DE-99D8-4256-8258-7DD102BA388F}" destId="{602C3CDF-2CB4-4190-AF35-8BD8C1F724F4}" srcOrd="0" destOrd="0" presId="urn:microsoft.com/office/officeart/2009/3/layout/HorizontalOrganizationChart"/>
-    <dgm:cxn modelId="{6A3B920B-B097-4131-B7F9-BB48BC8486C5}" type="presParOf" srcId="{1B7B32DE-99D8-4256-8258-7DD102BA388F}" destId="{7382A470-79A3-4B8B-8D35-015CA7E24F62}" srcOrd="1" destOrd="0" presId="urn:microsoft.com/office/officeart/2009/3/layout/HorizontalOrganizationChart"/>
-    <dgm:cxn modelId="{580872B4-453F-48F6-B2D0-4320CB00A6E4}" type="presParOf" srcId="{CCFE0FD7-4069-4223-9D46-10A4583EDBE7}" destId="{7358B972-E6C0-4893-886D-DFC3410091FE}" srcOrd="1" destOrd="0" presId="urn:microsoft.com/office/officeart/2009/3/layout/HorizontalOrganizationChart"/>
-    <dgm:cxn modelId="{F20D2C98-6E8D-4C51-BA7C-6B155B13E748}" type="presParOf" srcId="{7358B972-E6C0-4893-886D-DFC3410091FE}" destId="{918E07B6-E0B5-4611-A649-147EC2657524}" srcOrd="0" destOrd="0" presId="urn:microsoft.com/office/officeart/2009/3/layout/HorizontalOrganizationChart"/>
-    <dgm:cxn modelId="{B6F5CB9A-9E55-42FC-A4F1-223252E7EEBE}" type="presParOf" srcId="{7358B972-E6C0-4893-886D-DFC3410091FE}" destId="{DFD0F944-B0A2-4C85-A483-9C39FCB23BAA}" srcOrd="1" destOrd="0" presId="urn:microsoft.com/office/officeart/2009/3/layout/HorizontalOrganizationChart"/>
-    <dgm:cxn modelId="{CD63822B-5C8B-4C89-B9C3-233452E055B1}" type="presParOf" srcId="{DFD0F944-B0A2-4C85-A483-9C39FCB23BAA}" destId="{5EAC1EAA-0946-46AF-8C91-6E002445E912}" srcOrd="0" destOrd="0" presId="urn:microsoft.com/office/officeart/2009/3/layout/HorizontalOrganizationChart"/>
-    <dgm:cxn modelId="{C53E9E05-E23A-4769-A2DC-0EFBAA84D72C}" type="presParOf" srcId="{5EAC1EAA-0946-46AF-8C91-6E002445E912}" destId="{41CAC07A-5F49-40B8-AF0B-49FF04F51722}" srcOrd="0" destOrd="0" presId="urn:microsoft.com/office/officeart/2009/3/layout/HorizontalOrganizationChart"/>
-    <dgm:cxn modelId="{5CA43FFA-75CF-4B32-A230-AF46744791E1}" type="presParOf" srcId="{5EAC1EAA-0946-46AF-8C91-6E002445E912}" destId="{DA86310B-1952-446B-B9F0-F834441C2A0F}" srcOrd="1" destOrd="0" presId="urn:microsoft.com/office/officeart/2009/3/layout/HorizontalOrganizationChart"/>
-    <dgm:cxn modelId="{1958EF79-4BB7-4DA4-84FE-41F6E8476FA1}" type="presParOf" srcId="{DFD0F944-B0A2-4C85-A483-9C39FCB23BAA}" destId="{83AA55C5-FAAA-428E-ACD4-00A16BDE5AE5}" srcOrd="1" destOrd="0" presId="urn:microsoft.com/office/officeart/2009/3/layout/HorizontalOrganizationChart"/>
-    <dgm:cxn modelId="{C480C721-8D4B-4665-B1A9-9DE0B0A912BC}" type="presParOf" srcId="{83AA55C5-FAAA-428E-ACD4-00A16BDE5AE5}" destId="{520F4DC9-D900-45D2-864C-0F27B24C8076}" srcOrd="0" destOrd="0" presId="urn:microsoft.com/office/officeart/2009/3/layout/HorizontalOrganizationChart"/>
-    <dgm:cxn modelId="{A948EC49-EECC-4DC4-99B0-3ABB6BC5CA29}" type="presParOf" srcId="{83AA55C5-FAAA-428E-ACD4-00A16BDE5AE5}" destId="{281C8E3A-9EB7-489D-AB03-ABDE1BE1E779}" srcOrd="1" destOrd="0" presId="urn:microsoft.com/office/officeart/2009/3/layout/HorizontalOrganizationChart"/>
-    <dgm:cxn modelId="{6071125C-810E-4C7C-9A65-6D84491911CA}" type="presParOf" srcId="{281C8E3A-9EB7-489D-AB03-ABDE1BE1E779}" destId="{891E4204-1243-436A-B85D-2180DA955EDF}" srcOrd="0" destOrd="0" presId="urn:microsoft.com/office/officeart/2009/3/layout/HorizontalOrganizationChart"/>
-    <dgm:cxn modelId="{257E979A-46F0-42A9-8AD1-B4D1033DA6D5}" type="presParOf" srcId="{891E4204-1243-436A-B85D-2180DA955EDF}" destId="{47CD565D-19CC-4299-A6CE-435EC102F04B}" srcOrd="0" destOrd="0" presId="urn:microsoft.com/office/officeart/2009/3/layout/HorizontalOrganizationChart"/>
-    <dgm:cxn modelId="{F5974321-33C2-4017-8753-A8A97C0A7E3B}" type="presParOf" srcId="{891E4204-1243-436A-B85D-2180DA955EDF}" destId="{6C75BBE2-4E97-4921-9F35-A820690AFF15}" srcOrd="1" destOrd="0" presId="urn:microsoft.com/office/officeart/2009/3/layout/HorizontalOrganizationChart"/>
-    <dgm:cxn modelId="{B85229FC-3668-4ADC-98BF-5EF24CE0DC65}" type="presParOf" srcId="{281C8E3A-9EB7-489D-AB03-ABDE1BE1E779}" destId="{F843234F-838F-40A2-A94F-917F6148B800}" srcOrd="1" destOrd="0" presId="urn:microsoft.com/office/officeart/2009/3/layout/HorizontalOrganizationChart"/>
-    <dgm:cxn modelId="{12C3A733-FDFC-44A2-9298-A536E2F119F1}" type="presParOf" srcId="{F843234F-838F-40A2-A94F-917F6148B800}" destId="{C01544BC-6C77-4E2A-8AFB-DB68ABFFA8A7}" srcOrd="0" destOrd="0" presId="urn:microsoft.com/office/officeart/2009/3/layout/HorizontalOrganizationChart"/>
-    <dgm:cxn modelId="{4D1634D0-AB57-4667-A316-71F2001D825F}" type="presParOf" srcId="{F843234F-838F-40A2-A94F-917F6148B800}" destId="{92C57304-69FC-4C56-AFE2-F54504C7C887}" srcOrd="1" destOrd="0" presId="urn:microsoft.com/office/officeart/2009/3/layout/HorizontalOrganizationChart"/>
-    <dgm:cxn modelId="{79590B57-2EE6-4869-AAF7-278FB399DC38}" type="presParOf" srcId="{92C57304-69FC-4C56-AFE2-F54504C7C887}" destId="{C09E8D4E-FBC3-4239-8963-DACBE849F343}" srcOrd="0" destOrd="0" presId="urn:microsoft.com/office/officeart/2009/3/layout/HorizontalOrganizationChart"/>
-    <dgm:cxn modelId="{615B5A02-52CD-4D99-9005-2041177229AE}" type="presParOf" srcId="{C09E8D4E-FBC3-4239-8963-DACBE849F343}" destId="{0AC2B11E-28D3-4B70-A0FA-CB8C2148AFC2}" srcOrd="0" destOrd="0" presId="urn:microsoft.com/office/officeart/2009/3/layout/HorizontalOrganizationChart"/>
-    <dgm:cxn modelId="{01C887CE-2D1B-47F1-BEDD-66DB47C9F4BD}" type="presParOf" srcId="{C09E8D4E-FBC3-4239-8963-DACBE849F343}" destId="{0D86154C-B560-40FE-8631-A04ADDA6D97E}" srcOrd="1" destOrd="0" presId="urn:microsoft.com/office/officeart/2009/3/layout/HorizontalOrganizationChart"/>
-    <dgm:cxn modelId="{2A42012B-BBAF-4C51-97F3-9C8C13B291BF}" type="presParOf" srcId="{92C57304-69FC-4C56-AFE2-F54504C7C887}" destId="{25B492EE-4A3F-4B58-9A34-0DA33952D010}" srcOrd="1" destOrd="0" presId="urn:microsoft.com/office/officeart/2009/3/layout/HorizontalOrganizationChart"/>
-    <dgm:cxn modelId="{10A497AD-1723-4278-BEDC-5A96CF5DF693}" type="presParOf" srcId="{92C57304-69FC-4C56-AFE2-F54504C7C887}" destId="{962FE958-6192-48F4-BD5B-F8211A1708BD}" srcOrd="2" destOrd="0" presId="urn:microsoft.com/office/officeart/2009/3/layout/HorizontalOrganizationChart"/>
-    <dgm:cxn modelId="{7F8DAA2B-0BB1-4B88-8E7D-B6BE85EBF783}" type="presParOf" srcId="{F843234F-838F-40A2-A94F-917F6148B800}" destId="{61C85A4F-697E-49FF-98BF-C053BAD24581}" srcOrd="2" destOrd="0" presId="urn:microsoft.com/office/officeart/2009/3/layout/HorizontalOrganizationChart"/>
-    <dgm:cxn modelId="{6153BAB0-7D48-47E2-BB13-7D33DBE7C878}" type="presParOf" srcId="{F843234F-838F-40A2-A94F-917F6148B800}" destId="{B349E9D5-DB3A-4F86-98D0-EB5F5A2DBF42}" srcOrd="3" destOrd="0" presId="urn:microsoft.com/office/officeart/2009/3/layout/HorizontalOrganizationChart"/>
-    <dgm:cxn modelId="{0CD24BD2-59C1-4C47-83F0-0B44EAF6735B}" type="presParOf" srcId="{B349E9D5-DB3A-4F86-98D0-EB5F5A2DBF42}" destId="{040C6A16-7BB9-4AE7-8A8B-E1DE0779E2A9}" srcOrd="0" destOrd="0" presId="urn:microsoft.com/office/officeart/2009/3/layout/HorizontalOrganizationChart"/>
-    <dgm:cxn modelId="{4EE23933-E5F0-4FAD-8F23-82EAA2A36761}" type="presParOf" srcId="{040C6A16-7BB9-4AE7-8A8B-E1DE0779E2A9}" destId="{7A577022-60CC-4B68-BEEB-C2742E94B54B}" srcOrd="0" destOrd="0" presId="urn:microsoft.com/office/officeart/2009/3/layout/HorizontalOrganizationChart"/>
-    <dgm:cxn modelId="{94811532-AFF8-4131-AFAB-6C8AAE9AF4EE}" type="presParOf" srcId="{040C6A16-7BB9-4AE7-8A8B-E1DE0779E2A9}" destId="{D64B41DF-F097-4F77-B645-A1316EF85CF1}" srcOrd="1" destOrd="0" presId="urn:microsoft.com/office/officeart/2009/3/layout/HorizontalOrganizationChart"/>
-    <dgm:cxn modelId="{EC968724-D0D2-4B96-94CF-A13DFD75D226}" type="presParOf" srcId="{B349E9D5-DB3A-4F86-98D0-EB5F5A2DBF42}" destId="{73813F13-16EF-448D-A066-667F4DC99136}" srcOrd="1" destOrd="0" presId="urn:microsoft.com/office/officeart/2009/3/layout/HorizontalOrganizationChart"/>
-    <dgm:cxn modelId="{A5356E4F-7B8C-4F68-9B8D-EF73A7DA8D98}" type="presParOf" srcId="{B349E9D5-DB3A-4F86-98D0-EB5F5A2DBF42}" destId="{6956E8E7-994F-4AF0-B0E4-012546D5A7E4}" srcOrd="2" destOrd="0" presId="urn:microsoft.com/office/officeart/2009/3/layout/HorizontalOrganizationChart"/>
-    <dgm:cxn modelId="{653FB87C-78D4-4488-BED5-C10E6546793C}" type="presParOf" srcId="{F843234F-838F-40A2-A94F-917F6148B800}" destId="{7C00D6D6-39C8-4911-9EE3-FE7C4359ED2D}" srcOrd="4" destOrd="0" presId="urn:microsoft.com/office/officeart/2009/3/layout/HorizontalOrganizationChart"/>
-    <dgm:cxn modelId="{1A07876D-5249-4013-BFF9-D2D1515B4322}" type="presParOf" srcId="{F843234F-838F-40A2-A94F-917F6148B800}" destId="{9F70843A-23E5-4B23-B412-F5334900BAED}" srcOrd="5" destOrd="0" presId="urn:microsoft.com/office/officeart/2009/3/layout/HorizontalOrganizationChart"/>
-    <dgm:cxn modelId="{FD798C37-324F-45CA-89D8-1270225AA26E}" type="presParOf" srcId="{9F70843A-23E5-4B23-B412-F5334900BAED}" destId="{8D405B7F-BF97-4477-A28F-B9E3ED15F468}" srcOrd="0" destOrd="0" presId="urn:microsoft.com/office/officeart/2009/3/layout/HorizontalOrganizationChart"/>
-    <dgm:cxn modelId="{98E554B2-D7D7-4485-A7B6-1A8CDAD4F702}" type="presParOf" srcId="{8D405B7F-BF97-4477-A28F-B9E3ED15F468}" destId="{F77C0B4E-54E5-459B-822E-8EAD539E55E7}" srcOrd="0" destOrd="0" presId="urn:microsoft.com/office/officeart/2009/3/layout/HorizontalOrganizationChart"/>
-    <dgm:cxn modelId="{FD543AB4-CFD1-49B6-8075-056D56C31F79}" type="presParOf" srcId="{8D405B7F-BF97-4477-A28F-B9E3ED15F468}" destId="{2C75F51A-AD43-4EA8-AD63-BE882D92ADCF}" srcOrd="1" destOrd="0" presId="urn:microsoft.com/office/officeart/2009/3/layout/HorizontalOrganizationChart"/>
-    <dgm:cxn modelId="{EA9195A5-26DD-439C-85BB-495EA9DC3F28}" type="presParOf" srcId="{9F70843A-23E5-4B23-B412-F5334900BAED}" destId="{7ACB52D3-A9B8-453D-A3DC-33044592BCBC}" srcOrd="1" destOrd="0" presId="urn:microsoft.com/office/officeart/2009/3/layout/HorizontalOrganizationChart"/>
-    <dgm:cxn modelId="{27EB1CBE-9041-4DA5-B750-2CAD8A3AEE09}" type="presParOf" srcId="{9F70843A-23E5-4B23-B412-F5334900BAED}" destId="{982AF049-443A-4CE0-A0D9-089E281E754C}" srcOrd="2" destOrd="0" presId="urn:microsoft.com/office/officeart/2009/3/layout/HorizontalOrganizationChart"/>
-    <dgm:cxn modelId="{202E8F5C-8734-4CCD-A25C-4AD68D6CADBF}" type="presParOf" srcId="{281C8E3A-9EB7-489D-AB03-ABDE1BE1E779}" destId="{CC4A6783-64F6-43C0-9F01-24F53750F72C}" srcOrd="2" destOrd="0" presId="urn:microsoft.com/office/officeart/2009/3/layout/HorizontalOrganizationChart"/>
-    <dgm:cxn modelId="{B674A2B4-49B6-4E8D-B7E3-7C42700EBC34}" type="presParOf" srcId="{83AA55C5-FAAA-428E-ACD4-00A16BDE5AE5}" destId="{800AE278-8DBE-478A-8EFF-C07E6B01E792}" srcOrd="2" destOrd="0" presId="urn:microsoft.com/office/officeart/2009/3/layout/HorizontalOrganizationChart"/>
-    <dgm:cxn modelId="{C5725E8A-D767-4C11-BA4E-BC388B7D72C3}" type="presParOf" srcId="{83AA55C5-FAAA-428E-ACD4-00A16BDE5AE5}" destId="{1FC0D619-CA64-4EE8-BFB8-6B6B7204F1A2}" srcOrd="3" destOrd="0" presId="urn:microsoft.com/office/officeart/2009/3/layout/HorizontalOrganizationChart"/>
-    <dgm:cxn modelId="{25B24AC4-204E-424F-AD17-A08DBC81B471}" type="presParOf" srcId="{1FC0D619-CA64-4EE8-BFB8-6B6B7204F1A2}" destId="{DC320FDD-1323-435A-8AEA-703DCA84D47D}" srcOrd="0" destOrd="0" presId="urn:microsoft.com/office/officeart/2009/3/layout/HorizontalOrganizationChart"/>
-    <dgm:cxn modelId="{CCC6169B-B56B-4AAA-9BF1-A3A784BFE11B}" type="presParOf" srcId="{DC320FDD-1323-435A-8AEA-703DCA84D47D}" destId="{8B24C74A-2AAC-462E-9C40-1286B7829F06}" srcOrd="0" destOrd="0" presId="urn:microsoft.com/office/officeart/2009/3/layout/HorizontalOrganizationChart"/>
-    <dgm:cxn modelId="{4C2FC321-45A4-4F26-AC01-30EE4DA31B8F}" type="presParOf" srcId="{DC320FDD-1323-435A-8AEA-703DCA84D47D}" destId="{127075F9-B650-46B1-8E55-A7A399B7B511}" srcOrd="1" destOrd="0" presId="urn:microsoft.com/office/officeart/2009/3/layout/HorizontalOrganizationChart"/>
-    <dgm:cxn modelId="{76EACC7E-F25E-417F-8E6D-AD20355C2BF6}" type="presParOf" srcId="{1FC0D619-CA64-4EE8-BFB8-6B6B7204F1A2}" destId="{87F92CEE-B90A-45F4-AE0E-B73382D1EA0E}" srcOrd="1" destOrd="0" presId="urn:microsoft.com/office/officeart/2009/3/layout/HorizontalOrganizationChart"/>
-    <dgm:cxn modelId="{C346651B-F5FB-4452-877E-7B7E091C8CC6}" type="presParOf" srcId="{1FC0D619-CA64-4EE8-BFB8-6B6B7204F1A2}" destId="{9F959666-98D9-42F3-9F93-9611E7945028}" srcOrd="2" destOrd="0" presId="urn:microsoft.com/office/officeart/2009/3/layout/HorizontalOrganizationChart"/>
-    <dgm:cxn modelId="{D59D7004-707E-4FD7-A388-FC5DD58FC35E}" type="presParOf" srcId="{83AA55C5-FAAA-428E-ACD4-00A16BDE5AE5}" destId="{7A5AA75D-825D-46DC-9A27-DE3558D5BC82}" srcOrd="4" destOrd="0" presId="urn:microsoft.com/office/officeart/2009/3/layout/HorizontalOrganizationChart"/>
-    <dgm:cxn modelId="{B20F02C9-E0BE-426F-9D06-313A11A1A65F}" type="presParOf" srcId="{83AA55C5-FAAA-428E-ACD4-00A16BDE5AE5}" destId="{CEEE3B90-C942-4119-9D2F-6A3E25510829}" srcOrd="5" destOrd="0" presId="urn:microsoft.com/office/officeart/2009/3/layout/HorizontalOrganizationChart"/>
-    <dgm:cxn modelId="{9828656E-2938-407E-B43D-F5312F2F6017}" type="presParOf" srcId="{CEEE3B90-C942-4119-9D2F-6A3E25510829}" destId="{E58853D6-127C-4485-861D-EF9D518BCEEC}" srcOrd="0" destOrd="0" presId="urn:microsoft.com/office/officeart/2009/3/layout/HorizontalOrganizationChart"/>
-    <dgm:cxn modelId="{EB9DC7CF-1B3D-4E7A-959A-E05527086D1B}" type="presParOf" srcId="{E58853D6-127C-4485-861D-EF9D518BCEEC}" destId="{1B39C3DB-FDD2-4BF4-9020-AAEB95DC7885}" srcOrd="0" destOrd="0" presId="urn:microsoft.com/office/officeart/2009/3/layout/HorizontalOrganizationChart"/>
-    <dgm:cxn modelId="{EB4AFD61-574D-4EEF-B973-A1F89E61E31F}" type="presParOf" srcId="{E58853D6-127C-4485-861D-EF9D518BCEEC}" destId="{40DCB168-8338-4B1B-9122-EF34815D0401}" srcOrd="1" destOrd="0" presId="urn:microsoft.com/office/officeart/2009/3/layout/HorizontalOrganizationChart"/>
-    <dgm:cxn modelId="{8D457E44-375A-4F61-A9ED-056C542A8C88}" type="presParOf" srcId="{CEEE3B90-C942-4119-9D2F-6A3E25510829}" destId="{2A36FC0D-36FD-4537-921F-636AE72357FF}" srcOrd="1" destOrd="0" presId="urn:microsoft.com/office/officeart/2009/3/layout/HorizontalOrganizationChart"/>
-    <dgm:cxn modelId="{4928D401-5DA3-48C1-8CDA-D17EC03BF859}" type="presParOf" srcId="{CEEE3B90-C942-4119-9D2F-6A3E25510829}" destId="{5E16BBBB-EF77-4D0E-A548-7BC1467F565D}" srcOrd="2" destOrd="0" presId="urn:microsoft.com/office/officeart/2009/3/layout/HorizontalOrganizationChart"/>
-    <dgm:cxn modelId="{A8B658E6-572E-481F-AF65-C8847CA554FA}" type="presParOf" srcId="{DFD0F944-B0A2-4C85-A483-9C39FCB23BAA}" destId="{8561765C-6678-4E10-B2F1-8D9A6121025D}" srcOrd="2" destOrd="0" presId="urn:microsoft.com/office/officeart/2009/3/layout/HorizontalOrganizationChart"/>
-    <dgm:cxn modelId="{F1E8A39B-128A-4802-958D-5AF715C38116}" type="presParOf" srcId="{7358B972-E6C0-4893-886D-DFC3410091FE}" destId="{C54EBDDC-B2DD-4C59-85A6-F1FEBC8D8A5C}" srcOrd="2" destOrd="0" presId="urn:microsoft.com/office/officeart/2009/3/layout/HorizontalOrganizationChart"/>
-    <dgm:cxn modelId="{49F5B96C-D5E2-4E74-9364-42DBF7DCBEAB}" type="presParOf" srcId="{7358B972-E6C0-4893-886D-DFC3410091FE}" destId="{C45D7238-3542-4B0D-99AD-ABCA6CE7F040}" srcOrd="3" destOrd="0" presId="urn:microsoft.com/office/officeart/2009/3/layout/HorizontalOrganizationChart"/>
-    <dgm:cxn modelId="{2951FE00-3327-42A8-BA3E-76B62423F978}" type="presParOf" srcId="{C45D7238-3542-4B0D-99AD-ABCA6CE7F040}" destId="{6D372260-D70C-48E3-9666-0594EEF62B74}" srcOrd="0" destOrd="0" presId="urn:microsoft.com/office/officeart/2009/3/layout/HorizontalOrganizationChart"/>
-    <dgm:cxn modelId="{DE385BEA-FB77-4DEA-958F-8070755ABCCE}" type="presParOf" srcId="{6D372260-D70C-48E3-9666-0594EEF62B74}" destId="{7E10D393-B765-418B-8AA7-324B99662288}" srcOrd="0" destOrd="0" presId="urn:microsoft.com/office/officeart/2009/3/layout/HorizontalOrganizationChart"/>
-    <dgm:cxn modelId="{F4D0463B-7DD4-401F-ADAB-3547FB559413}" type="presParOf" srcId="{6D372260-D70C-48E3-9666-0594EEF62B74}" destId="{48233807-D6A7-4A12-B0CE-C3AEB8222EFE}" srcOrd="1" destOrd="0" presId="urn:microsoft.com/office/officeart/2009/3/layout/HorizontalOrganizationChart"/>
-    <dgm:cxn modelId="{5583E78F-168D-4247-9923-16A339577A41}" type="presParOf" srcId="{C45D7238-3542-4B0D-99AD-ABCA6CE7F040}" destId="{411AA524-AB19-4118-86BC-3368F2E17FDF}" srcOrd="1" destOrd="0" presId="urn:microsoft.com/office/officeart/2009/3/layout/HorizontalOrganizationChart"/>
-    <dgm:cxn modelId="{6A824527-3347-4754-ADE2-D2BB20C1FB45}" type="presParOf" srcId="{411AA524-AB19-4118-86BC-3368F2E17FDF}" destId="{871E9CF9-DBA5-42D6-AB23-7F03BED8A981}" srcOrd="0" destOrd="0" presId="urn:microsoft.com/office/officeart/2009/3/layout/HorizontalOrganizationChart"/>
-    <dgm:cxn modelId="{65DC9BED-278C-4CF7-88F7-D008B43A1CD3}" type="presParOf" srcId="{411AA524-AB19-4118-86BC-3368F2E17FDF}" destId="{C22B9022-CAC4-4783-B768-0715A18EBBEA}" srcOrd="1" destOrd="0" presId="urn:microsoft.com/office/officeart/2009/3/layout/HorizontalOrganizationChart"/>
-    <dgm:cxn modelId="{8D53A736-B5A6-4866-8154-623CCAED4537}" type="presParOf" srcId="{C22B9022-CAC4-4783-B768-0715A18EBBEA}" destId="{BBCA1323-C18D-4EFD-B651-99B400CDF364}" srcOrd="0" destOrd="0" presId="urn:microsoft.com/office/officeart/2009/3/layout/HorizontalOrganizationChart"/>
-    <dgm:cxn modelId="{A2D0C295-E8C2-447D-A5E2-6DB6BA5C187C}" type="presParOf" srcId="{BBCA1323-C18D-4EFD-B651-99B400CDF364}" destId="{070BDA49-59A2-4F4E-B9A2-5447F0CEFDD5}" srcOrd="0" destOrd="0" presId="urn:microsoft.com/office/officeart/2009/3/layout/HorizontalOrganizationChart"/>
-    <dgm:cxn modelId="{FE0B70FC-0119-4016-8A9F-0F70C2722710}" type="presParOf" srcId="{BBCA1323-C18D-4EFD-B651-99B400CDF364}" destId="{42FCB936-47AB-47D3-99FF-0FED8961E21F}" srcOrd="1" destOrd="0" presId="urn:microsoft.com/office/officeart/2009/3/layout/HorizontalOrganizationChart"/>
-    <dgm:cxn modelId="{9800A27A-4399-4517-9EF8-D4C73FF0FEBD}" type="presParOf" srcId="{C22B9022-CAC4-4783-B768-0715A18EBBEA}" destId="{F19F2E73-94D7-4F7C-A898-4818A23BFD42}" srcOrd="1" destOrd="0" presId="urn:microsoft.com/office/officeart/2009/3/layout/HorizontalOrganizationChart"/>
-    <dgm:cxn modelId="{BE9F8AB2-4956-45CE-A2B8-0A0B7DD7AA2E}" type="presParOf" srcId="{C22B9022-CAC4-4783-B768-0715A18EBBEA}" destId="{98591A75-BEB4-418A-AFA9-51D7B7B09772}" srcOrd="2" destOrd="0" presId="urn:microsoft.com/office/officeart/2009/3/layout/HorizontalOrganizationChart"/>
-    <dgm:cxn modelId="{2ED7938B-DBE9-40B5-8C22-64B0FFB3A906}" type="presParOf" srcId="{411AA524-AB19-4118-86BC-3368F2E17FDF}" destId="{57AE371D-6FAF-4732-8763-466290B05F9A}" srcOrd="2" destOrd="0" presId="urn:microsoft.com/office/officeart/2009/3/layout/HorizontalOrganizationChart"/>
-    <dgm:cxn modelId="{CF6175FB-B902-4AA4-83CA-BC6AC0C85C65}" type="presParOf" srcId="{411AA524-AB19-4118-86BC-3368F2E17FDF}" destId="{0E967E59-CA63-4375-A914-99559208E3CE}" srcOrd="3" destOrd="0" presId="urn:microsoft.com/office/officeart/2009/3/layout/HorizontalOrganizationChart"/>
-    <dgm:cxn modelId="{EBB28109-9C92-4CD6-B7A8-7BF0131D591F}" type="presParOf" srcId="{0E967E59-CA63-4375-A914-99559208E3CE}" destId="{3A7DBB46-1CED-4155-B314-AFF75A9E1D38}" srcOrd="0" destOrd="0" presId="urn:microsoft.com/office/officeart/2009/3/layout/HorizontalOrganizationChart"/>
-    <dgm:cxn modelId="{58C7F015-5867-4A1F-9B8D-A9E44EF0DC49}" type="presParOf" srcId="{3A7DBB46-1CED-4155-B314-AFF75A9E1D38}" destId="{46F98FAB-79E0-4964-BFF3-8943439BFB5D}" srcOrd="0" destOrd="0" presId="urn:microsoft.com/office/officeart/2009/3/layout/HorizontalOrganizationChart"/>
-    <dgm:cxn modelId="{BA0D1C44-76CC-496A-AD97-18DE9CFD35B3}" type="presParOf" srcId="{3A7DBB46-1CED-4155-B314-AFF75A9E1D38}" destId="{ABEC9013-7E32-4B20-AB9D-AB005D60462A}" srcOrd="1" destOrd="0" presId="urn:microsoft.com/office/officeart/2009/3/layout/HorizontalOrganizationChart"/>
-    <dgm:cxn modelId="{CE842E08-0683-41E2-956F-4F701FD938D6}" type="presParOf" srcId="{0E967E59-CA63-4375-A914-99559208E3CE}" destId="{62D59007-8025-4B40-8353-C2856F006B8A}" srcOrd="1" destOrd="0" presId="urn:microsoft.com/office/officeart/2009/3/layout/HorizontalOrganizationChart"/>
-    <dgm:cxn modelId="{2A3F5D80-68ED-4089-9F08-71CFCDEAABFB}" type="presParOf" srcId="{62D59007-8025-4B40-8353-C2856F006B8A}" destId="{82714A13-7D6D-405C-B6A0-71DBD084DF78}" srcOrd="0" destOrd="0" presId="urn:microsoft.com/office/officeart/2009/3/layout/HorizontalOrganizationChart"/>
-    <dgm:cxn modelId="{AC5607A0-667F-4D78-AB6C-0D0748BDDEC8}" type="presParOf" srcId="{62D59007-8025-4B40-8353-C2856F006B8A}" destId="{70EC5813-2E07-4C77-B86A-465347CFB526}" srcOrd="1" destOrd="0" presId="urn:microsoft.com/office/officeart/2009/3/layout/HorizontalOrganizationChart"/>
-    <dgm:cxn modelId="{6D7CFDDE-98C9-4434-B42D-93C91BD6D34C}" type="presParOf" srcId="{70EC5813-2E07-4C77-B86A-465347CFB526}" destId="{B232314A-5349-41D8-B9E9-5C20A2926C6F}" srcOrd="0" destOrd="0" presId="urn:microsoft.com/office/officeart/2009/3/layout/HorizontalOrganizationChart"/>
-    <dgm:cxn modelId="{B598D5CA-BF40-4D44-9237-FB73B0E1119D}" type="presParOf" srcId="{B232314A-5349-41D8-B9E9-5C20A2926C6F}" destId="{FE3786BA-FD9A-41D8-A075-AF89325EDBC5}" srcOrd="0" destOrd="0" presId="urn:microsoft.com/office/officeart/2009/3/layout/HorizontalOrganizationChart"/>
-    <dgm:cxn modelId="{CD8714CB-E377-4FF1-992A-98248C4F677F}" type="presParOf" srcId="{B232314A-5349-41D8-B9E9-5C20A2926C6F}" destId="{C55E5C82-DFD0-4835-8C22-A837AAA7BAF0}" srcOrd="1" destOrd="0" presId="urn:microsoft.com/office/officeart/2009/3/layout/HorizontalOrganizationChart"/>
-    <dgm:cxn modelId="{A20F6E37-4E19-442F-AEFA-1D341CA897A4}" type="presParOf" srcId="{70EC5813-2E07-4C77-B86A-465347CFB526}" destId="{84B8C862-4EAE-4E12-92DE-94B3FBB04215}" srcOrd="1" destOrd="0" presId="urn:microsoft.com/office/officeart/2009/3/layout/HorizontalOrganizationChart"/>
-    <dgm:cxn modelId="{C51523A1-56FA-4974-A418-DB11647B09FB}" type="presParOf" srcId="{70EC5813-2E07-4C77-B86A-465347CFB526}" destId="{8B17E84D-A3AA-44DD-BEDF-F7B375215F0E}" srcOrd="2" destOrd="0" presId="urn:microsoft.com/office/officeart/2009/3/layout/HorizontalOrganizationChart"/>
-    <dgm:cxn modelId="{D3DC2EED-D0ED-4997-81C2-DD7E51D86FA1}" type="presParOf" srcId="{62D59007-8025-4B40-8353-C2856F006B8A}" destId="{2D0C7188-E9A8-4627-83BA-E03B16E4C9F5}" srcOrd="2" destOrd="0" presId="urn:microsoft.com/office/officeart/2009/3/layout/HorizontalOrganizationChart"/>
-    <dgm:cxn modelId="{D3DA1617-EABD-48A5-BA7F-635CBC16383F}" type="presParOf" srcId="{62D59007-8025-4B40-8353-C2856F006B8A}" destId="{83B03B8A-994B-4301-8C0E-78C3A88E25D3}" srcOrd="3" destOrd="0" presId="urn:microsoft.com/office/officeart/2009/3/layout/HorizontalOrganizationChart"/>
-    <dgm:cxn modelId="{839C8CB0-272E-43AB-B395-34C4B78E2893}" type="presParOf" srcId="{83B03B8A-994B-4301-8C0E-78C3A88E25D3}" destId="{7D69EC4A-3A2E-43EC-8DDE-519E6C7D2C44}" srcOrd="0" destOrd="0" presId="urn:microsoft.com/office/officeart/2009/3/layout/HorizontalOrganizationChart"/>
-    <dgm:cxn modelId="{CE9DD6C1-F31E-4448-A49B-514D0E31DA64}" type="presParOf" srcId="{7D69EC4A-3A2E-43EC-8DDE-519E6C7D2C44}" destId="{AABB9392-6D54-4147-8B7C-422FDCD27177}" srcOrd="0" destOrd="0" presId="urn:microsoft.com/office/officeart/2009/3/layout/HorizontalOrganizationChart"/>
-    <dgm:cxn modelId="{8108E8BC-3A80-4663-9411-6FF0675B41C9}" type="presParOf" srcId="{7D69EC4A-3A2E-43EC-8DDE-519E6C7D2C44}" destId="{0B12D94B-D800-432C-99EB-65CC432E2E67}" srcOrd="1" destOrd="0" presId="urn:microsoft.com/office/officeart/2009/3/layout/HorizontalOrganizationChart"/>
-    <dgm:cxn modelId="{0F907032-3B99-4B00-95E4-53DA067C92B2}" type="presParOf" srcId="{83B03B8A-994B-4301-8C0E-78C3A88E25D3}" destId="{C744327B-C2E3-4104-A49C-40F7C177D5F2}" srcOrd="1" destOrd="0" presId="urn:microsoft.com/office/officeart/2009/3/layout/HorizontalOrganizationChart"/>
-    <dgm:cxn modelId="{7ED99883-994E-49AB-BD05-4C073B347D88}" type="presParOf" srcId="{83B03B8A-994B-4301-8C0E-78C3A88E25D3}" destId="{7CF3E746-249C-4BF9-AACF-F6296EFA1AA7}" srcOrd="2" destOrd="0" presId="urn:microsoft.com/office/officeart/2009/3/layout/HorizontalOrganizationChart"/>
-    <dgm:cxn modelId="{14461611-9B1B-4ED9-B081-318CD9C14436}" type="presParOf" srcId="{0E967E59-CA63-4375-A914-99559208E3CE}" destId="{8608ACA7-F775-4117-A535-9F4C32BA20D0}" srcOrd="2" destOrd="0" presId="urn:microsoft.com/office/officeart/2009/3/layout/HorizontalOrganizationChart"/>
-    <dgm:cxn modelId="{FD4060B1-4F4D-4266-B02D-57B66A0993C7}" type="presParOf" srcId="{411AA524-AB19-4118-86BC-3368F2E17FDF}" destId="{5D787309-038C-40F1-9BCA-D9E51B1BCDC0}" srcOrd="4" destOrd="0" presId="urn:microsoft.com/office/officeart/2009/3/layout/HorizontalOrganizationChart"/>
-    <dgm:cxn modelId="{389156BE-A9B9-4A4D-80F2-2A71FFEF0C60}" type="presParOf" srcId="{411AA524-AB19-4118-86BC-3368F2E17FDF}" destId="{A2E7E855-34AA-4FA9-9B34-181A5ACE4B8E}" srcOrd="5" destOrd="0" presId="urn:microsoft.com/office/officeart/2009/3/layout/HorizontalOrganizationChart"/>
-    <dgm:cxn modelId="{6D9E4E24-C0BC-4A88-BB26-DAD98E7B46F4}" type="presParOf" srcId="{A2E7E855-34AA-4FA9-9B34-181A5ACE4B8E}" destId="{38B56014-BE95-498D-A0B3-E29549A480FD}" srcOrd="0" destOrd="0" presId="urn:microsoft.com/office/officeart/2009/3/layout/HorizontalOrganizationChart"/>
-    <dgm:cxn modelId="{CBA1EBA8-E829-4548-B5B1-DD37B7680224}" type="presParOf" srcId="{38B56014-BE95-498D-A0B3-E29549A480FD}" destId="{05FDFE85-1013-49B6-B1CC-F1649510DE78}" srcOrd="0" destOrd="0" presId="urn:microsoft.com/office/officeart/2009/3/layout/HorizontalOrganizationChart"/>
-    <dgm:cxn modelId="{876210DB-872E-4859-A9F8-561C28945B51}" type="presParOf" srcId="{38B56014-BE95-498D-A0B3-E29549A480FD}" destId="{A51DA1A3-97A0-446B-B0F7-7A3194766E6F}" srcOrd="1" destOrd="0" presId="urn:microsoft.com/office/officeart/2009/3/layout/HorizontalOrganizationChart"/>
-    <dgm:cxn modelId="{8E94EE8A-8F2E-4B43-9710-ECC32BAF6EF0}" type="presParOf" srcId="{A2E7E855-34AA-4FA9-9B34-181A5ACE4B8E}" destId="{2B52145F-9694-4834-98B4-38CCAA7A6CDD}" srcOrd="1" destOrd="0" presId="urn:microsoft.com/office/officeart/2009/3/layout/HorizontalOrganizationChart"/>
-    <dgm:cxn modelId="{EE7A4538-916E-4C56-AD97-BF398D451144}" type="presParOf" srcId="{2B52145F-9694-4834-98B4-38CCAA7A6CDD}" destId="{F49273F8-29FF-4C4E-AE98-06DFD698736E}" srcOrd="0" destOrd="0" presId="urn:microsoft.com/office/officeart/2009/3/layout/HorizontalOrganizationChart"/>
-    <dgm:cxn modelId="{4462F8B9-E290-49D0-B8AC-7B69B1FBED0B}" type="presParOf" srcId="{2B52145F-9694-4834-98B4-38CCAA7A6CDD}" destId="{F88FF6D8-90C9-4A27-90BC-03D911FB944F}" srcOrd="1" destOrd="0" presId="urn:microsoft.com/office/officeart/2009/3/layout/HorizontalOrganizationChart"/>
-    <dgm:cxn modelId="{02E83D71-7EBA-4B5C-8482-ED42A8B7D37C}" type="presParOf" srcId="{F88FF6D8-90C9-4A27-90BC-03D911FB944F}" destId="{2E9FD296-66D8-450E-A333-4F08A1741ADE}" srcOrd="0" destOrd="0" presId="urn:microsoft.com/office/officeart/2009/3/layout/HorizontalOrganizationChart"/>
-    <dgm:cxn modelId="{B387E4F3-4219-4D1E-AA1D-765C42053EC5}" type="presParOf" srcId="{2E9FD296-66D8-450E-A333-4F08A1741ADE}" destId="{8A7DE510-191F-4D28-B6A0-988588C8FEF3}" srcOrd="0" destOrd="0" presId="urn:microsoft.com/office/officeart/2009/3/layout/HorizontalOrganizationChart"/>
-    <dgm:cxn modelId="{FBDD7D0C-7770-4FC9-80B9-C7B7291343E0}" type="presParOf" srcId="{2E9FD296-66D8-450E-A333-4F08A1741ADE}" destId="{1A938768-B113-48BA-87F6-45DECBFF4B4D}" srcOrd="1" destOrd="0" presId="urn:microsoft.com/office/officeart/2009/3/layout/HorizontalOrganizationChart"/>
-    <dgm:cxn modelId="{F94E3FFF-B953-4FC7-A9E5-07FD2C7A127E}" type="presParOf" srcId="{F88FF6D8-90C9-4A27-90BC-03D911FB944F}" destId="{319A51A4-399F-47A6-A6D7-DEEC23DE9DAB}" srcOrd="1" destOrd="0" presId="urn:microsoft.com/office/officeart/2009/3/layout/HorizontalOrganizationChart"/>
-    <dgm:cxn modelId="{024F5C6E-83E6-4234-97F2-BF13FA3AB37A}" type="presParOf" srcId="{F88FF6D8-90C9-4A27-90BC-03D911FB944F}" destId="{EA99C003-98FA-438B-B856-B59701D7D8E8}" srcOrd="2" destOrd="0" presId="urn:microsoft.com/office/officeart/2009/3/layout/HorizontalOrganizationChart"/>
-    <dgm:cxn modelId="{D08EDD56-1FBA-4A99-8483-89C059893972}" type="presParOf" srcId="{2B52145F-9694-4834-98B4-38CCAA7A6CDD}" destId="{66373EFE-DD57-4825-AD9A-FFF758AEFF25}" srcOrd="2" destOrd="0" presId="urn:microsoft.com/office/officeart/2009/3/layout/HorizontalOrganizationChart"/>
-    <dgm:cxn modelId="{C79BD47D-BF92-42ED-B63F-E168370E865E}" type="presParOf" srcId="{2B52145F-9694-4834-98B4-38CCAA7A6CDD}" destId="{51F2FA81-E1A5-43D3-BF03-5080F9C47850}" srcOrd="3" destOrd="0" presId="urn:microsoft.com/office/officeart/2009/3/layout/HorizontalOrganizationChart"/>
-    <dgm:cxn modelId="{50C6AC2B-7E8A-4CAE-82BE-6A4E2B45B388}" type="presParOf" srcId="{51F2FA81-E1A5-43D3-BF03-5080F9C47850}" destId="{3A37CEF9-6FB6-448F-9F81-A8AB2835AFB9}" srcOrd="0" destOrd="0" presId="urn:microsoft.com/office/officeart/2009/3/layout/HorizontalOrganizationChart"/>
-    <dgm:cxn modelId="{A845BA9E-67FA-489C-A5C4-6A9C1D76EBAB}" type="presParOf" srcId="{3A37CEF9-6FB6-448F-9F81-A8AB2835AFB9}" destId="{F65B71D7-EBEB-420B-A1BC-0F17678E2921}" srcOrd="0" destOrd="0" presId="urn:microsoft.com/office/officeart/2009/3/layout/HorizontalOrganizationChart"/>
-    <dgm:cxn modelId="{7B47D068-C4F3-418A-BABB-920CA72B7DB8}" type="presParOf" srcId="{3A37CEF9-6FB6-448F-9F81-A8AB2835AFB9}" destId="{1ACFEFEE-56D9-4AE4-ADD5-88B6C211F4A9}" srcOrd="1" destOrd="0" presId="urn:microsoft.com/office/officeart/2009/3/layout/HorizontalOrganizationChart"/>
-    <dgm:cxn modelId="{0DF7BDE3-8109-4DB9-AFEB-FBBF024B0434}" type="presParOf" srcId="{51F2FA81-E1A5-43D3-BF03-5080F9C47850}" destId="{A55DEA3A-78FC-4DA2-ABA4-6D9DF831EEAB}" srcOrd="1" destOrd="0" presId="urn:microsoft.com/office/officeart/2009/3/layout/HorizontalOrganizationChart"/>
-    <dgm:cxn modelId="{606C1F4B-D219-4E17-AA1E-BE2E99976C83}" type="presParOf" srcId="{51F2FA81-E1A5-43D3-BF03-5080F9C47850}" destId="{B7961AE4-A680-47E7-A979-9E4EDB9F9779}" srcOrd="2" destOrd="0" presId="urn:microsoft.com/office/officeart/2009/3/layout/HorizontalOrganizationChart"/>
-    <dgm:cxn modelId="{BDD519EC-A38C-4017-84BA-00D31835C432}" type="presParOf" srcId="{A2E7E855-34AA-4FA9-9B34-181A5ACE4B8E}" destId="{FE6526FF-0FE7-4EE1-B09D-2F3728B77D48}" srcOrd="2" destOrd="0" presId="urn:microsoft.com/office/officeart/2009/3/layout/HorizontalOrganizationChart"/>
-    <dgm:cxn modelId="{176FD49D-A9D7-4C3F-8FBC-FA74F442C998}" type="presParOf" srcId="{C45D7238-3542-4B0D-99AD-ABCA6CE7F040}" destId="{B3EBFB26-5862-41EE-A0BA-28964A6A07E3}" srcOrd="2" destOrd="0" presId="urn:microsoft.com/office/officeart/2009/3/layout/HorizontalOrganizationChart"/>
-    <dgm:cxn modelId="{C05DD906-C443-4249-A668-0954BACCD473}" type="presParOf" srcId="{CCFE0FD7-4069-4223-9D46-10A4583EDBE7}" destId="{19C3862F-1704-43AF-9867-419F921AAF9E}" srcOrd="2" destOrd="0" presId="urn:microsoft.com/office/officeart/2009/3/layout/HorizontalOrganizationChart"/>
+    <dgm:cxn modelId="{BCC264F9-2057-4E28-BC89-F746DE2E9F1C}" type="presOf" srcId="{58128A72-DB3A-4970-AF53-B3E8AE0FADC3}" destId="{47CD565D-19CC-4299-A6CE-435EC102F04B}" srcOrd="0" destOrd="0" presId="urn:microsoft.com/office/officeart/2009/3/layout/HorizontalOrganizationChart"/>
+    <dgm:cxn modelId="{32BB0B73-2E15-491C-B474-D97EC23919EF}" type="presOf" srcId="{527FE502-39D2-4E72-AA47-AE2F9C15DF52}" destId="{7A5AA75D-825D-46DC-9A27-DE3558D5BC82}" srcOrd="0" destOrd="0" presId="urn:microsoft.com/office/officeart/2009/3/layout/HorizontalOrganizationChart"/>
+    <dgm:cxn modelId="{1B3B3170-CBEE-4AE6-BB67-0A67E36602AC}" type="presParOf" srcId="{DE431AF4-ACAE-4C17-B16C-FCF94575A92B}" destId="{CCFE0FD7-4069-4223-9D46-10A4583EDBE7}" srcOrd="0" destOrd="0" presId="urn:microsoft.com/office/officeart/2009/3/layout/HorizontalOrganizationChart"/>
+    <dgm:cxn modelId="{F7E5D224-DE2D-469E-80F0-A91F6AE357FD}" type="presParOf" srcId="{CCFE0FD7-4069-4223-9D46-10A4583EDBE7}" destId="{1B7B32DE-99D8-4256-8258-7DD102BA388F}" srcOrd="0" destOrd="0" presId="urn:microsoft.com/office/officeart/2009/3/layout/HorizontalOrganizationChart"/>
+    <dgm:cxn modelId="{A1C18E23-804F-4759-9AA8-DCBE50DB470F}" type="presParOf" srcId="{1B7B32DE-99D8-4256-8258-7DD102BA388F}" destId="{602C3CDF-2CB4-4190-AF35-8BD8C1F724F4}" srcOrd="0" destOrd="0" presId="urn:microsoft.com/office/officeart/2009/3/layout/HorizontalOrganizationChart"/>
+    <dgm:cxn modelId="{72FC32B2-ABF6-4E19-80D6-200DFFB2CE1F}" type="presParOf" srcId="{1B7B32DE-99D8-4256-8258-7DD102BA388F}" destId="{7382A470-79A3-4B8B-8D35-015CA7E24F62}" srcOrd="1" destOrd="0" presId="urn:microsoft.com/office/officeart/2009/3/layout/HorizontalOrganizationChart"/>
+    <dgm:cxn modelId="{DDFB21FC-F87E-4554-8112-FB698AEC03DC}" type="presParOf" srcId="{CCFE0FD7-4069-4223-9D46-10A4583EDBE7}" destId="{7358B972-E6C0-4893-886D-DFC3410091FE}" srcOrd="1" destOrd="0" presId="urn:microsoft.com/office/officeart/2009/3/layout/HorizontalOrganizationChart"/>
+    <dgm:cxn modelId="{7E97808B-FF6A-4645-8B58-0BD434FF428B}" type="presParOf" srcId="{7358B972-E6C0-4893-886D-DFC3410091FE}" destId="{918E07B6-E0B5-4611-A649-147EC2657524}" srcOrd="0" destOrd="0" presId="urn:microsoft.com/office/officeart/2009/3/layout/HorizontalOrganizationChart"/>
+    <dgm:cxn modelId="{A6A33069-D812-4998-981A-E76B12828ACD}" type="presParOf" srcId="{7358B972-E6C0-4893-886D-DFC3410091FE}" destId="{DFD0F944-B0A2-4C85-A483-9C39FCB23BAA}" srcOrd="1" destOrd="0" presId="urn:microsoft.com/office/officeart/2009/3/layout/HorizontalOrganizationChart"/>
+    <dgm:cxn modelId="{67EE1C16-022B-4AC3-8B60-1514BC3F0E04}" type="presParOf" srcId="{DFD0F944-B0A2-4C85-A483-9C39FCB23BAA}" destId="{5EAC1EAA-0946-46AF-8C91-6E002445E912}" srcOrd="0" destOrd="0" presId="urn:microsoft.com/office/officeart/2009/3/layout/HorizontalOrganizationChart"/>
+    <dgm:cxn modelId="{EA7BE3AD-C9F6-42FB-9B89-A052FFFE9EA3}" type="presParOf" srcId="{5EAC1EAA-0946-46AF-8C91-6E002445E912}" destId="{41CAC07A-5F49-40B8-AF0B-49FF04F51722}" srcOrd="0" destOrd="0" presId="urn:microsoft.com/office/officeart/2009/3/layout/HorizontalOrganizationChart"/>
+    <dgm:cxn modelId="{76B630C6-DDEF-4A4C-9C23-788E35DCB788}" type="presParOf" srcId="{5EAC1EAA-0946-46AF-8C91-6E002445E912}" destId="{DA86310B-1952-446B-B9F0-F834441C2A0F}" srcOrd="1" destOrd="0" presId="urn:microsoft.com/office/officeart/2009/3/layout/HorizontalOrganizationChart"/>
+    <dgm:cxn modelId="{6DD83B04-EDCA-484C-9871-9B4CBC8DDAE9}" type="presParOf" srcId="{DFD0F944-B0A2-4C85-A483-9C39FCB23BAA}" destId="{83AA55C5-FAAA-428E-ACD4-00A16BDE5AE5}" srcOrd="1" destOrd="0" presId="urn:microsoft.com/office/officeart/2009/3/layout/HorizontalOrganizationChart"/>
+    <dgm:cxn modelId="{1A5F3D17-8F1C-4F06-80A2-9346002A6554}" type="presParOf" srcId="{83AA55C5-FAAA-428E-ACD4-00A16BDE5AE5}" destId="{520F4DC9-D900-45D2-864C-0F27B24C8076}" srcOrd="0" destOrd="0" presId="urn:microsoft.com/office/officeart/2009/3/layout/HorizontalOrganizationChart"/>
+    <dgm:cxn modelId="{0432777D-37E4-48BA-B45A-702410D6D70F}" type="presParOf" srcId="{83AA55C5-FAAA-428E-ACD4-00A16BDE5AE5}" destId="{281C8E3A-9EB7-489D-AB03-ABDE1BE1E779}" srcOrd="1" destOrd="0" presId="urn:microsoft.com/office/officeart/2009/3/layout/HorizontalOrganizationChart"/>
+    <dgm:cxn modelId="{4771C67A-353A-45B6-BBD3-CA79EDA0BE73}" type="presParOf" srcId="{281C8E3A-9EB7-489D-AB03-ABDE1BE1E779}" destId="{891E4204-1243-436A-B85D-2180DA955EDF}" srcOrd="0" destOrd="0" presId="urn:microsoft.com/office/officeart/2009/3/layout/HorizontalOrganizationChart"/>
+    <dgm:cxn modelId="{090B9CC8-77C1-47A0-92DF-30990CB8021C}" type="presParOf" srcId="{891E4204-1243-436A-B85D-2180DA955EDF}" destId="{47CD565D-19CC-4299-A6CE-435EC102F04B}" srcOrd="0" destOrd="0" presId="urn:microsoft.com/office/officeart/2009/3/layout/HorizontalOrganizationChart"/>
+    <dgm:cxn modelId="{DFAB4C1F-221D-498A-A2FE-C1B170005FEC}" type="presParOf" srcId="{891E4204-1243-436A-B85D-2180DA955EDF}" destId="{6C75BBE2-4E97-4921-9F35-A820690AFF15}" srcOrd="1" destOrd="0" presId="urn:microsoft.com/office/officeart/2009/3/layout/HorizontalOrganizationChart"/>
+    <dgm:cxn modelId="{C3CBF586-2EB3-456D-AB02-266F95F42CC1}" type="presParOf" srcId="{281C8E3A-9EB7-489D-AB03-ABDE1BE1E779}" destId="{F843234F-838F-40A2-A94F-917F6148B800}" srcOrd="1" destOrd="0" presId="urn:microsoft.com/office/officeart/2009/3/layout/HorizontalOrganizationChart"/>
+    <dgm:cxn modelId="{2A87E8C2-6B04-48BA-8178-20953263B55F}" type="presParOf" srcId="{F843234F-838F-40A2-A94F-917F6148B800}" destId="{C01544BC-6C77-4E2A-8AFB-DB68ABFFA8A7}" srcOrd="0" destOrd="0" presId="urn:microsoft.com/office/officeart/2009/3/layout/HorizontalOrganizationChart"/>
+    <dgm:cxn modelId="{F630D12B-8E6A-4932-8D16-17ABD80C86E5}" type="presParOf" srcId="{F843234F-838F-40A2-A94F-917F6148B800}" destId="{92C57304-69FC-4C56-AFE2-F54504C7C887}" srcOrd="1" destOrd="0" presId="urn:microsoft.com/office/officeart/2009/3/layout/HorizontalOrganizationChart"/>
+    <dgm:cxn modelId="{282511D1-6A39-4AA3-B1C0-67A4557EE5C8}" type="presParOf" srcId="{92C57304-69FC-4C56-AFE2-F54504C7C887}" destId="{C09E8D4E-FBC3-4239-8963-DACBE849F343}" srcOrd="0" destOrd="0" presId="urn:microsoft.com/office/officeart/2009/3/layout/HorizontalOrganizationChart"/>
+    <dgm:cxn modelId="{8812F790-11E0-4951-AE46-83FD63E7F415}" type="presParOf" srcId="{C09E8D4E-FBC3-4239-8963-DACBE849F343}" destId="{0AC2B11E-28D3-4B70-A0FA-CB8C2148AFC2}" srcOrd="0" destOrd="0" presId="urn:microsoft.com/office/officeart/2009/3/layout/HorizontalOrganizationChart"/>
+    <dgm:cxn modelId="{E749F36E-58FD-4E92-A00C-81C63061D829}" type="presParOf" srcId="{C09E8D4E-FBC3-4239-8963-DACBE849F343}" destId="{0D86154C-B560-40FE-8631-A04ADDA6D97E}" srcOrd="1" destOrd="0" presId="urn:microsoft.com/office/officeart/2009/3/layout/HorizontalOrganizationChart"/>
+    <dgm:cxn modelId="{0B14571F-20A1-4EED-B81B-925CF3AE5362}" type="presParOf" srcId="{92C57304-69FC-4C56-AFE2-F54504C7C887}" destId="{25B492EE-4A3F-4B58-9A34-0DA33952D010}" srcOrd="1" destOrd="0" presId="urn:microsoft.com/office/officeart/2009/3/layout/HorizontalOrganizationChart"/>
+    <dgm:cxn modelId="{3B60545A-E8DC-4327-A0A9-13BEA80B1137}" type="presParOf" srcId="{92C57304-69FC-4C56-AFE2-F54504C7C887}" destId="{962FE958-6192-48F4-BD5B-F8211A1708BD}" srcOrd="2" destOrd="0" presId="urn:microsoft.com/office/officeart/2009/3/layout/HorizontalOrganizationChart"/>
+    <dgm:cxn modelId="{960DDCC6-9758-4261-B9BF-542B65C89F2A}" type="presParOf" srcId="{F843234F-838F-40A2-A94F-917F6148B800}" destId="{61C85A4F-697E-49FF-98BF-C053BAD24581}" srcOrd="2" destOrd="0" presId="urn:microsoft.com/office/officeart/2009/3/layout/HorizontalOrganizationChart"/>
+    <dgm:cxn modelId="{7A5BF80C-0B02-4544-A5C2-3C61A1491345}" type="presParOf" srcId="{F843234F-838F-40A2-A94F-917F6148B800}" destId="{B349E9D5-DB3A-4F86-98D0-EB5F5A2DBF42}" srcOrd="3" destOrd="0" presId="urn:microsoft.com/office/officeart/2009/3/layout/HorizontalOrganizationChart"/>
+    <dgm:cxn modelId="{C1DE68BB-36F8-47EF-9866-D8CDD7F0C5CC}" type="presParOf" srcId="{B349E9D5-DB3A-4F86-98D0-EB5F5A2DBF42}" destId="{040C6A16-7BB9-4AE7-8A8B-E1DE0779E2A9}" srcOrd="0" destOrd="0" presId="urn:microsoft.com/office/officeart/2009/3/layout/HorizontalOrganizationChart"/>
+    <dgm:cxn modelId="{1FA6A8FB-5B8A-440F-99A9-CA7B9600E3BB}" type="presParOf" srcId="{040C6A16-7BB9-4AE7-8A8B-E1DE0779E2A9}" destId="{7A577022-60CC-4B68-BEEB-C2742E94B54B}" srcOrd="0" destOrd="0" presId="urn:microsoft.com/office/officeart/2009/3/layout/HorizontalOrganizationChart"/>
+    <dgm:cxn modelId="{A303A412-7E3C-4B3C-BB30-73863B8C1695}" type="presParOf" srcId="{040C6A16-7BB9-4AE7-8A8B-E1DE0779E2A9}" destId="{D64B41DF-F097-4F77-B645-A1316EF85CF1}" srcOrd="1" destOrd="0" presId="urn:microsoft.com/office/officeart/2009/3/layout/HorizontalOrganizationChart"/>
+    <dgm:cxn modelId="{E9F52534-163D-43D8-B7E7-5A122B52A310}" type="presParOf" srcId="{B349E9D5-DB3A-4F86-98D0-EB5F5A2DBF42}" destId="{73813F13-16EF-448D-A066-667F4DC99136}" srcOrd="1" destOrd="0" presId="urn:microsoft.com/office/officeart/2009/3/layout/HorizontalOrganizationChart"/>
+    <dgm:cxn modelId="{68D64AFF-DAF1-46CD-A4F7-9D0603AABA8C}" type="presParOf" srcId="{B349E9D5-DB3A-4F86-98D0-EB5F5A2DBF42}" destId="{6956E8E7-994F-4AF0-B0E4-012546D5A7E4}" srcOrd="2" destOrd="0" presId="urn:microsoft.com/office/officeart/2009/3/layout/HorizontalOrganizationChart"/>
+    <dgm:cxn modelId="{AFC2EBC3-7778-4347-A6D2-0A84FC1081E9}" type="presParOf" srcId="{F843234F-838F-40A2-A94F-917F6148B800}" destId="{7C00D6D6-39C8-4911-9EE3-FE7C4359ED2D}" srcOrd="4" destOrd="0" presId="urn:microsoft.com/office/officeart/2009/3/layout/HorizontalOrganizationChart"/>
+    <dgm:cxn modelId="{CA6888F2-6D9D-4742-8270-1968AF0C4460}" type="presParOf" srcId="{F843234F-838F-40A2-A94F-917F6148B800}" destId="{9F70843A-23E5-4B23-B412-F5334900BAED}" srcOrd="5" destOrd="0" presId="urn:microsoft.com/office/officeart/2009/3/layout/HorizontalOrganizationChart"/>
+    <dgm:cxn modelId="{36BE060D-FD8C-4516-8BF1-E8A830E50C37}" type="presParOf" srcId="{9F70843A-23E5-4B23-B412-F5334900BAED}" destId="{8D405B7F-BF97-4477-A28F-B9E3ED15F468}" srcOrd="0" destOrd="0" presId="urn:microsoft.com/office/officeart/2009/3/layout/HorizontalOrganizationChart"/>
+    <dgm:cxn modelId="{4491873E-3AEE-49BC-80CC-670B5AA85662}" type="presParOf" srcId="{8D405B7F-BF97-4477-A28F-B9E3ED15F468}" destId="{F77C0B4E-54E5-459B-822E-8EAD539E55E7}" srcOrd="0" destOrd="0" presId="urn:microsoft.com/office/officeart/2009/3/layout/HorizontalOrganizationChart"/>
+    <dgm:cxn modelId="{05575EC7-CD7D-4B8F-A188-1B8DA98F1A3C}" type="presParOf" srcId="{8D405B7F-BF97-4477-A28F-B9E3ED15F468}" destId="{2C75F51A-AD43-4EA8-AD63-BE882D92ADCF}" srcOrd="1" destOrd="0" presId="urn:microsoft.com/office/officeart/2009/3/layout/HorizontalOrganizationChart"/>
+    <dgm:cxn modelId="{594540E0-F890-4264-B7BD-B5ECD4A15BF4}" type="presParOf" srcId="{9F70843A-23E5-4B23-B412-F5334900BAED}" destId="{7ACB52D3-A9B8-453D-A3DC-33044592BCBC}" srcOrd="1" destOrd="0" presId="urn:microsoft.com/office/officeart/2009/3/layout/HorizontalOrganizationChart"/>
+    <dgm:cxn modelId="{7E6302F1-4F61-4BEC-8FC9-FD5BF84D989D}" type="presParOf" srcId="{9F70843A-23E5-4B23-B412-F5334900BAED}" destId="{982AF049-443A-4CE0-A0D9-089E281E754C}" srcOrd="2" destOrd="0" presId="urn:microsoft.com/office/officeart/2009/3/layout/HorizontalOrganizationChart"/>
+    <dgm:cxn modelId="{9CFF6176-92E1-412D-A8D9-4192D32726E8}" type="presParOf" srcId="{281C8E3A-9EB7-489D-AB03-ABDE1BE1E779}" destId="{CC4A6783-64F6-43C0-9F01-24F53750F72C}" srcOrd="2" destOrd="0" presId="urn:microsoft.com/office/officeart/2009/3/layout/HorizontalOrganizationChart"/>
+    <dgm:cxn modelId="{6802931D-3A60-4600-8960-77FECBC2B688}" type="presParOf" srcId="{83AA55C5-FAAA-428E-ACD4-00A16BDE5AE5}" destId="{800AE278-8DBE-478A-8EFF-C07E6B01E792}" srcOrd="2" destOrd="0" presId="urn:microsoft.com/office/officeart/2009/3/layout/HorizontalOrganizationChart"/>
+    <dgm:cxn modelId="{5C385A82-4DC3-46E2-B9DA-ECE8630EF528}" type="presParOf" srcId="{83AA55C5-FAAA-428E-ACD4-00A16BDE5AE5}" destId="{1FC0D619-CA64-4EE8-BFB8-6B6B7204F1A2}" srcOrd="3" destOrd="0" presId="urn:microsoft.com/office/officeart/2009/3/layout/HorizontalOrganizationChart"/>
+    <dgm:cxn modelId="{BB64E04E-D2D2-4687-B6A1-4904C59C0D6D}" type="presParOf" srcId="{1FC0D619-CA64-4EE8-BFB8-6B6B7204F1A2}" destId="{DC320FDD-1323-435A-8AEA-703DCA84D47D}" srcOrd="0" destOrd="0" presId="urn:microsoft.com/office/officeart/2009/3/layout/HorizontalOrganizationChart"/>
+    <dgm:cxn modelId="{4ACF1BBE-9F03-4099-B755-B84670C4B3A3}" type="presParOf" srcId="{DC320FDD-1323-435A-8AEA-703DCA84D47D}" destId="{8B24C74A-2AAC-462E-9C40-1286B7829F06}" srcOrd="0" destOrd="0" presId="urn:microsoft.com/office/officeart/2009/3/layout/HorizontalOrganizationChart"/>
+    <dgm:cxn modelId="{863FA95F-27DF-4463-8ED9-C6FB0D5507DF}" type="presParOf" srcId="{DC320FDD-1323-435A-8AEA-703DCA84D47D}" destId="{127075F9-B650-46B1-8E55-A7A399B7B511}" srcOrd="1" destOrd="0" presId="urn:microsoft.com/office/officeart/2009/3/layout/HorizontalOrganizationChart"/>
+    <dgm:cxn modelId="{717B350B-268B-4F11-86BE-ED8B99ED5E16}" type="presParOf" srcId="{1FC0D619-CA64-4EE8-BFB8-6B6B7204F1A2}" destId="{87F92CEE-B90A-45F4-AE0E-B73382D1EA0E}" srcOrd="1" destOrd="0" presId="urn:microsoft.com/office/officeart/2009/3/layout/HorizontalOrganizationChart"/>
+    <dgm:cxn modelId="{F43E8D57-4702-4017-B932-56845A0FE3E2}" type="presParOf" srcId="{1FC0D619-CA64-4EE8-BFB8-6B6B7204F1A2}" destId="{9F959666-98D9-42F3-9F93-9611E7945028}" srcOrd="2" destOrd="0" presId="urn:microsoft.com/office/officeart/2009/3/layout/HorizontalOrganizationChart"/>
+    <dgm:cxn modelId="{9508544D-839F-498F-BA28-8A4928A8E889}" type="presParOf" srcId="{83AA55C5-FAAA-428E-ACD4-00A16BDE5AE5}" destId="{7A5AA75D-825D-46DC-9A27-DE3558D5BC82}" srcOrd="4" destOrd="0" presId="urn:microsoft.com/office/officeart/2009/3/layout/HorizontalOrganizationChart"/>
+    <dgm:cxn modelId="{C945C5E6-BC13-41EC-A247-B1DE61C73BA6}" type="presParOf" srcId="{83AA55C5-FAAA-428E-ACD4-00A16BDE5AE5}" destId="{CEEE3B90-C942-4119-9D2F-6A3E25510829}" srcOrd="5" destOrd="0" presId="urn:microsoft.com/office/officeart/2009/3/layout/HorizontalOrganizationChart"/>
+    <dgm:cxn modelId="{441308F1-6FB8-49F3-9C17-5BEF311010D4}" type="presParOf" srcId="{CEEE3B90-C942-4119-9D2F-6A3E25510829}" destId="{E58853D6-127C-4485-861D-EF9D518BCEEC}" srcOrd="0" destOrd="0" presId="urn:microsoft.com/office/officeart/2009/3/layout/HorizontalOrganizationChart"/>
+    <dgm:cxn modelId="{746D2050-C196-423D-8AAA-AEEDAA4E1E81}" type="presParOf" srcId="{E58853D6-127C-4485-861D-EF9D518BCEEC}" destId="{1B39C3DB-FDD2-4BF4-9020-AAEB95DC7885}" srcOrd="0" destOrd="0" presId="urn:microsoft.com/office/officeart/2009/3/layout/HorizontalOrganizationChart"/>
+    <dgm:cxn modelId="{DD960A40-50F3-415F-BE77-FD35722D2570}" type="presParOf" srcId="{E58853D6-127C-4485-861D-EF9D518BCEEC}" destId="{40DCB168-8338-4B1B-9122-EF34815D0401}" srcOrd="1" destOrd="0" presId="urn:microsoft.com/office/officeart/2009/3/layout/HorizontalOrganizationChart"/>
+    <dgm:cxn modelId="{3818E57E-4BA2-42C3-9E3C-7107639B19EF}" type="presParOf" srcId="{CEEE3B90-C942-4119-9D2F-6A3E25510829}" destId="{2A36FC0D-36FD-4537-921F-636AE72357FF}" srcOrd="1" destOrd="0" presId="urn:microsoft.com/office/officeart/2009/3/layout/HorizontalOrganizationChart"/>
+    <dgm:cxn modelId="{67DDDF0B-039D-47FE-A54A-E4B964A2DD2A}" type="presParOf" srcId="{CEEE3B90-C942-4119-9D2F-6A3E25510829}" destId="{5E16BBBB-EF77-4D0E-A548-7BC1467F565D}" srcOrd="2" destOrd="0" presId="urn:microsoft.com/office/officeart/2009/3/layout/HorizontalOrganizationChart"/>
+    <dgm:cxn modelId="{B6CF357B-53F0-4058-86F1-32E83C272C39}" type="presParOf" srcId="{DFD0F944-B0A2-4C85-A483-9C39FCB23BAA}" destId="{8561765C-6678-4E10-B2F1-8D9A6121025D}" srcOrd="2" destOrd="0" presId="urn:microsoft.com/office/officeart/2009/3/layout/HorizontalOrganizationChart"/>
+    <dgm:cxn modelId="{EE32AC3B-878D-49C0-8D53-6ADD412ED790}" type="presParOf" srcId="{7358B972-E6C0-4893-886D-DFC3410091FE}" destId="{C54EBDDC-B2DD-4C59-85A6-F1FEBC8D8A5C}" srcOrd="2" destOrd="0" presId="urn:microsoft.com/office/officeart/2009/3/layout/HorizontalOrganizationChart"/>
+    <dgm:cxn modelId="{4D39E3DC-F881-4BEF-BE4F-CD1C752C8759}" type="presParOf" srcId="{7358B972-E6C0-4893-886D-DFC3410091FE}" destId="{C45D7238-3542-4B0D-99AD-ABCA6CE7F040}" srcOrd="3" destOrd="0" presId="urn:microsoft.com/office/officeart/2009/3/layout/HorizontalOrganizationChart"/>
+    <dgm:cxn modelId="{A00D98B2-D5A9-4B7E-A792-7792C75310B6}" type="presParOf" srcId="{C45D7238-3542-4B0D-99AD-ABCA6CE7F040}" destId="{6D372260-D70C-48E3-9666-0594EEF62B74}" srcOrd="0" destOrd="0" presId="urn:microsoft.com/office/officeart/2009/3/layout/HorizontalOrganizationChart"/>
+    <dgm:cxn modelId="{60AB2050-2C04-4A77-8EF6-D051A62D3FF4}" type="presParOf" srcId="{6D372260-D70C-48E3-9666-0594EEF62B74}" destId="{7E10D393-B765-418B-8AA7-324B99662288}" srcOrd="0" destOrd="0" presId="urn:microsoft.com/office/officeart/2009/3/layout/HorizontalOrganizationChart"/>
+    <dgm:cxn modelId="{186BD787-1C27-4D61-BDD0-E8BD24A9A810}" type="presParOf" srcId="{6D372260-D70C-48E3-9666-0594EEF62B74}" destId="{48233807-D6A7-4A12-B0CE-C3AEB8222EFE}" srcOrd="1" destOrd="0" presId="urn:microsoft.com/office/officeart/2009/3/layout/HorizontalOrganizationChart"/>
+    <dgm:cxn modelId="{A6DE3201-5172-4A7E-9EB1-FF3163FFE94C}" type="presParOf" srcId="{C45D7238-3542-4B0D-99AD-ABCA6CE7F040}" destId="{411AA524-AB19-4118-86BC-3368F2E17FDF}" srcOrd="1" destOrd="0" presId="urn:microsoft.com/office/officeart/2009/3/layout/HorizontalOrganizationChart"/>
+    <dgm:cxn modelId="{AE20713B-4DB9-4FB5-A035-CA721EFDD571}" type="presParOf" srcId="{411AA524-AB19-4118-86BC-3368F2E17FDF}" destId="{871E9CF9-DBA5-42D6-AB23-7F03BED8A981}" srcOrd="0" destOrd="0" presId="urn:microsoft.com/office/officeart/2009/3/layout/HorizontalOrganizationChart"/>
+    <dgm:cxn modelId="{871040AB-6B68-4413-9BE1-FAF6AC086812}" type="presParOf" srcId="{411AA524-AB19-4118-86BC-3368F2E17FDF}" destId="{C22B9022-CAC4-4783-B768-0715A18EBBEA}" srcOrd="1" destOrd="0" presId="urn:microsoft.com/office/officeart/2009/3/layout/HorizontalOrganizationChart"/>
+    <dgm:cxn modelId="{21CF98C0-DFBE-4AD2-B0AA-1BD87FBBDE3D}" type="presParOf" srcId="{C22B9022-CAC4-4783-B768-0715A18EBBEA}" destId="{BBCA1323-C18D-4EFD-B651-99B400CDF364}" srcOrd="0" destOrd="0" presId="urn:microsoft.com/office/officeart/2009/3/layout/HorizontalOrganizationChart"/>
+    <dgm:cxn modelId="{76B666A4-CCED-4DFD-A533-8F5B86C0E5B9}" type="presParOf" srcId="{BBCA1323-C18D-4EFD-B651-99B400CDF364}" destId="{070BDA49-59A2-4F4E-B9A2-5447F0CEFDD5}" srcOrd="0" destOrd="0" presId="urn:microsoft.com/office/officeart/2009/3/layout/HorizontalOrganizationChart"/>
+    <dgm:cxn modelId="{05F8F874-D64D-4082-BEDA-D05C613B5FD1}" type="presParOf" srcId="{BBCA1323-C18D-4EFD-B651-99B400CDF364}" destId="{42FCB936-47AB-47D3-99FF-0FED8961E21F}" srcOrd="1" destOrd="0" presId="urn:microsoft.com/office/officeart/2009/3/layout/HorizontalOrganizationChart"/>
+    <dgm:cxn modelId="{ECABF3ED-4743-47CD-A617-E25B15D95593}" type="presParOf" srcId="{C22B9022-CAC4-4783-B768-0715A18EBBEA}" destId="{F19F2E73-94D7-4F7C-A898-4818A23BFD42}" srcOrd="1" destOrd="0" presId="urn:microsoft.com/office/officeart/2009/3/layout/HorizontalOrganizationChart"/>
+    <dgm:cxn modelId="{40A79B81-F430-49C8-95C7-CCEC046D7913}" type="presParOf" srcId="{C22B9022-CAC4-4783-B768-0715A18EBBEA}" destId="{98591A75-BEB4-418A-AFA9-51D7B7B09772}" srcOrd="2" destOrd="0" presId="urn:microsoft.com/office/officeart/2009/3/layout/HorizontalOrganizationChart"/>
+    <dgm:cxn modelId="{713A1F9B-D953-4B56-91EC-74B73AC084EA}" type="presParOf" srcId="{411AA524-AB19-4118-86BC-3368F2E17FDF}" destId="{57AE371D-6FAF-4732-8763-466290B05F9A}" srcOrd="2" destOrd="0" presId="urn:microsoft.com/office/officeart/2009/3/layout/HorizontalOrganizationChart"/>
+    <dgm:cxn modelId="{D86F9F1C-5753-41C6-9BC6-7032C16041BC}" type="presParOf" srcId="{411AA524-AB19-4118-86BC-3368F2E17FDF}" destId="{0E967E59-CA63-4375-A914-99559208E3CE}" srcOrd="3" destOrd="0" presId="urn:microsoft.com/office/officeart/2009/3/layout/HorizontalOrganizationChart"/>
+    <dgm:cxn modelId="{0A777F5C-FDCF-4539-82E4-BA652FDB01F2}" type="presParOf" srcId="{0E967E59-CA63-4375-A914-99559208E3CE}" destId="{3A7DBB46-1CED-4155-B314-AFF75A9E1D38}" srcOrd="0" destOrd="0" presId="urn:microsoft.com/office/officeart/2009/3/layout/HorizontalOrganizationChart"/>
+    <dgm:cxn modelId="{65F091AB-FCEC-40AD-A0E0-EABEACE9B717}" type="presParOf" srcId="{3A7DBB46-1CED-4155-B314-AFF75A9E1D38}" destId="{46F98FAB-79E0-4964-BFF3-8943439BFB5D}" srcOrd="0" destOrd="0" presId="urn:microsoft.com/office/officeart/2009/3/layout/HorizontalOrganizationChart"/>
+    <dgm:cxn modelId="{16E6FED5-3E4E-44BB-96F0-497659B4EAF1}" type="presParOf" srcId="{3A7DBB46-1CED-4155-B314-AFF75A9E1D38}" destId="{ABEC9013-7E32-4B20-AB9D-AB005D60462A}" srcOrd="1" destOrd="0" presId="urn:microsoft.com/office/officeart/2009/3/layout/HorizontalOrganizationChart"/>
+    <dgm:cxn modelId="{B222B66B-6930-41BE-A81C-F4A85CB12208}" type="presParOf" srcId="{0E967E59-CA63-4375-A914-99559208E3CE}" destId="{62D59007-8025-4B40-8353-C2856F006B8A}" srcOrd="1" destOrd="0" presId="urn:microsoft.com/office/officeart/2009/3/layout/HorizontalOrganizationChart"/>
+    <dgm:cxn modelId="{9E530F52-9AD4-497F-85AB-6D3FFDC8BBAA}" type="presParOf" srcId="{62D59007-8025-4B40-8353-C2856F006B8A}" destId="{82714A13-7D6D-405C-B6A0-71DBD084DF78}" srcOrd="0" destOrd="0" presId="urn:microsoft.com/office/officeart/2009/3/layout/HorizontalOrganizationChart"/>
+    <dgm:cxn modelId="{EAB13B4F-029F-4F89-9D6C-88B4B3EA29CC}" type="presParOf" srcId="{62D59007-8025-4B40-8353-C2856F006B8A}" destId="{70EC5813-2E07-4C77-B86A-465347CFB526}" srcOrd="1" destOrd="0" presId="urn:microsoft.com/office/officeart/2009/3/layout/HorizontalOrganizationChart"/>
+    <dgm:cxn modelId="{F9DD4D82-C8F2-4371-9754-C4B5BC131FA6}" type="presParOf" srcId="{70EC5813-2E07-4C77-B86A-465347CFB526}" destId="{B232314A-5349-41D8-B9E9-5C20A2926C6F}" srcOrd="0" destOrd="0" presId="urn:microsoft.com/office/officeart/2009/3/layout/HorizontalOrganizationChart"/>
+    <dgm:cxn modelId="{39327147-6B01-4287-A2AD-B1E2FD529199}" type="presParOf" srcId="{B232314A-5349-41D8-B9E9-5C20A2926C6F}" destId="{FE3786BA-FD9A-41D8-A075-AF89325EDBC5}" srcOrd="0" destOrd="0" presId="urn:microsoft.com/office/officeart/2009/3/layout/HorizontalOrganizationChart"/>
+    <dgm:cxn modelId="{80CB0111-EC4D-420C-948B-5B745D3C1102}" type="presParOf" srcId="{B232314A-5349-41D8-B9E9-5C20A2926C6F}" destId="{C55E5C82-DFD0-4835-8C22-A837AAA7BAF0}" srcOrd="1" destOrd="0" presId="urn:microsoft.com/office/officeart/2009/3/layout/HorizontalOrganizationChart"/>
+    <dgm:cxn modelId="{3C6D59FD-16BE-4E13-AFA1-C70F887D4A80}" type="presParOf" srcId="{70EC5813-2E07-4C77-B86A-465347CFB526}" destId="{84B8C862-4EAE-4E12-92DE-94B3FBB04215}" srcOrd="1" destOrd="0" presId="urn:microsoft.com/office/officeart/2009/3/layout/HorizontalOrganizationChart"/>
+    <dgm:cxn modelId="{7F5BDB0D-B4C1-45AF-B5CD-97C5F865173D}" type="presParOf" srcId="{70EC5813-2E07-4C77-B86A-465347CFB526}" destId="{8B17E84D-A3AA-44DD-BEDF-F7B375215F0E}" srcOrd="2" destOrd="0" presId="urn:microsoft.com/office/officeart/2009/3/layout/HorizontalOrganizationChart"/>
+    <dgm:cxn modelId="{AC0DA242-EC44-41D2-B772-C5259E527B25}" type="presParOf" srcId="{62D59007-8025-4B40-8353-C2856F006B8A}" destId="{2D0C7188-E9A8-4627-83BA-E03B16E4C9F5}" srcOrd="2" destOrd="0" presId="urn:microsoft.com/office/officeart/2009/3/layout/HorizontalOrganizationChart"/>
+    <dgm:cxn modelId="{93B4BF00-2272-4739-90E0-677FF21E2E79}" type="presParOf" srcId="{62D59007-8025-4B40-8353-C2856F006B8A}" destId="{83B03B8A-994B-4301-8C0E-78C3A88E25D3}" srcOrd="3" destOrd="0" presId="urn:microsoft.com/office/officeart/2009/3/layout/HorizontalOrganizationChart"/>
+    <dgm:cxn modelId="{2FD200DF-8229-4D1E-B666-5068EE96A99C}" type="presParOf" srcId="{83B03B8A-994B-4301-8C0E-78C3A88E25D3}" destId="{7D69EC4A-3A2E-43EC-8DDE-519E6C7D2C44}" srcOrd="0" destOrd="0" presId="urn:microsoft.com/office/officeart/2009/3/layout/HorizontalOrganizationChart"/>
+    <dgm:cxn modelId="{EAB650BE-A0D4-4AF1-9EAC-2A59B30946A3}" type="presParOf" srcId="{7D69EC4A-3A2E-43EC-8DDE-519E6C7D2C44}" destId="{AABB9392-6D54-4147-8B7C-422FDCD27177}" srcOrd="0" destOrd="0" presId="urn:microsoft.com/office/officeart/2009/3/layout/HorizontalOrganizationChart"/>
+    <dgm:cxn modelId="{BA35CAC9-2DE7-445B-814C-C0AFA225546C}" type="presParOf" srcId="{7D69EC4A-3A2E-43EC-8DDE-519E6C7D2C44}" destId="{0B12D94B-D800-432C-99EB-65CC432E2E67}" srcOrd="1" destOrd="0" presId="urn:microsoft.com/office/officeart/2009/3/layout/HorizontalOrganizationChart"/>
+    <dgm:cxn modelId="{148FF835-6F7C-4AB8-A472-259EE88D5DF7}" type="presParOf" srcId="{83B03B8A-994B-4301-8C0E-78C3A88E25D3}" destId="{C744327B-C2E3-4104-A49C-40F7C177D5F2}" srcOrd="1" destOrd="0" presId="urn:microsoft.com/office/officeart/2009/3/layout/HorizontalOrganizationChart"/>
+    <dgm:cxn modelId="{299B8970-2425-4131-8C64-A5B474A929FC}" type="presParOf" srcId="{83B03B8A-994B-4301-8C0E-78C3A88E25D3}" destId="{7CF3E746-249C-4BF9-AACF-F6296EFA1AA7}" srcOrd="2" destOrd="0" presId="urn:microsoft.com/office/officeart/2009/3/layout/HorizontalOrganizationChart"/>
+    <dgm:cxn modelId="{F9A8D962-B068-4DCF-B148-B0AE4A16B104}" type="presParOf" srcId="{0E967E59-CA63-4375-A914-99559208E3CE}" destId="{8608ACA7-F775-4117-A535-9F4C32BA20D0}" srcOrd="2" destOrd="0" presId="urn:microsoft.com/office/officeart/2009/3/layout/HorizontalOrganizationChart"/>
+    <dgm:cxn modelId="{FC95CE2C-F8AB-4042-8A09-426538E1F3CD}" type="presParOf" srcId="{411AA524-AB19-4118-86BC-3368F2E17FDF}" destId="{5D787309-038C-40F1-9BCA-D9E51B1BCDC0}" srcOrd="4" destOrd="0" presId="urn:microsoft.com/office/officeart/2009/3/layout/HorizontalOrganizationChart"/>
+    <dgm:cxn modelId="{BFB1AE0F-9C6F-4DEF-9119-5735046790D8}" type="presParOf" srcId="{411AA524-AB19-4118-86BC-3368F2E17FDF}" destId="{A2E7E855-34AA-4FA9-9B34-181A5ACE4B8E}" srcOrd="5" destOrd="0" presId="urn:microsoft.com/office/officeart/2009/3/layout/HorizontalOrganizationChart"/>
+    <dgm:cxn modelId="{95DD24F6-4155-4DAC-9D35-C865F233EAD9}" type="presParOf" srcId="{A2E7E855-34AA-4FA9-9B34-181A5ACE4B8E}" destId="{38B56014-BE95-498D-A0B3-E29549A480FD}" srcOrd="0" destOrd="0" presId="urn:microsoft.com/office/officeart/2009/3/layout/HorizontalOrganizationChart"/>
+    <dgm:cxn modelId="{6D59635D-C616-46E8-B17E-D6C0812F9EA7}" type="presParOf" srcId="{38B56014-BE95-498D-A0B3-E29549A480FD}" destId="{05FDFE85-1013-49B6-B1CC-F1649510DE78}" srcOrd="0" destOrd="0" presId="urn:microsoft.com/office/officeart/2009/3/layout/HorizontalOrganizationChart"/>
+    <dgm:cxn modelId="{C8FD2FDD-3BA4-42BD-914D-F4407ED5E939}" type="presParOf" srcId="{38B56014-BE95-498D-A0B3-E29549A480FD}" destId="{A51DA1A3-97A0-446B-B0F7-7A3194766E6F}" srcOrd="1" destOrd="0" presId="urn:microsoft.com/office/officeart/2009/3/layout/HorizontalOrganizationChart"/>
+    <dgm:cxn modelId="{A714BB9E-A1E8-4467-93D0-E8A88543C4FA}" type="presParOf" srcId="{A2E7E855-34AA-4FA9-9B34-181A5ACE4B8E}" destId="{2B52145F-9694-4834-98B4-38CCAA7A6CDD}" srcOrd="1" destOrd="0" presId="urn:microsoft.com/office/officeart/2009/3/layout/HorizontalOrganizationChart"/>
+    <dgm:cxn modelId="{2D3A1612-9AC1-48D1-8F36-A8A6F849A752}" type="presParOf" srcId="{2B52145F-9694-4834-98B4-38CCAA7A6CDD}" destId="{F49273F8-29FF-4C4E-AE98-06DFD698736E}" srcOrd="0" destOrd="0" presId="urn:microsoft.com/office/officeart/2009/3/layout/HorizontalOrganizationChart"/>
+    <dgm:cxn modelId="{AA190581-C75B-4951-A273-FD462DFE26F2}" type="presParOf" srcId="{2B52145F-9694-4834-98B4-38CCAA7A6CDD}" destId="{F88FF6D8-90C9-4A27-90BC-03D911FB944F}" srcOrd="1" destOrd="0" presId="urn:microsoft.com/office/officeart/2009/3/layout/HorizontalOrganizationChart"/>
+    <dgm:cxn modelId="{9A23D5E9-D035-415A-B845-3905904C8E36}" type="presParOf" srcId="{F88FF6D8-90C9-4A27-90BC-03D911FB944F}" destId="{2E9FD296-66D8-450E-A333-4F08A1741ADE}" srcOrd="0" destOrd="0" presId="urn:microsoft.com/office/officeart/2009/3/layout/HorizontalOrganizationChart"/>
+    <dgm:cxn modelId="{4257EA4F-5D67-4EE6-AEFC-D8D75B34AD96}" type="presParOf" srcId="{2E9FD296-66D8-450E-A333-4F08A1741ADE}" destId="{8A7DE510-191F-4D28-B6A0-988588C8FEF3}" srcOrd="0" destOrd="0" presId="urn:microsoft.com/office/officeart/2009/3/layout/HorizontalOrganizationChart"/>
+    <dgm:cxn modelId="{4E5A119E-A0E9-461F-884A-54673B57848B}" type="presParOf" srcId="{2E9FD296-66D8-450E-A333-4F08A1741ADE}" destId="{1A938768-B113-48BA-87F6-45DECBFF4B4D}" srcOrd="1" destOrd="0" presId="urn:microsoft.com/office/officeart/2009/3/layout/HorizontalOrganizationChart"/>
+    <dgm:cxn modelId="{F9F9DA31-8F6B-4867-98B4-74DA46DA1EC2}" type="presParOf" srcId="{F88FF6D8-90C9-4A27-90BC-03D911FB944F}" destId="{319A51A4-399F-47A6-A6D7-DEEC23DE9DAB}" srcOrd="1" destOrd="0" presId="urn:microsoft.com/office/officeart/2009/3/layout/HorizontalOrganizationChart"/>
+    <dgm:cxn modelId="{BC585B13-03C2-4D68-B175-3EB010988121}" type="presParOf" srcId="{F88FF6D8-90C9-4A27-90BC-03D911FB944F}" destId="{EA99C003-98FA-438B-B856-B59701D7D8E8}" srcOrd="2" destOrd="0" presId="urn:microsoft.com/office/officeart/2009/3/layout/HorizontalOrganizationChart"/>
+    <dgm:cxn modelId="{CC3992C3-F396-4E43-A0A3-AFD9556F2C00}" type="presParOf" srcId="{2B52145F-9694-4834-98B4-38CCAA7A6CDD}" destId="{66373EFE-DD57-4825-AD9A-FFF758AEFF25}" srcOrd="2" destOrd="0" presId="urn:microsoft.com/office/officeart/2009/3/layout/HorizontalOrganizationChart"/>
+    <dgm:cxn modelId="{36823587-2386-47EE-A2D2-8B4FB8C5D78A}" type="presParOf" srcId="{2B52145F-9694-4834-98B4-38CCAA7A6CDD}" destId="{51F2FA81-E1A5-43D3-BF03-5080F9C47850}" srcOrd="3" destOrd="0" presId="urn:microsoft.com/office/officeart/2009/3/layout/HorizontalOrganizationChart"/>
+    <dgm:cxn modelId="{68948E20-E223-4646-9084-65BCC5341FAA}" type="presParOf" srcId="{51F2FA81-E1A5-43D3-BF03-5080F9C47850}" destId="{3A37CEF9-6FB6-448F-9F81-A8AB2835AFB9}" srcOrd="0" destOrd="0" presId="urn:microsoft.com/office/officeart/2009/3/layout/HorizontalOrganizationChart"/>
+    <dgm:cxn modelId="{5BE5ED19-2E05-4017-B16F-ECBB41E67669}" type="presParOf" srcId="{3A37CEF9-6FB6-448F-9F81-A8AB2835AFB9}" destId="{F65B71D7-EBEB-420B-A1BC-0F17678E2921}" srcOrd="0" destOrd="0" presId="urn:microsoft.com/office/officeart/2009/3/layout/HorizontalOrganizationChart"/>
+    <dgm:cxn modelId="{6648EC94-C483-40D0-88F3-503C6A608080}" type="presParOf" srcId="{3A37CEF9-6FB6-448F-9F81-A8AB2835AFB9}" destId="{1ACFEFEE-56D9-4AE4-ADD5-88B6C211F4A9}" srcOrd="1" destOrd="0" presId="urn:microsoft.com/office/officeart/2009/3/layout/HorizontalOrganizationChart"/>
+    <dgm:cxn modelId="{1D3284EA-628B-4F3B-9103-5299ABD43226}" type="presParOf" srcId="{51F2FA81-E1A5-43D3-BF03-5080F9C47850}" destId="{A55DEA3A-78FC-4DA2-ABA4-6D9DF831EEAB}" srcOrd="1" destOrd="0" presId="urn:microsoft.com/office/officeart/2009/3/layout/HorizontalOrganizationChart"/>
+    <dgm:cxn modelId="{90A77F82-9F2D-43A4-AA2A-1EC96D5D9F2C}" type="presParOf" srcId="{51F2FA81-E1A5-43D3-BF03-5080F9C47850}" destId="{B7961AE4-A680-47E7-A979-9E4EDB9F9779}" srcOrd="2" destOrd="0" presId="urn:microsoft.com/office/officeart/2009/3/layout/HorizontalOrganizationChart"/>
+    <dgm:cxn modelId="{1489495E-E092-4D7F-9666-76894EBA9267}" type="presParOf" srcId="{A2E7E855-34AA-4FA9-9B34-181A5ACE4B8E}" destId="{FE6526FF-0FE7-4EE1-B09D-2F3728B77D48}" srcOrd="2" destOrd="0" presId="urn:microsoft.com/office/officeart/2009/3/layout/HorizontalOrganizationChart"/>
+    <dgm:cxn modelId="{EF678E37-4BCE-4A4F-A585-F74FA0155B93}" type="presParOf" srcId="{C45D7238-3542-4B0D-99AD-ABCA6CE7F040}" destId="{B3EBFB26-5862-41EE-A0BA-28964A6A07E3}" srcOrd="2" destOrd="0" presId="urn:microsoft.com/office/officeart/2009/3/layout/HorizontalOrganizationChart"/>
+    <dgm:cxn modelId="{62E62527-0506-4346-B8F5-6928ACFFD0FF}" type="presParOf" srcId="{CCFE0FD7-4069-4223-9D46-10A4583EDBE7}" destId="{19C3862F-1704-43AF-9867-419F921AAF9E}" srcOrd="2" destOrd="0" presId="urn:microsoft.com/office/officeart/2009/3/layout/HorizontalOrganizationChart"/>
   </dgm:cxnLst>
   <dgm:bg/>
   <dgm:whole/>
   <dgm:extLst>
     <a:ext uri="http://schemas.microsoft.com/office/drawing/2008/diagram">
-      <dsp:dataModelExt xmlns:dsp="http://schemas.microsoft.com/office/drawing/2008/diagram" relId="rId10" minVer="http://schemas.openxmlformats.org/drawingml/2006/diagram"/>
+      <dsp:dataModelExt xmlns:dsp="http://schemas.microsoft.com/office/drawing/2008/diagram" relId="rId15" minVer="http://schemas.openxmlformats.org/drawingml/2006/diagram"/>
     </a:ext>
   </dgm:extLst>
 </dgm:dataModel>
 </file>
 
 <file path=word/diagrams/drawing1.xml><?xml version="1.0" encoding="utf-8"?>
+<dsp:drawing xmlns:dgm="http://schemas.openxmlformats.org/drawingml/2006/diagram" xmlns:dsp="http://schemas.microsoft.com/office/drawing/2008/diagram" xmlns:a="http://schemas.openxmlformats.org/drawingml/2006/main">
+  <dsp:spTree>
+    <dsp:nvGrpSpPr>
+      <dsp:cNvPr id="0" name=""/>
+      <dsp:cNvGrpSpPr/>
+    </dsp:nvGrpSpPr>
+    <dsp:grpSpPr/>
+    <dsp:sp modelId="{F6AC738A-AA47-4EA2-8ABA-420A18CB5A92}">
+      <dsp:nvSpPr>
+        <dsp:cNvPr id="0" name=""/>
+        <dsp:cNvSpPr/>
+      </dsp:nvSpPr>
+      <dsp:spPr>
+        <a:xfrm>
+          <a:off x="0" y="0"/>
+          <a:ext cx="3618411" cy="580453"/>
+        </a:xfrm>
+        <a:prstGeom prst="roundRect">
+          <a:avLst>
+            <a:gd name="adj" fmla="val 10000"/>
+          </a:avLst>
+        </a:prstGeom>
+        <a:solidFill>
+          <a:schemeClr val="accent1">
+            <a:hueOff val="0"/>
+            <a:satOff val="0"/>
+            <a:lumOff val="0"/>
+            <a:alphaOff val="0"/>
+          </a:schemeClr>
+        </a:solidFill>
+        <a:ln w="12700" cap="flat" cmpd="sng" algn="ctr">
+          <a:solidFill>
+            <a:schemeClr val="lt1">
+              <a:hueOff val="0"/>
+              <a:satOff val="0"/>
+              <a:lumOff val="0"/>
+              <a:alphaOff val="0"/>
+            </a:schemeClr>
+          </a:solidFill>
+          <a:prstDash val="solid"/>
+          <a:miter lim="800000"/>
+        </a:ln>
+        <a:effectLst/>
+      </dsp:spPr>
+      <dsp:style>
+        <a:lnRef idx="2">
+          <a:scrgbClr r="0" g="0" b="0"/>
+        </a:lnRef>
+        <a:fillRef idx="1">
+          <a:scrgbClr r="0" g="0" b="0"/>
+        </a:fillRef>
+        <a:effectRef idx="0">
+          <a:scrgbClr r="0" g="0" b="0"/>
+        </a:effectRef>
+        <a:fontRef idx="minor">
+          <a:schemeClr val="lt1"/>
+        </a:fontRef>
+      </dsp:style>
+      <dsp:txBody>
+        <a:bodyPr spcFirstLastPara="0" vert="horz" wrap="square" lIns="95250" tIns="95250" rIns="95250" bIns="95250" numCol="1" spcCol="1270" anchor="ctr" anchorCtr="0">
+          <a:noAutofit/>
+        </a:bodyPr>
+        <a:lstStyle/>
+        <a:p>
+          <a:pPr lvl="0" algn="l" defTabSz="1111250">
+            <a:lnSpc>
+              <a:spcPct val="90000"/>
+            </a:lnSpc>
+            <a:spcBef>
+              <a:spcPct val="0"/>
+            </a:spcBef>
+            <a:spcAft>
+              <a:spcPct val="35000"/>
+            </a:spcAft>
+          </a:pPr>
+          <a:r>
+            <a:rPr lang="en-US" sz="2500" kern="1200"/>
+            <a:t>Color image</a:t>
+          </a:r>
+        </a:p>
+      </dsp:txBody>
+      <dsp:txXfrm>
+        <a:off x="17001" y="17001"/>
+        <a:ext cx="2943008" cy="546451"/>
+      </dsp:txXfrm>
+    </dsp:sp>
+    <dsp:sp modelId="{E8070B42-89C1-45C4-873D-6F62C150415E}">
+      <dsp:nvSpPr>
+        <dsp:cNvPr id="0" name=""/>
+        <dsp:cNvSpPr/>
+      </dsp:nvSpPr>
+      <dsp:spPr>
+        <a:xfrm>
+          <a:off x="303041" y="685990"/>
+          <a:ext cx="3618411" cy="580453"/>
+        </a:xfrm>
+        <a:prstGeom prst="roundRect">
+          <a:avLst>
+            <a:gd name="adj" fmla="val 10000"/>
+          </a:avLst>
+        </a:prstGeom>
+        <a:solidFill>
+          <a:schemeClr val="accent1">
+            <a:hueOff val="0"/>
+            <a:satOff val="0"/>
+            <a:lumOff val="0"/>
+            <a:alphaOff val="0"/>
+          </a:schemeClr>
+        </a:solidFill>
+        <a:ln w="12700" cap="flat" cmpd="sng" algn="ctr">
+          <a:solidFill>
+            <a:schemeClr val="lt1">
+              <a:hueOff val="0"/>
+              <a:satOff val="0"/>
+              <a:lumOff val="0"/>
+              <a:alphaOff val="0"/>
+            </a:schemeClr>
+          </a:solidFill>
+          <a:prstDash val="solid"/>
+          <a:miter lim="800000"/>
+        </a:ln>
+        <a:effectLst/>
+      </dsp:spPr>
+      <dsp:style>
+        <a:lnRef idx="2">
+          <a:scrgbClr r="0" g="0" b="0"/>
+        </a:lnRef>
+        <a:fillRef idx="1">
+          <a:scrgbClr r="0" g="0" b="0"/>
+        </a:fillRef>
+        <a:effectRef idx="0">
+          <a:scrgbClr r="0" g="0" b="0"/>
+        </a:effectRef>
+        <a:fontRef idx="minor">
+          <a:schemeClr val="lt1"/>
+        </a:fontRef>
+      </dsp:style>
+      <dsp:txBody>
+        <a:bodyPr spcFirstLastPara="0" vert="horz" wrap="square" lIns="95250" tIns="95250" rIns="95250" bIns="95250" numCol="1" spcCol="1270" anchor="ctr" anchorCtr="0">
+          <a:noAutofit/>
+        </a:bodyPr>
+        <a:lstStyle/>
+        <a:p>
+          <a:pPr lvl="0" algn="l" defTabSz="1111250">
+            <a:lnSpc>
+              <a:spcPct val="90000"/>
+            </a:lnSpc>
+            <a:spcBef>
+              <a:spcPct val="0"/>
+            </a:spcBef>
+            <a:spcAft>
+              <a:spcPct val="35000"/>
+            </a:spcAft>
+          </a:pPr>
+          <a:r>
+            <a:rPr lang="en-US" sz="2500" kern="1200"/>
+            <a:t>Segmented image</a:t>
+          </a:r>
+        </a:p>
+      </dsp:txBody>
+      <dsp:txXfrm>
+        <a:off x="320042" y="702991"/>
+        <a:ext cx="2904072" cy="546451"/>
+      </dsp:txXfrm>
+    </dsp:sp>
+    <dsp:sp modelId="{CF600629-B65B-44C6-B78F-F1D04F322B18}">
+      <dsp:nvSpPr>
+        <dsp:cNvPr id="0" name=""/>
+        <dsp:cNvSpPr/>
+      </dsp:nvSpPr>
+      <dsp:spPr>
+        <a:xfrm>
+          <a:off x="601560" y="1371981"/>
+          <a:ext cx="3618411" cy="580453"/>
+        </a:xfrm>
+        <a:prstGeom prst="roundRect">
+          <a:avLst>
+            <a:gd name="adj" fmla="val 10000"/>
+          </a:avLst>
+        </a:prstGeom>
+        <a:solidFill>
+          <a:schemeClr val="accent1">
+            <a:hueOff val="0"/>
+            <a:satOff val="0"/>
+            <a:lumOff val="0"/>
+            <a:alphaOff val="0"/>
+          </a:schemeClr>
+        </a:solidFill>
+        <a:ln w="12700" cap="flat" cmpd="sng" algn="ctr">
+          <a:solidFill>
+            <a:schemeClr val="lt1">
+              <a:hueOff val="0"/>
+              <a:satOff val="0"/>
+              <a:lumOff val="0"/>
+              <a:alphaOff val="0"/>
+            </a:schemeClr>
+          </a:solidFill>
+          <a:prstDash val="solid"/>
+          <a:miter lim="800000"/>
+        </a:ln>
+        <a:effectLst/>
+      </dsp:spPr>
+      <dsp:style>
+        <a:lnRef idx="2">
+          <a:scrgbClr r="0" g="0" b="0"/>
+        </a:lnRef>
+        <a:fillRef idx="1">
+          <a:scrgbClr r="0" g="0" b="0"/>
+        </a:fillRef>
+        <a:effectRef idx="0">
+          <a:scrgbClr r="0" g="0" b="0"/>
+        </a:effectRef>
+        <a:fontRef idx="minor">
+          <a:schemeClr val="lt1"/>
+        </a:fontRef>
+      </dsp:style>
+      <dsp:txBody>
+        <a:bodyPr spcFirstLastPara="0" vert="horz" wrap="square" lIns="95250" tIns="95250" rIns="95250" bIns="95250" numCol="1" spcCol="1270" anchor="ctr" anchorCtr="0">
+          <a:noAutofit/>
+        </a:bodyPr>
+        <a:lstStyle/>
+        <a:p>
+          <a:pPr lvl="0" algn="l" defTabSz="1111250">
+            <a:lnSpc>
+              <a:spcPct val="90000"/>
+            </a:lnSpc>
+            <a:spcBef>
+              <a:spcPct val="0"/>
+            </a:spcBef>
+            <a:spcAft>
+              <a:spcPct val="35000"/>
+            </a:spcAft>
+          </a:pPr>
+          <a:r>
+            <a:rPr lang="en-US" sz="2500" kern="1200"/>
+            <a:t>Object shape</a:t>
+          </a:r>
+        </a:p>
+      </dsp:txBody>
+      <dsp:txXfrm>
+        <a:off x="618561" y="1388982"/>
+        <a:ext cx="2908595" cy="546451"/>
+      </dsp:txXfrm>
+    </dsp:sp>
+    <dsp:sp modelId="{CA22C7D1-4386-4750-9DF3-358FD88119BF}">
+      <dsp:nvSpPr>
+        <dsp:cNvPr id="0" name=""/>
+        <dsp:cNvSpPr/>
+      </dsp:nvSpPr>
+      <dsp:spPr>
+        <a:xfrm>
+          <a:off x="904602" y="2057971"/>
+          <a:ext cx="3618411" cy="580453"/>
+        </a:xfrm>
+        <a:prstGeom prst="roundRect">
+          <a:avLst>
+            <a:gd name="adj" fmla="val 10000"/>
+          </a:avLst>
+        </a:prstGeom>
+        <a:solidFill>
+          <a:schemeClr val="accent1">
+            <a:hueOff val="0"/>
+            <a:satOff val="0"/>
+            <a:lumOff val="0"/>
+            <a:alphaOff val="0"/>
+          </a:schemeClr>
+        </a:solidFill>
+        <a:ln w="12700" cap="flat" cmpd="sng" algn="ctr">
+          <a:solidFill>
+            <a:schemeClr val="lt1">
+              <a:hueOff val="0"/>
+              <a:satOff val="0"/>
+              <a:lumOff val="0"/>
+              <a:alphaOff val="0"/>
+            </a:schemeClr>
+          </a:solidFill>
+          <a:prstDash val="solid"/>
+          <a:miter lim="800000"/>
+        </a:ln>
+        <a:effectLst/>
+      </dsp:spPr>
+      <dsp:style>
+        <a:lnRef idx="2">
+          <a:scrgbClr r="0" g="0" b="0"/>
+        </a:lnRef>
+        <a:fillRef idx="1">
+          <a:scrgbClr r="0" g="0" b="0"/>
+        </a:fillRef>
+        <a:effectRef idx="0">
+          <a:scrgbClr r="0" g="0" b="0"/>
+        </a:effectRef>
+        <a:fontRef idx="minor">
+          <a:schemeClr val="lt1"/>
+        </a:fontRef>
+      </dsp:style>
+      <dsp:txBody>
+        <a:bodyPr spcFirstLastPara="0" vert="horz" wrap="square" lIns="95250" tIns="95250" rIns="95250" bIns="95250" numCol="1" spcCol="1270" anchor="ctr" anchorCtr="0">
+          <a:noAutofit/>
+        </a:bodyPr>
+        <a:lstStyle/>
+        <a:p>
+          <a:pPr lvl="0" algn="l" defTabSz="1111250">
+            <a:lnSpc>
+              <a:spcPct val="90000"/>
+            </a:lnSpc>
+            <a:spcBef>
+              <a:spcPct val="0"/>
+            </a:spcBef>
+            <a:spcAft>
+              <a:spcPct val="35000"/>
+            </a:spcAft>
+          </a:pPr>
+          <a:r>
+            <a:rPr lang="en-US" sz="2500" kern="1200"/>
+            <a:t>Sign</a:t>
+          </a:r>
+        </a:p>
+      </dsp:txBody>
+      <dsp:txXfrm>
+        <a:off x="921603" y="2074972"/>
+        <a:ext cx="2904072" cy="546451"/>
+      </dsp:txXfrm>
+    </dsp:sp>
+    <dsp:sp modelId="{4301938E-325E-4C1B-8697-047EC923ED31}">
+      <dsp:nvSpPr>
+        <dsp:cNvPr id="0" name=""/>
+        <dsp:cNvSpPr/>
+      </dsp:nvSpPr>
+      <dsp:spPr>
+        <a:xfrm>
+          <a:off x="3241116" y="444574"/>
+          <a:ext cx="377294" cy="377294"/>
+        </a:xfrm>
+        <a:prstGeom prst="downArrow">
+          <a:avLst>
+            <a:gd name="adj1" fmla="val 55000"/>
+            <a:gd name="adj2" fmla="val 45000"/>
+          </a:avLst>
+        </a:prstGeom>
+        <a:solidFill>
+          <a:schemeClr val="accent1">
+            <a:alpha val="90000"/>
+            <a:tint val="40000"/>
+            <a:hueOff val="0"/>
+            <a:satOff val="0"/>
+            <a:lumOff val="0"/>
+            <a:alphaOff val="0"/>
+          </a:schemeClr>
+        </a:solidFill>
+        <a:ln w="12700" cap="flat" cmpd="sng" algn="ctr">
+          <a:solidFill>
+            <a:schemeClr val="accent1">
+              <a:alpha val="90000"/>
+              <a:tint val="40000"/>
+              <a:hueOff val="0"/>
+              <a:satOff val="0"/>
+              <a:lumOff val="0"/>
+              <a:alphaOff val="0"/>
+            </a:schemeClr>
+          </a:solidFill>
+          <a:prstDash val="solid"/>
+          <a:miter lim="800000"/>
+        </a:ln>
+        <a:effectLst/>
+      </dsp:spPr>
+      <dsp:style>
+        <a:lnRef idx="2">
+          <a:scrgbClr r="0" g="0" b="0"/>
+        </a:lnRef>
+        <a:fillRef idx="1">
+          <a:scrgbClr r="0" g="0" b="0"/>
+        </a:fillRef>
+        <a:effectRef idx="0">
+          <a:scrgbClr r="0" g="0" b="0"/>
+        </a:effectRef>
+        <a:fontRef idx="minor"/>
+      </dsp:style>
+      <dsp:txBody>
+        <a:bodyPr spcFirstLastPara="0" vert="horz" wrap="square" lIns="21590" tIns="21590" rIns="21590" bIns="21590" numCol="1" spcCol="1270" anchor="ctr" anchorCtr="0">
+          <a:noAutofit/>
+        </a:bodyPr>
+        <a:lstStyle/>
+        <a:p>
+          <a:pPr lvl="0" algn="ctr" defTabSz="755650">
+            <a:lnSpc>
+              <a:spcPct val="90000"/>
+            </a:lnSpc>
+            <a:spcBef>
+              <a:spcPct val="0"/>
+            </a:spcBef>
+            <a:spcAft>
+              <a:spcPct val="35000"/>
+            </a:spcAft>
+          </a:pPr>
+          <a:endParaRPr lang="en-US" sz="1700" kern="1200"/>
+        </a:p>
+      </dsp:txBody>
+      <dsp:txXfrm>
+        <a:off x="3326007" y="444574"/>
+        <a:ext cx="207512" cy="283914"/>
+      </dsp:txXfrm>
+    </dsp:sp>
+    <dsp:sp modelId="{E701F81B-C1CA-4EC7-A642-463DC8C4377C}">
+      <dsp:nvSpPr>
+        <dsp:cNvPr id="0" name=""/>
+        <dsp:cNvSpPr/>
+      </dsp:nvSpPr>
+      <dsp:spPr>
+        <a:xfrm>
+          <a:off x="3544158" y="1130565"/>
+          <a:ext cx="377294" cy="377294"/>
+        </a:xfrm>
+        <a:prstGeom prst="downArrow">
+          <a:avLst>
+            <a:gd name="adj1" fmla="val 55000"/>
+            <a:gd name="adj2" fmla="val 45000"/>
+          </a:avLst>
+        </a:prstGeom>
+        <a:solidFill>
+          <a:schemeClr val="accent1">
+            <a:alpha val="90000"/>
+            <a:tint val="40000"/>
+            <a:hueOff val="0"/>
+            <a:satOff val="0"/>
+            <a:lumOff val="0"/>
+            <a:alphaOff val="0"/>
+          </a:schemeClr>
+        </a:solidFill>
+        <a:ln w="12700" cap="flat" cmpd="sng" algn="ctr">
+          <a:solidFill>
+            <a:schemeClr val="accent1">
+              <a:alpha val="90000"/>
+              <a:tint val="40000"/>
+              <a:hueOff val="0"/>
+              <a:satOff val="0"/>
+              <a:lumOff val="0"/>
+              <a:alphaOff val="0"/>
+            </a:schemeClr>
+          </a:solidFill>
+          <a:prstDash val="solid"/>
+          <a:miter lim="800000"/>
+        </a:ln>
+        <a:effectLst/>
+      </dsp:spPr>
+      <dsp:style>
+        <a:lnRef idx="2">
+          <a:scrgbClr r="0" g="0" b="0"/>
+        </a:lnRef>
+        <a:fillRef idx="1">
+          <a:scrgbClr r="0" g="0" b="0"/>
+        </a:fillRef>
+        <a:effectRef idx="0">
+          <a:scrgbClr r="0" g="0" b="0"/>
+        </a:effectRef>
+        <a:fontRef idx="minor"/>
+      </dsp:style>
+      <dsp:txBody>
+        <a:bodyPr spcFirstLastPara="0" vert="horz" wrap="square" lIns="21590" tIns="21590" rIns="21590" bIns="21590" numCol="1" spcCol="1270" anchor="ctr" anchorCtr="0">
+          <a:noAutofit/>
+        </a:bodyPr>
+        <a:lstStyle/>
+        <a:p>
+          <a:pPr lvl="0" algn="ctr" defTabSz="755650">
+            <a:lnSpc>
+              <a:spcPct val="90000"/>
+            </a:lnSpc>
+            <a:spcBef>
+              <a:spcPct val="0"/>
+            </a:spcBef>
+            <a:spcAft>
+              <a:spcPct val="35000"/>
+            </a:spcAft>
+          </a:pPr>
+          <a:endParaRPr lang="en-US" sz="1700" kern="1200"/>
+        </a:p>
+      </dsp:txBody>
+      <dsp:txXfrm>
+        <a:off x="3629049" y="1130565"/>
+        <a:ext cx="207512" cy="283914"/>
+      </dsp:txXfrm>
+    </dsp:sp>
+    <dsp:sp modelId="{58E1FEF6-D590-4DB3-89B6-1E333814739B}">
+      <dsp:nvSpPr>
+        <dsp:cNvPr id="0" name=""/>
+        <dsp:cNvSpPr/>
+      </dsp:nvSpPr>
+      <dsp:spPr>
+        <a:xfrm>
+          <a:off x="3842677" y="1816555"/>
+          <a:ext cx="377294" cy="377294"/>
+        </a:xfrm>
+        <a:prstGeom prst="downArrow">
+          <a:avLst>
+            <a:gd name="adj1" fmla="val 55000"/>
+            <a:gd name="adj2" fmla="val 45000"/>
+          </a:avLst>
+        </a:prstGeom>
+        <a:solidFill>
+          <a:schemeClr val="accent1">
+            <a:alpha val="90000"/>
+            <a:tint val="40000"/>
+            <a:hueOff val="0"/>
+            <a:satOff val="0"/>
+            <a:lumOff val="0"/>
+            <a:alphaOff val="0"/>
+          </a:schemeClr>
+        </a:solidFill>
+        <a:ln w="12700" cap="flat" cmpd="sng" algn="ctr">
+          <a:solidFill>
+            <a:schemeClr val="accent1">
+              <a:alpha val="90000"/>
+              <a:tint val="40000"/>
+              <a:hueOff val="0"/>
+              <a:satOff val="0"/>
+              <a:lumOff val="0"/>
+              <a:alphaOff val="0"/>
+            </a:schemeClr>
+          </a:solidFill>
+          <a:prstDash val="solid"/>
+          <a:miter lim="800000"/>
+        </a:ln>
+        <a:effectLst/>
+      </dsp:spPr>
+      <dsp:style>
+        <a:lnRef idx="2">
+          <a:scrgbClr r="0" g="0" b="0"/>
+        </a:lnRef>
+        <a:fillRef idx="1">
+          <a:scrgbClr r="0" g="0" b="0"/>
+        </a:fillRef>
+        <a:effectRef idx="0">
+          <a:scrgbClr r="0" g="0" b="0"/>
+        </a:effectRef>
+        <a:fontRef idx="minor"/>
+      </dsp:style>
+      <dsp:txBody>
+        <a:bodyPr spcFirstLastPara="0" vert="horz" wrap="square" lIns="21590" tIns="21590" rIns="21590" bIns="21590" numCol="1" spcCol="1270" anchor="ctr" anchorCtr="0">
+          <a:noAutofit/>
+        </a:bodyPr>
+        <a:lstStyle/>
+        <a:p>
+          <a:pPr lvl="0" algn="ctr" defTabSz="755650">
+            <a:lnSpc>
+              <a:spcPct val="90000"/>
+            </a:lnSpc>
+            <a:spcBef>
+              <a:spcPct val="0"/>
+            </a:spcBef>
+            <a:spcAft>
+              <a:spcPct val="35000"/>
+            </a:spcAft>
+          </a:pPr>
+          <a:endParaRPr lang="en-US" sz="1700" kern="1200"/>
+        </a:p>
+      </dsp:txBody>
+      <dsp:txXfrm>
+        <a:off x="3927568" y="1816555"/>
+        <a:ext cx="207512" cy="283914"/>
+      </dsp:txXfrm>
+    </dsp:sp>
+  </dsp:spTree>
+</dsp:drawing>
+</file>
+
+<file path=word/diagrams/drawing2.xml><?xml version="1.0" encoding="utf-8"?>
 <dsp:drawing xmlns:dgm="http://schemas.openxmlformats.org/drawingml/2006/diagram" xmlns:dsp="http://schemas.microsoft.com/office/drawing/2008/diagram" xmlns:a="http://schemas.openxmlformats.org/drawingml/2006/main">
   <dsp:spTree>
     <dsp:nvGrpSpPr>
@@ -5320,6 +7241,1232 @@
 </file>
 
 <file path=word/diagrams/layout1.xml><?xml version="1.0" encoding="utf-8"?>
+<dgm:layoutDef xmlns:dgm="http://schemas.openxmlformats.org/drawingml/2006/diagram" xmlns:a="http://schemas.openxmlformats.org/drawingml/2006/main" uniqueId="urn:microsoft.com/office/officeart/2005/8/layout/vProcess5">
+  <dgm:title val=""/>
+  <dgm:desc val=""/>
+  <dgm:catLst>
+    <dgm:cat type="process" pri="14000"/>
+  </dgm:catLst>
+  <dgm:sampData>
+    <dgm:dataModel>
+      <dgm:ptLst>
+        <dgm:pt modelId="0" type="doc"/>
+        <dgm:pt modelId="1">
+          <dgm:prSet phldr="1"/>
+        </dgm:pt>
+        <dgm:pt modelId="2">
+          <dgm:prSet phldr="1"/>
+        </dgm:pt>
+        <dgm:pt modelId="3">
+          <dgm:prSet phldr="1"/>
+        </dgm:pt>
+      </dgm:ptLst>
+      <dgm:cxnLst>
+        <dgm:cxn modelId="5" srcId="0" destId="1" srcOrd="0" destOrd="0"/>
+        <dgm:cxn modelId="6" srcId="0" destId="2" srcOrd="1" destOrd="0"/>
+        <dgm:cxn modelId="7" srcId="0" destId="3" srcOrd="2" destOrd="0"/>
+      </dgm:cxnLst>
+      <dgm:bg/>
+      <dgm:whole/>
+    </dgm:dataModel>
+  </dgm:sampData>
+  <dgm:styleData>
+    <dgm:dataModel>
+      <dgm:ptLst>
+        <dgm:pt modelId="0" type="doc"/>
+        <dgm:pt modelId="1"/>
+        <dgm:pt modelId="2"/>
+      </dgm:ptLst>
+      <dgm:cxnLst>
+        <dgm:cxn modelId="3" srcId="0" destId="1" srcOrd="0" destOrd="0"/>
+        <dgm:cxn modelId="4" srcId="0" destId="2" srcOrd="1" destOrd="0"/>
+      </dgm:cxnLst>
+      <dgm:bg/>
+      <dgm:whole/>
+    </dgm:dataModel>
+  </dgm:styleData>
+  <dgm:clrData>
+    <dgm:dataModel>
+      <dgm:ptLst>
+        <dgm:pt modelId="0" type="doc"/>
+        <dgm:pt modelId="1"/>
+        <dgm:pt modelId="2"/>
+        <dgm:pt modelId="3"/>
+        <dgm:pt modelId="4"/>
+      </dgm:ptLst>
+      <dgm:cxnLst>
+        <dgm:cxn modelId="6" srcId="0" destId="1" srcOrd="0" destOrd="0"/>
+        <dgm:cxn modelId="7" srcId="0" destId="2" srcOrd="1" destOrd="0"/>
+        <dgm:cxn modelId="8" srcId="0" destId="3" srcOrd="2" destOrd="0"/>
+        <dgm:cxn modelId="9" srcId="0" destId="4" srcOrd="3" destOrd="0"/>
+      </dgm:cxnLst>
+      <dgm:bg/>
+      <dgm:whole/>
+    </dgm:dataModel>
+  </dgm:clrData>
+  <dgm:layoutNode name="outerComposite">
+    <dgm:varLst>
+      <dgm:chMax val="5"/>
+      <dgm:dir/>
+      <dgm:resizeHandles val="exact"/>
+    </dgm:varLst>
+    <dgm:alg type="composite"/>
+    <dgm:shape xmlns:r="http://schemas.openxmlformats.org/officeDocument/2006/relationships" r:blip="">
+      <dgm:adjLst/>
+    </dgm:shape>
+    <dgm:presOf/>
+    <dgm:choose name="Name0">
+      <dgm:if name="Name1" func="var" arg="dir" op="equ" val="norm">
+        <dgm:constrLst>
+          <dgm:constr type="primFontSz" for="ch" ptType="node" op="equ" val="65"/>
+          <dgm:constr type="w" for="ch" forName="dummyMaxCanvas" refType="w"/>
+          <dgm:constr type="h" for="ch" forName="dummyMaxCanvas" refType="h"/>
+          <dgm:constr type="w" for="ch" forName="OneNode_1" refType="w"/>
+          <dgm:constr type="h" for="ch" forName="OneNode_1" refType="h" fact="0.5"/>
+          <dgm:constr type="ctrY" for="ch" forName="OneNode_1" refType="h" fact="0.5"/>
+          <dgm:constr type="w" for="ch" forName="TwoNodes_1" refType="w" fact="0.85"/>
+          <dgm:constr type="h" for="ch" forName="TwoNodes_1" refType="h" fact="0.45"/>
+          <dgm:constr type="t" for="ch" forName="TwoNodes_1"/>
+          <dgm:constr type="l" for="ch" forName="TwoNodes_1"/>
+          <dgm:constr type="w" for="ch" forName="TwoNodes_2" refType="w" fact="0.85"/>
+          <dgm:constr type="h" for="ch" forName="TwoNodes_2" refType="h" fact="0.45"/>
+          <dgm:constr type="b" for="ch" forName="TwoNodes_2" refType="h"/>
+          <dgm:constr type="r" for="ch" forName="TwoNodes_2" refType="w"/>
+          <dgm:constr type="w" for="ch" forName="TwoConn_1-2" refType="h" refFor="ch" refForName="TwoNodes_1" fact="0.65"/>
+          <dgm:constr type="h" for="ch" forName="TwoConn_1-2" refType="h" refFor="ch" refForName="TwoNodes_1" fact="0.65"/>
+          <dgm:constr type="ctrY" for="ch" forName="TwoConn_1-2" refType="h" fact="0.5"/>
+          <dgm:constr type="r" for="ch" forName="TwoConn_1-2" refType="r" refFor="ch" refForName="TwoNodes_1"/>
+          <dgm:constr type="r" for="ch" forName="TwoNodes_1_text" refType="l" refFor="ch" refForName="TwoConn_1-2"/>
+          <dgm:constr type="rOff" for="ch" forName="TwoNodes_1_text" refType="w" refFor="ch" refForName="TwoConn_1-2" fact="-0.5"/>
+          <dgm:constr type="t" for="ch" forName="TwoNodes_1_text" refType="t" refFor="ch" refForName="TwoNodes_1"/>
+          <dgm:constr type="b" for="ch" forName="TwoNodes_1_text" refType="b" refFor="ch" refForName="TwoNodes_1"/>
+          <dgm:constr type="l" for="ch" forName="TwoNodes_1_text" refType="l" refFor="ch" refForName="TwoNodes_1"/>
+          <dgm:constr type="r" for="ch" forName="TwoNodes_2_text" refType="l" refFor="ch" refForName="TwoConn_1-2"/>
+          <dgm:constr type="t" for="ch" forName="TwoNodes_2_text" refType="t" refFor="ch" refForName="TwoNodes_2"/>
+          <dgm:constr type="b" for="ch" forName="TwoNodes_2_text" refType="b" refFor="ch" refForName="TwoNodes_2"/>
+          <dgm:constr type="l" for="ch" forName="TwoNodes_2_text" refType="l" refFor="ch" refForName="TwoNodes_2"/>
+          <dgm:constr type="w" for="ch" forName="ThreeNodes_1" refType="w" fact="0.85"/>
+          <dgm:constr type="h" for="ch" forName="ThreeNodes_1" refType="h" fact="0.3"/>
+          <dgm:constr type="t" for="ch" forName="ThreeNodes_1"/>
+          <dgm:constr type="l" for="ch" forName="ThreeNodes_1"/>
+          <dgm:constr type="w" for="ch" forName="ThreeNodes_2" refType="w" fact="0.85"/>
+          <dgm:constr type="h" for="ch" forName="ThreeNodes_2" refType="h" fact="0.3"/>
+          <dgm:constr type="ctrY" for="ch" forName="ThreeNodes_2" refType="h" fact="0.5"/>
+          <dgm:constr type="ctrX" for="ch" forName="ThreeNodes_2" refType="w" fact="0.5"/>
+          <dgm:constr type="w" for="ch" forName="ThreeNodes_3" refType="w" fact="0.85"/>
+          <dgm:constr type="h" for="ch" forName="ThreeNodes_3" refType="h" fact="0.3"/>
+          <dgm:constr type="b" for="ch" forName="ThreeNodes_3" refType="h"/>
+          <dgm:constr type="r" for="ch" forName="ThreeNodes_3" refType="w"/>
+          <dgm:constr type="w" for="ch" forName="ThreeConn_1-2" refType="h" refFor="ch" refForName="ThreeNodes_1" fact="0.65"/>
+          <dgm:constr type="h" for="ch" forName="ThreeConn_1-2" refType="h" refFor="ch" refForName="ThreeNodes_1" fact="0.65"/>
+          <dgm:constr type="ctrY" for="ch" forName="ThreeConn_1-2" refType="h" fact="0.325"/>
+          <dgm:constr type="r" for="ch" forName="ThreeConn_1-2" refType="r" refFor="ch" refForName="ThreeNodes_1"/>
+          <dgm:constr type="w" for="ch" forName="ThreeConn_2-3" refType="h" refFor="ch" refForName="ThreeNodes_2" fact="0.65"/>
+          <dgm:constr type="h" for="ch" forName="ThreeConn_2-3" refType="h" refFor="ch" refForName="ThreeNodes_2" fact="0.65"/>
+          <dgm:constr type="ctrY" for="ch" forName="ThreeConn_2-3" refType="h" fact="0.673"/>
+          <dgm:constr type="r" for="ch" forName="ThreeConn_2-3" refType="r" refFor="ch" refForName="ThreeNodes_2"/>
+          <dgm:constr type="r" for="ch" forName="ThreeNodes_1_text" refType="l" refFor="ch" refForName="ThreeConn_1-2"/>
+          <dgm:constr type="rOff" for="ch" forName="ThreeNodes_1_text" refType="w" refFor="ch" refForName="ThreeConn_1-2" fact="-0.57"/>
+          <dgm:constr type="t" for="ch" forName="ThreeNodes_1_text" refType="t" refFor="ch" refForName="ThreeNodes_1"/>
+          <dgm:constr type="b" for="ch" forName="ThreeNodes_1_text" refType="b" refFor="ch" refForName="ThreeNodes_1"/>
+          <dgm:constr type="l" for="ch" forName="ThreeNodes_1_text" refType="l" refFor="ch" refForName="ThreeNodes_1"/>
+          <dgm:constr type="r" for="ch" forName="ThreeNodes_2_text" refType="l" refFor="ch" refForName="ThreeConn_1-2"/>
+          <dgm:constr type="t" for="ch" forName="ThreeNodes_2_text" refType="t" refFor="ch" refForName="ThreeNodes_2"/>
+          <dgm:constr type="b" for="ch" forName="ThreeNodes_2_text" refType="b" refFor="ch" refForName="ThreeNodes_2"/>
+          <dgm:constr type="l" for="ch" forName="ThreeNodes_2_text" refType="l" refFor="ch" refForName="ThreeNodes_2"/>
+          <dgm:constr type="r" for="ch" forName="ThreeNodes_3_text" refType="l" refFor="ch" refForName="ThreeConn_2-3"/>
+          <dgm:constr type="t" for="ch" forName="ThreeNodes_3_text" refType="t" refFor="ch" refForName="ThreeNodes_3"/>
+          <dgm:constr type="b" for="ch" forName="ThreeNodes_3_text" refType="b" refFor="ch" refForName="ThreeNodes_3"/>
+          <dgm:constr type="l" for="ch" forName="ThreeNodes_3_text" refType="l" refFor="ch" refForName="ThreeNodes_3"/>
+          <dgm:constr type="w" for="ch" forName="FourNodes_1" refType="w" fact="0.8"/>
+          <dgm:constr type="h" for="ch" forName="FourNodes_1" refType="h" fact="0.22"/>
+          <dgm:constr type="t" for="ch" forName="FourNodes_1"/>
+          <dgm:constr type="l" for="ch" forName="FourNodes_1"/>
+          <dgm:constr type="w" for="ch" forName="FourNodes_2" refType="w" fact="0.8"/>
+          <dgm:constr type="h" for="ch" forName="FourNodes_2" refType="h" fact="0.22"/>
+          <dgm:constr type="ctrY" for="ch" forName="FourNodes_2" refType="h" fact="0.37"/>
+          <dgm:constr type="ctrX" for="ch" forName="FourNodes_2" refType="w" fact="0.467"/>
+          <dgm:constr type="w" for="ch" forName="FourNodes_3" refType="w" fact="0.8"/>
+          <dgm:constr type="h" for="ch" forName="FourNodes_3" refType="h" fact="0.22"/>
+          <dgm:constr type="ctrY" for="ch" forName="FourNodes_3" refType="h" fact="0.63"/>
+          <dgm:constr type="ctrX" for="ch" forName="FourNodes_3" refType="w" fact="0.533"/>
+          <dgm:constr type="w" for="ch" forName="FourNodes_4" refType="w" fact="0.8"/>
+          <dgm:constr type="h" for="ch" forName="FourNodes_4" refType="h" fact="0.22"/>
+          <dgm:constr type="b" for="ch" forName="FourNodes_4" refType="h"/>
+          <dgm:constr type="r" for="ch" forName="FourNodes_4" refType="w"/>
+          <dgm:constr type="w" for="ch" forName="FourConn_1-2" refType="h" refFor="ch" refForName="FourNodes_1" fact="0.65"/>
+          <dgm:constr type="h" for="ch" forName="FourConn_1-2" refType="h" refFor="ch" refForName="FourNodes_1" fact="0.65"/>
+          <dgm:constr type="ctrY" for="ch" forName="FourConn_1-2" refType="h" fact="0.24"/>
+          <dgm:constr type="r" for="ch" forName="FourConn_1-2" refType="r" refFor="ch" refForName="FourNodes_1"/>
+          <dgm:constr type="w" for="ch" forName="FourConn_2-3" refType="h" refFor="ch" refForName="FourNodes_2" fact="0.65"/>
+          <dgm:constr type="h" for="ch" forName="FourConn_2-3" refType="h" refFor="ch" refForName="FourNodes_2" fact="0.65"/>
+          <dgm:constr type="ctrY" for="ch" forName="FourConn_2-3" refType="h" fact="0.5"/>
+          <dgm:constr type="r" for="ch" forName="FourConn_2-3" refType="r" refFor="ch" refForName="FourNodes_2"/>
+          <dgm:constr type="w" for="ch" forName="FourConn_3-4" refType="h" refFor="ch" refForName="FourNodes_3" fact="0.65"/>
+          <dgm:constr type="h" for="ch" forName="FourConn_3-4" refType="h" refFor="ch" refForName="FourNodes_3" fact="0.65"/>
+          <dgm:constr type="ctrY" for="ch" forName="FourConn_3-4" refType="h" fact="0.76"/>
+          <dgm:constr type="r" for="ch" forName="FourConn_3-4" refType="r" refFor="ch" refForName="FourNodes_3"/>
+          <dgm:constr type="r" for="ch" forName="FourNodes_1_text" refType="l" refFor="ch" refForName="FourConn_1-2"/>
+          <dgm:constr type="rOff" for="ch" forName="FourNodes_1_text" refType="w" refFor="ch" refForName="FourConn_1-2" fact="-0.7"/>
+          <dgm:constr type="t" for="ch" forName="FourNodes_1_text" refType="t" refFor="ch" refForName="FourNodes_1"/>
+          <dgm:constr type="b" for="ch" forName="FourNodes_1_text" refType="b" refFor="ch" refForName="FourNodes_1"/>
+          <dgm:constr type="l" for="ch" forName="FourNodes_1_text" refType="l" refFor="ch" refForName="FourNodes_1"/>
+          <dgm:constr type="r" for="ch" forName="FourNodes_2_text" refType="l" refFor="ch" refForName="FourConn_1-2"/>
+          <dgm:constr type="t" for="ch" forName="FourNodes_2_text" refType="t" refFor="ch" refForName="FourNodes_2"/>
+          <dgm:constr type="b" for="ch" forName="FourNodes_2_text" refType="b" refFor="ch" refForName="FourNodes_2"/>
+          <dgm:constr type="l" for="ch" forName="FourNodes_2_text" refType="l" refFor="ch" refForName="FourNodes_2"/>
+          <dgm:constr type="r" for="ch" forName="FourNodes_3_text" refType="l" refFor="ch" refForName="FourConn_2-3"/>
+          <dgm:constr type="t" for="ch" forName="FourNodes_3_text" refType="t" refFor="ch" refForName="FourNodes_3"/>
+          <dgm:constr type="b" for="ch" forName="FourNodes_3_text" refType="b" refFor="ch" refForName="FourNodes_3"/>
+          <dgm:constr type="l" for="ch" forName="FourNodes_3_text" refType="l" refFor="ch" refForName="FourNodes_3"/>
+          <dgm:constr type="r" for="ch" forName="FourNodes_4_text" refType="l" refFor="ch" refForName="FourConn_3-4"/>
+          <dgm:constr type="t" for="ch" forName="FourNodes_4_text" refType="t" refFor="ch" refForName="FourNodes_4"/>
+          <dgm:constr type="b" for="ch" forName="FourNodes_4_text" refType="b" refFor="ch" refForName="FourNodes_4"/>
+          <dgm:constr type="l" for="ch" forName="FourNodes_4_text" refType="l" refFor="ch" refForName="FourNodes_4"/>
+          <dgm:constr type="w" for="ch" forName="FiveNodes_1" refType="w" fact="0.77"/>
+          <dgm:constr type="h" for="ch" forName="FiveNodes_1" refType="h" fact="0.18"/>
+          <dgm:constr type="t" for="ch" forName="FiveNodes_1"/>
+          <dgm:constr type="l" for="ch" forName="FiveNodes_1"/>
+          <dgm:constr type="w" for="ch" forName="FiveNodes_2" refType="w" fact="0.77"/>
+          <dgm:constr type="h" for="ch" forName="FiveNodes_2" refType="h" fact="0.18"/>
+          <dgm:constr type="ctrY" for="ch" forName="FiveNodes_2" refType="h" fact="0.295"/>
+          <dgm:constr type="ctrX" for="ch" forName="FiveNodes_2" refType="w" fact="0.4425"/>
+          <dgm:constr type="w" for="ch" forName="FiveNodes_3" refType="w" fact="0.77"/>
+          <dgm:constr type="h" for="ch" forName="FiveNodes_3" refType="h" fact="0.18"/>
+          <dgm:constr type="ctrY" for="ch" forName="FiveNodes_3" refType="h" fact="0.5"/>
+          <dgm:constr type="ctrX" for="ch" forName="FiveNodes_3" refType="w" fact="0.5"/>
+          <dgm:constr type="w" for="ch" forName="FiveNodes_4" refType="w" fact="0.77"/>
+          <dgm:constr type="h" for="ch" forName="FiveNodes_4" refType="h" fact="0.18"/>
+          <dgm:constr type="ctrY" for="ch" forName="FiveNodes_4" refType="h" fact="0.705"/>
+          <dgm:constr type="ctrX" for="ch" forName="FiveNodes_4" refType="w" fact="0.5575"/>
+          <dgm:constr type="w" for="ch" forName="FiveNodes_5" refType="w" fact="0.77"/>
+          <dgm:constr type="h" for="ch" forName="FiveNodes_5" refType="h" fact="0.18"/>
+          <dgm:constr type="b" for="ch" forName="FiveNodes_5" refType="h"/>
+          <dgm:constr type="r" for="ch" forName="FiveNodes_5" refType="w"/>
+          <dgm:constr type="w" for="ch" forName="FiveConn_1-2" refType="h" refFor="ch" refForName="FiveNodes_1" fact="0.65"/>
+          <dgm:constr type="h" for="ch" forName="FiveConn_1-2" refType="h" refFor="ch" refForName="FiveNodes_1" fact="0.65"/>
+          <dgm:constr type="ctrY" for="ch" forName="FiveConn_1-2" refType="h" fact="0.19"/>
+          <dgm:constr type="r" for="ch" forName="FiveConn_1-2" refType="r" refFor="ch" refForName="FiveNodes_1"/>
+          <dgm:constr type="w" for="ch" forName="FiveConn_2-3" refType="h" refFor="ch" refForName="FiveNodes_2" fact="0.65"/>
+          <dgm:constr type="h" for="ch" forName="FiveConn_2-3" refType="h" refFor="ch" refForName="FiveNodes_2" fact="0.65"/>
+          <dgm:constr type="ctrY" for="ch" forName="FiveConn_2-3" refType="h" fact="0.395"/>
+          <dgm:constr type="r" for="ch" forName="FiveConn_2-3" refType="r" refFor="ch" refForName="FiveNodes_2"/>
+          <dgm:constr type="w" for="ch" forName="FiveConn_3-4" refType="h" refFor="ch" refForName="FiveNodes_3" fact="0.65"/>
+          <dgm:constr type="h" for="ch" forName="FiveConn_3-4" refType="h" refFor="ch" refForName="FiveNodes_3" fact="0.65"/>
+          <dgm:constr type="ctrY" for="ch" forName="FiveConn_3-4" refType="h" fact="0.597"/>
+          <dgm:constr type="r" for="ch" forName="FiveConn_3-4" refType="r" refFor="ch" refForName="FiveNodes_3"/>
+          <dgm:constr type="w" for="ch" forName="FiveConn_4-5" refType="h" refFor="ch" refForName="FiveNodes_4" fact="0.65"/>
+          <dgm:constr type="h" for="ch" forName="FiveConn_4-5" refType="h" refFor="ch" refForName="FiveNodes_4" fact="0.65"/>
+          <dgm:constr type="ctrY" for="ch" forName="FiveConn_4-5" refType="h" fact="0.804"/>
+          <dgm:constr type="r" for="ch" forName="FiveConn_4-5" refType="r" refFor="ch" refForName="FiveNodes_4"/>
+          <dgm:constr type="r" for="ch" forName="FiveNodes_1_text" refType="l" refFor="ch" refForName="FiveConn_1-2"/>
+          <dgm:constr type="rOff" for="ch" forName="FiveNodes_1_text" refType="w" refFor="ch" refForName="FiveConn_1-2" fact="-0.75"/>
+          <dgm:constr type="t" for="ch" forName="FiveNodes_1_text" refType="t" refFor="ch" refForName="FiveNodes_1"/>
+          <dgm:constr type="b" for="ch" forName="FiveNodes_1_text" refType="b" refFor="ch" refForName="FiveNodes_1"/>
+          <dgm:constr type="l" for="ch" forName="FiveNodes_1_text" refType="l" refFor="ch" refForName="FiveNodes_1"/>
+          <dgm:constr type="r" for="ch" forName="FiveNodes_2_text" refType="l" refFor="ch" refForName="FiveConn_1-2"/>
+          <dgm:constr type="t" for="ch" forName="FiveNodes_2_text" refType="t" refFor="ch" refForName="FiveNodes_2"/>
+          <dgm:constr type="b" for="ch" forName="FiveNodes_2_text" refType="b" refFor="ch" refForName="FiveNodes_2"/>
+          <dgm:constr type="l" for="ch" forName="FiveNodes_2_text" refType="l" refFor="ch" refForName="FiveNodes_2"/>
+          <dgm:constr type="r" for="ch" forName="FiveNodes_3_text" refType="l" refFor="ch" refForName="FiveConn_2-3"/>
+          <dgm:constr type="t" for="ch" forName="FiveNodes_3_text" refType="t" refFor="ch" refForName="FiveNodes_3"/>
+          <dgm:constr type="b" for="ch" forName="FiveNodes_3_text" refType="b" refFor="ch" refForName="FiveNodes_3"/>
+          <dgm:constr type="l" for="ch" forName="FiveNodes_3_text" refType="l" refFor="ch" refForName="FiveNodes_3"/>
+          <dgm:constr type="r" for="ch" forName="FiveNodes_4_text" refType="l" refFor="ch" refForName="FiveConn_3-4"/>
+          <dgm:constr type="t" for="ch" forName="FiveNodes_4_text" refType="t" refFor="ch" refForName="FiveNodes_4"/>
+          <dgm:constr type="b" for="ch" forName="FiveNodes_4_text" refType="b" refFor="ch" refForName="FiveNodes_4"/>
+          <dgm:constr type="l" for="ch" forName="FiveNodes_4_text" refType="l" refFor="ch" refForName="FiveNodes_4"/>
+          <dgm:constr type="r" for="ch" forName="FiveNodes_5_text" refType="l" refFor="ch" refForName="FiveConn_4-5"/>
+          <dgm:constr type="t" for="ch" forName="FiveNodes_5_text" refType="t" refFor="ch" refForName="FiveNodes_5"/>
+          <dgm:constr type="b" for="ch" forName="FiveNodes_5_text" refType="b" refFor="ch" refForName="FiveNodes_5"/>
+          <dgm:constr type="l" for="ch" forName="FiveNodes_5_text" refType="l" refFor="ch" refForName="FiveNodes_5"/>
+        </dgm:constrLst>
+      </dgm:if>
+      <dgm:else name="Name2">
+        <dgm:constrLst>
+          <dgm:constr type="primFontSz" for="ch" ptType="node" op="equ" val="65"/>
+          <dgm:constr type="w" for="ch" forName="dummyMaxCanvas" refType="w"/>
+          <dgm:constr type="h" for="ch" forName="dummyMaxCanvas" refType="h"/>
+          <dgm:constr type="w" for="ch" forName="OneNode_1" refType="w"/>
+          <dgm:constr type="h" for="ch" forName="OneNode_1" refType="h" fact="0.5"/>
+          <dgm:constr type="ctrY" for="ch" forName="OneNode_1" refType="h" fact="0.5"/>
+          <dgm:constr type="w" for="ch" forName="TwoNodes_1" refType="w" fact="0.85"/>
+          <dgm:constr type="h" for="ch" forName="TwoNodes_1" refType="h" fact="0.45"/>
+          <dgm:constr type="t" for="ch" forName="TwoNodes_1"/>
+          <dgm:constr type="r" for="ch" forName="TwoNodes_1" refType="w"/>
+          <dgm:constr type="w" for="ch" forName="TwoNodes_2" refType="w" fact="0.85"/>
+          <dgm:constr type="h" for="ch" forName="TwoNodes_2" refType="h" fact="0.45"/>
+          <dgm:constr type="b" for="ch" forName="TwoNodes_2" refType="h"/>
+          <dgm:constr type="l" for="ch" forName="TwoNodes_2"/>
+          <dgm:constr type="w" for="ch" forName="TwoConn_1-2" refType="h" refFor="ch" refForName="TwoNodes_1" fact="0.65"/>
+          <dgm:constr type="h" for="ch" forName="TwoConn_1-2" refType="h" refFor="ch" refForName="TwoNodes_1" fact="0.65"/>
+          <dgm:constr type="ctrY" for="ch" forName="TwoConn_1-2" refType="h" fact="0.5"/>
+          <dgm:constr type="l" for="ch" forName="TwoConn_1-2" refType="l" refFor="ch" refForName="TwoNodes_1"/>
+          <dgm:constr type="l" for="ch" forName="TwoNodes_1_text" refType="r" refFor="ch" refForName="TwoConn_1-2"/>
+          <dgm:constr type="lOff" for="ch" forName="TwoNodes_1_text" refType="w" refFor="ch" refForName="TwoConn_1-2" fact="0.5"/>
+          <dgm:constr type="t" for="ch" forName="TwoNodes_1_text" refType="t" refFor="ch" refForName="TwoNodes_1"/>
+          <dgm:constr type="b" for="ch" forName="TwoNodes_1_text" refType="b" refFor="ch" refForName="TwoNodes_1"/>
+          <dgm:constr type="r" for="ch" forName="TwoNodes_1_text" refType="r" refFor="ch" refForName="TwoNodes_1"/>
+          <dgm:constr type="l" for="ch" forName="TwoNodes_2_text" refType="r" refFor="ch" refForName="TwoConn_1-2"/>
+          <dgm:constr type="t" for="ch" forName="TwoNodes_2_text" refType="t" refFor="ch" refForName="TwoNodes_2"/>
+          <dgm:constr type="b" for="ch" forName="TwoNodes_2_text" refType="b" refFor="ch" refForName="TwoNodes_2"/>
+          <dgm:constr type="r" for="ch" forName="TwoNodes_2_text" refType="r" refFor="ch" refForName="TwoNodes_2"/>
+          <dgm:constr type="w" for="ch" forName="ThreeNodes_1" refType="w" fact="0.85"/>
+          <dgm:constr type="h" for="ch" forName="ThreeNodes_1" refType="h" fact="0.3"/>
+          <dgm:constr type="t" for="ch" forName="ThreeNodes_1"/>
+          <dgm:constr type="r" for="ch" forName="ThreeNodes_1" refType="w"/>
+          <dgm:constr type="w" for="ch" forName="ThreeNodes_2" refType="w" fact="0.85"/>
+          <dgm:constr type="h" for="ch" forName="ThreeNodes_2" refType="h" fact="0.3"/>
+          <dgm:constr type="ctrY" for="ch" forName="ThreeNodes_2" refType="h" fact="0.5"/>
+          <dgm:constr type="ctrX" for="ch" forName="ThreeNodes_2" refType="w" fact="0.5"/>
+          <dgm:constr type="w" for="ch" forName="ThreeNodes_3" refType="w" fact="0.85"/>
+          <dgm:constr type="h" for="ch" forName="ThreeNodes_3" refType="h" fact="0.3"/>
+          <dgm:constr type="b" for="ch" forName="ThreeNodes_3" refType="h"/>
+          <dgm:constr type="l" for="ch" forName="ThreeNodes_3"/>
+          <dgm:constr type="w" for="ch" forName="ThreeConn_1-2" refType="h" refFor="ch" refForName="ThreeNodes_1" fact="0.65"/>
+          <dgm:constr type="h" for="ch" forName="ThreeConn_1-2" refType="h" refFor="ch" refForName="ThreeNodes_1" fact="0.65"/>
+          <dgm:constr type="ctrY" for="ch" forName="ThreeConn_1-2" refType="h" fact="0.325"/>
+          <dgm:constr type="l" for="ch" forName="ThreeConn_1-2" refType="l" refFor="ch" refForName="ThreeNodes_1"/>
+          <dgm:constr type="w" for="ch" forName="ThreeConn_2-3" refType="h" refFor="ch" refForName="ThreeNodes_2" fact="0.65"/>
+          <dgm:constr type="h" for="ch" forName="ThreeConn_2-3" refType="h" refFor="ch" refForName="ThreeNodes_2" fact="0.65"/>
+          <dgm:constr type="ctrY" for="ch" forName="ThreeConn_2-3" refType="h" fact="0.673"/>
+          <dgm:constr type="l" for="ch" forName="ThreeConn_2-3" refType="l" refFor="ch" refForName="ThreeNodes_2"/>
+          <dgm:constr type="l" for="ch" forName="ThreeNodes_1_text" refType="r" refFor="ch" refForName="ThreeConn_1-2"/>
+          <dgm:constr type="lOff" for="ch" forName="ThreeNodes_1_text" refType="w" refFor="ch" refForName="ThreeConn_1-2" fact="0.55"/>
+          <dgm:constr type="t" for="ch" forName="ThreeNodes_1_text" refType="t" refFor="ch" refForName="ThreeNodes_1"/>
+          <dgm:constr type="b" for="ch" forName="ThreeNodes_1_text" refType="b" refFor="ch" refForName="ThreeNodes_1"/>
+          <dgm:constr type="r" for="ch" forName="ThreeNodes_1_text" refType="r" refFor="ch" refForName="ThreeNodes_1"/>
+          <dgm:constr type="l" for="ch" forName="ThreeNodes_2_text" refType="r" refFor="ch" refForName="ThreeConn_1-2"/>
+          <dgm:constr type="t" for="ch" forName="ThreeNodes_2_text" refType="t" refFor="ch" refForName="ThreeNodes_2"/>
+          <dgm:constr type="b" for="ch" forName="ThreeNodes_2_text" refType="b" refFor="ch" refForName="ThreeNodes_2"/>
+          <dgm:constr type="r" for="ch" forName="ThreeNodes_2_text" refType="r" refFor="ch" refForName="ThreeNodes_2"/>
+          <dgm:constr type="l" for="ch" forName="ThreeNodes_3_text" refType="r" refFor="ch" refForName="ThreeConn_2-3"/>
+          <dgm:constr type="t" for="ch" forName="ThreeNodes_3_text" refType="t" refFor="ch" refForName="ThreeNodes_3"/>
+          <dgm:constr type="b" for="ch" forName="ThreeNodes_3_text" refType="b" refFor="ch" refForName="ThreeNodes_3"/>
+          <dgm:constr type="r" for="ch" forName="ThreeNodes_3_text" refType="r" refFor="ch" refForName="ThreeNodes_3"/>
+          <dgm:constr type="w" for="ch" forName="FourNodes_1" refType="w" fact="0.8"/>
+          <dgm:constr type="h" for="ch" forName="FourNodes_1" refType="h" fact="0.22"/>
+          <dgm:constr type="t" for="ch" forName="FourNodes_1"/>
+          <dgm:constr type="r" for="ch" forName="FourNodes_1" refType="w"/>
+          <dgm:constr type="w" for="ch" forName="FourNodes_2" refType="w" fact="0.8"/>
+          <dgm:constr type="h" for="ch" forName="FourNodes_2" refType="h" fact="0.22"/>
+          <dgm:constr type="ctrY" for="ch" forName="FourNodes_2" refType="h" fact="0.37"/>
+          <dgm:constr type="ctrX" for="ch" forName="FourNodes_2" refType="w" fact="0.533"/>
+          <dgm:constr type="w" for="ch" forName="FourNodes_3" refType="w" fact="0.8"/>
+          <dgm:constr type="h" for="ch" forName="FourNodes_3" refType="h" fact="0.22"/>
+          <dgm:constr type="ctrY" for="ch" forName="FourNodes_3" refType="h" fact="0.63"/>
+          <dgm:constr type="ctrX" for="ch" forName="FourNodes_3" refType="w" fact="0.467"/>
+          <dgm:constr type="w" for="ch" forName="FourNodes_4" refType="w" fact="0.8"/>
+          <dgm:constr type="h" for="ch" forName="FourNodes_4" refType="h" fact="0.22"/>
+          <dgm:constr type="b" for="ch" forName="FourNodes_4" refType="h"/>
+          <dgm:constr type="l" for="ch" forName="FourNodes_4"/>
+          <dgm:constr type="w" for="ch" forName="FourConn_1-2" refType="h" refFor="ch" refForName="FourNodes_1" fact="0.65"/>
+          <dgm:constr type="h" for="ch" forName="FourConn_1-2" refType="h" refFor="ch" refForName="FourNodes_1" fact="0.65"/>
+          <dgm:constr type="ctrY" for="ch" forName="FourConn_1-2" refType="h" fact="0.24"/>
+          <dgm:constr type="l" for="ch" forName="FourConn_1-2" refType="l" refFor="ch" refForName="FourNodes_1"/>
+          <dgm:constr type="w" for="ch" forName="FourConn_2-3" refType="h" refFor="ch" refForName="FourNodes_2" fact="0.65"/>
+          <dgm:constr type="h" for="ch" forName="FourConn_2-3" refType="h" refFor="ch" refForName="FourNodes_2" fact="0.65"/>
+          <dgm:constr type="ctrY" for="ch" forName="FourConn_2-3" refType="h" fact="0.5"/>
+          <dgm:constr type="l" for="ch" forName="FourConn_2-3" refType="l" refFor="ch" refForName="FourNodes_2"/>
+          <dgm:constr type="w" for="ch" forName="FourConn_3-4" refType="h" refFor="ch" refForName="FourNodes_3" fact="0.65"/>
+          <dgm:constr type="h" for="ch" forName="FourConn_3-4" refType="h" refFor="ch" refForName="FourNodes_3" fact="0.65"/>
+          <dgm:constr type="ctrY" for="ch" forName="FourConn_3-4" refType="h" fact="0.76"/>
+          <dgm:constr type="l" for="ch" forName="FourConn_3-4" refType="l" refFor="ch" refForName="FourNodes_3"/>
+          <dgm:constr type="l" for="ch" forName="FourNodes_1_text" refType="r" refFor="ch" refForName="FourConn_1-2"/>
+          <dgm:constr type="lOff" for="ch" forName="FourNodes_1_text" refType="w" refFor="ch" refForName="FourConn_1-2" fact="0.69"/>
+          <dgm:constr type="t" for="ch" forName="FourNodes_1_text" refType="t" refFor="ch" refForName="FourNodes_1"/>
+          <dgm:constr type="b" for="ch" forName="FourNodes_1_text" refType="b" refFor="ch" refForName="FourNodes_1"/>
+          <dgm:constr type="r" for="ch" forName="FourNodes_1_text" refType="r" refFor="ch" refForName="FourNodes_1"/>
+          <dgm:constr type="l" for="ch" forName="FourNodes_2_text" refType="r" refFor="ch" refForName="FourConn_1-2"/>
+          <dgm:constr type="t" for="ch" forName="FourNodes_2_text" refType="t" refFor="ch" refForName="FourNodes_2"/>
+          <dgm:constr type="b" for="ch" forName="FourNodes_2_text" refType="b" refFor="ch" refForName="FourNodes_2"/>
+          <dgm:constr type="r" for="ch" forName="FourNodes_2_text" refType="r" refFor="ch" refForName="FourNodes_2"/>
+          <dgm:constr type="l" for="ch" forName="FourNodes_3_text" refType="r" refFor="ch" refForName="FourConn_2-3"/>
+          <dgm:constr type="t" for="ch" forName="FourNodes_3_text" refType="t" refFor="ch" refForName="FourNodes_3"/>
+          <dgm:constr type="b" for="ch" forName="FourNodes_3_text" refType="b" refFor="ch" refForName="FourNodes_3"/>
+          <dgm:constr type="r" for="ch" forName="FourNodes_3_text" refType="r" refFor="ch" refForName="FourNodes_3"/>
+          <dgm:constr type="l" for="ch" forName="FourNodes_4_text" refType="r" refFor="ch" refForName="FourConn_3-4"/>
+          <dgm:constr type="t" for="ch" forName="FourNodes_4_text" refType="t" refFor="ch" refForName="FourNodes_4"/>
+          <dgm:constr type="b" for="ch" forName="FourNodes_4_text" refType="b" refFor="ch" refForName="FourNodes_4"/>
+          <dgm:constr type="r" for="ch" forName="FourNodes_4_text" refType="r" refFor="ch" refForName="FourNodes_4"/>
+          <dgm:constr type="w" for="ch" forName="FiveNodes_1" refType="w" fact="0.77"/>
+          <dgm:constr type="h" for="ch" forName="FiveNodes_1" refType="h" fact="0.18"/>
+          <dgm:constr type="t" for="ch" forName="FiveNodes_1"/>
+          <dgm:constr type="r" for="ch" forName="FiveNodes_1" refType="w"/>
+          <dgm:constr type="w" for="ch" forName="FiveNodes_2" refType="w" fact="0.77"/>
+          <dgm:constr type="h" for="ch" forName="FiveNodes_2" refType="h" fact="0.18"/>
+          <dgm:constr type="ctrY" for="ch" forName="FiveNodes_2" refType="h" fact="0.295"/>
+          <dgm:constr type="ctrX" for="ch" forName="FiveNodes_2" refType="w" fact="0.5575"/>
+          <dgm:constr type="w" for="ch" forName="FiveNodes_3" refType="w" fact="0.77"/>
+          <dgm:constr type="h" for="ch" forName="FiveNodes_3" refType="h" fact="0.18"/>
+          <dgm:constr type="ctrY" for="ch" forName="FiveNodes_3" refType="h" fact="0.5"/>
+          <dgm:constr type="ctrX" for="ch" forName="FiveNodes_3" refType="w" fact="0.5"/>
+          <dgm:constr type="w" for="ch" forName="FiveNodes_4" refType="w" fact="0.77"/>
+          <dgm:constr type="h" for="ch" forName="FiveNodes_4" refType="h" fact="0.18"/>
+          <dgm:constr type="ctrY" for="ch" forName="FiveNodes_4" refType="h" fact="0.705"/>
+          <dgm:constr type="ctrX" for="ch" forName="FiveNodes_4" refType="w" fact="0.4425"/>
+          <dgm:constr type="w" for="ch" forName="FiveNodes_5" refType="w" fact="0.77"/>
+          <dgm:constr type="h" for="ch" forName="FiveNodes_5" refType="h" fact="0.18"/>
+          <dgm:constr type="b" for="ch" forName="FiveNodes_5" refType="h"/>
+          <dgm:constr type="l" for="ch" forName="FiveNodes_5"/>
+          <dgm:constr type="w" for="ch" forName="FiveConn_1-2" refType="h" refFor="ch" refForName="FiveNodes_1" fact="0.65"/>
+          <dgm:constr type="h" for="ch" forName="FiveConn_1-2" refType="h" refFor="ch" refForName="FiveNodes_1" fact="0.65"/>
+          <dgm:constr type="ctrY" for="ch" forName="FiveConn_1-2" refType="h" fact="0.19"/>
+          <dgm:constr type="l" for="ch" forName="FiveConn_1-2" refType="l" refFor="ch" refForName="FiveNodes_1"/>
+          <dgm:constr type="w" for="ch" forName="FiveConn_2-3" refType="h" refFor="ch" refForName="FiveNodes_2" fact="0.65"/>
+          <dgm:constr type="h" for="ch" forName="FiveConn_2-3" refType="h" refFor="ch" refForName="FiveNodes_2" fact="0.65"/>
+          <dgm:constr type="ctrY" for="ch" forName="FiveConn_2-3" refType="h" fact="0.395"/>
+          <dgm:constr type="l" for="ch" forName="FiveConn_2-3" refType="l" refFor="ch" refForName="FiveNodes_2"/>
+          <dgm:constr type="w" for="ch" forName="FiveConn_3-4" refType="h" refFor="ch" refForName="FiveNodes_3" fact="0.65"/>
+          <dgm:constr type="h" for="ch" forName="FiveConn_3-4" refType="h" refFor="ch" refForName="FiveNodes_3" fact="0.65"/>
+          <dgm:constr type="ctrY" for="ch" forName="FiveConn_3-4" refType="h" fact="0.597"/>
+          <dgm:constr type="l" for="ch" forName="FiveConn_3-4" refType="l" refFor="ch" refForName="FiveNodes_3"/>
+          <dgm:constr type="w" for="ch" forName="FiveConn_4-5" refType="h" refFor="ch" refForName="FiveNodes_4" fact="0.65"/>
+          <dgm:constr type="h" for="ch" forName="FiveConn_4-5" refType="h" refFor="ch" refForName="FiveNodes_4" fact="0.65"/>
+          <dgm:constr type="ctrY" for="ch" forName="FiveConn_4-5" refType="h" fact="0.804"/>
+          <dgm:constr type="l" for="ch" forName="FiveConn_4-5" refType="l" refFor="ch" refForName="FiveNodes_4"/>
+          <dgm:constr type="l" for="ch" forName="FiveNodes_1_text" refType="r" refFor="ch" refForName="FiveConn_1-2"/>
+          <dgm:constr type="lOff" for="ch" forName="FiveNodes_1_text" refType="w" refFor="ch" refForName="FiveConn_1-2" fact="0.73"/>
+          <dgm:constr type="t" for="ch" forName="FiveNodes_1_text" refType="t" refFor="ch" refForName="FiveNodes_1"/>
+          <dgm:constr type="b" for="ch" forName="FiveNodes_1_text" refType="b" refFor="ch" refForName="FiveNodes_1"/>
+          <dgm:constr type="r" for="ch" forName="FiveNodes_1_text" refType="r" refFor="ch" refForName="FiveNodes_1"/>
+          <dgm:constr type="l" for="ch" forName="FiveNodes_2_text" refType="r" refFor="ch" refForName="FiveConn_1-2"/>
+          <dgm:constr type="t" for="ch" forName="FiveNodes_2_text" refType="t" refFor="ch" refForName="FiveNodes_2"/>
+          <dgm:constr type="b" for="ch" forName="FiveNodes_2_text" refType="b" refFor="ch" refForName="FiveNodes_2"/>
+          <dgm:constr type="r" for="ch" forName="FiveNodes_2_text" refType="r" refFor="ch" refForName="FiveNodes_2"/>
+          <dgm:constr type="l" for="ch" forName="FiveNodes_3_text" refType="r" refFor="ch" refForName="FiveConn_2-3"/>
+          <dgm:constr type="t" for="ch" forName="FiveNodes_3_text" refType="t" refFor="ch" refForName="FiveNodes_3"/>
+          <dgm:constr type="b" for="ch" forName="FiveNodes_3_text" refType="b" refFor="ch" refForName="FiveNodes_3"/>
+          <dgm:constr type="r" for="ch" forName="FiveNodes_3_text" refType="r" refFor="ch" refForName="FiveNodes_3"/>
+          <dgm:constr type="l" for="ch" forName="FiveNodes_4_text" refType="r" refFor="ch" refForName="FiveConn_3-4"/>
+          <dgm:constr type="t" for="ch" forName="FiveNodes_4_text" refType="t" refFor="ch" refForName="FiveNodes_4"/>
+          <dgm:constr type="b" for="ch" forName="FiveNodes_4_text" refType="b" refFor="ch" refForName="FiveNodes_4"/>
+          <dgm:constr type="r" for="ch" forName="FiveNodes_4_text" refType="r" refFor="ch" refForName="FiveNodes_4"/>
+          <dgm:constr type="l" for="ch" forName="FiveNodes_5_text" refType="r" refFor="ch" refForName="FiveConn_4-5"/>
+          <dgm:constr type="t" for="ch" forName="FiveNodes_5_text" refType="t" refFor="ch" refForName="FiveNodes_5"/>
+          <dgm:constr type="b" for="ch" forName="FiveNodes_5_text" refType="b" refFor="ch" refForName="FiveNodes_5"/>
+          <dgm:constr type="r" for="ch" forName="FiveNodes_5_text" refType="r" refFor="ch" refForName="FiveNodes_5"/>
+        </dgm:constrLst>
+      </dgm:else>
+    </dgm:choose>
+    <dgm:ruleLst/>
+    <dgm:layoutNode name="dummyMaxCanvas">
+      <dgm:varLst/>
+      <dgm:alg type="sp"/>
+      <dgm:shape xmlns:r="http://schemas.openxmlformats.org/officeDocument/2006/relationships" r:blip="">
+        <dgm:adjLst/>
+      </dgm:shape>
+      <dgm:presOf/>
+      <dgm:constrLst/>
+      <dgm:ruleLst/>
+    </dgm:layoutNode>
+    <dgm:choose name="Name3">
+      <dgm:if name="Name4" axis="ch" ptType="node" func="cnt" op="equ" val="1">
+        <dgm:layoutNode name="OneNode_1">
+          <dgm:varLst>
+            <dgm:bulletEnabled val="1"/>
+          </dgm:varLst>
+          <dgm:alg type="tx"/>
+          <dgm:shape xmlns:r="http://schemas.openxmlformats.org/officeDocument/2006/relationships" type="roundRect" r:blip="">
+            <dgm:adjLst>
+              <dgm:adj idx="1" val="0.1"/>
+            </dgm:adjLst>
+          </dgm:shape>
+          <dgm:presOf axis="ch desOrSelf" ptType="node node" st="1 1" cnt="1 0"/>
+          <dgm:constrLst>
+            <dgm:constr type="lMarg" refType="primFontSz" fact="0.3"/>
+            <dgm:constr type="rMarg" refType="primFontSz" fact="0.3"/>
+            <dgm:constr type="tMarg" refType="primFontSz" fact="0.3"/>
+            <dgm:constr type="bMarg" refType="primFontSz" fact="0.3"/>
+          </dgm:constrLst>
+          <dgm:ruleLst>
+            <dgm:rule type="primFontSz" val="5" fact="NaN" max="NaN"/>
+          </dgm:ruleLst>
+        </dgm:layoutNode>
+      </dgm:if>
+      <dgm:else name="Name5">
+        <dgm:choose name="Name6">
+          <dgm:if name="Name7" axis="ch" ptType="node" func="cnt" op="equ" val="2">
+            <dgm:layoutNode name="TwoNodes_1">
+              <dgm:varLst>
+                <dgm:bulletEnabled val="1"/>
+              </dgm:varLst>
+              <dgm:alg type="sp"/>
+              <dgm:shape xmlns:r="http://schemas.openxmlformats.org/officeDocument/2006/relationships" type="roundRect" r:blip="">
+                <dgm:adjLst>
+                  <dgm:adj idx="1" val="0.1"/>
+                </dgm:adjLst>
+              </dgm:shape>
+              <dgm:presOf axis="ch desOrSelf" ptType="node node" st="1 1" cnt="1 0"/>
+              <dgm:constrLst/>
+              <dgm:ruleLst/>
+            </dgm:layoutNode>
+            <dgm:layoutNode name="TwoNodes_2">
+              <dgm:varLst>
+                <dgm:bulletEnabled val="1"/>
+              </dgm:varLst>
+              <dgm:alg type="sp"/>
+              <dgm:shape xmlns:r="http://schemas.openxmlformats.org/officeDocument/2006/relationships" type="roundRect" r:blip="">
+                <dgm:adjLst>
+                  <dgm:adj idx="1" val="0.1"/>
+                </dgm:adjLst>
+              </dgm:shape>
+              <dgm:presOf axis="ch desOrSelf" ptType="node node" st="2 1" cnt="1 0"/>
+              <dgm:constrLst/>
+              <dgm:ruleLst/>
+            </dgm:layoutNode>
+            <dgm:layoutNode name="TwoConn_1-2" styleLbl="fgAccFollowNode1">
+              <dgm:varLst>
+                <dgm:bulletEnabled val="1"/>
+              </dgm:varLst>
+              <dgm:alg type="tx"/>
+              <dgm:shape xmlns:r="http://schemas.openxmlformats.org/officeDocument/2006/relationships" type="downArrow" r:blip="">
+                <dgm:adjLst>
+                  <dgm:adj idx="1" val="0.55"/>
+                  <dgm:adj idx="2" val="0.45"/>
+                </dgm:adjLst>
+              </dgm:shape>
+              <dgm:presOf axis="ch" ptType="sibTrans" cnt="1"/>
+              <dgm:constrLst>
+                <dgm:constr type="lMarg" refType="primFontSz" fact="0.1"/>
+                <dgm:constr type="rMarg" refType="primFontSz" fact="0.1"/>
+                <dgm:constr type="tMarg" refType="primFontSz" fact="0.1"/>
+                <dgm:constr type="bMarg" refType="primFontSz" fact="0.1"/>
+              </dgm:constrLst>
+              <dgm:ruleLst>
+                <dgm:rule type="primFontSz" val="5" fact="NaN" max="NaN"/>
+              </dgm:ruleLst>
+            </dgm:layoutNode>
+            <dgm:layoutNode name="TwoNodes_1_text">
+              <dgm:varLst>
+                <dgm:bulletEnabled val="1"/>
+              </dgm:varLst>
+              <dgm:alg type="tx">
+                <dgm:param type="parTxLTRAlign" val="l"/>
+                <dgm:param type="txAnchorVertCh" val="mid"/>
+              </dgm:alg>
+              <dgm:shape xmlns:r="http://schemas.openxmlformats.org/officeDocument/2006/relationships" type="roundRect" r:blip="" hideGeom="1">
+                <dgm:adjLst>
+                  <dgm:adj idx="1" val="0.1"/>
+                </dgm:adjLst>
+              </dgm:shape>
+              <dgm:presOf axis="ch desOrSelf" ptType="node node" st="1 1" cnt="1 0"/>
+              <dgm:constrLst>
+                <dgm:constr type="lMarg" refType="primFontSz" fact="0.3"/>
+                <dgm:constr type="rMarg" refType="primFontSz" fact="0.3"/>
+                <dgm:constr type="tMarg" refType="primFontSz" fact="0.3"/>
+                <dgm:constr type="bMarg" refType="primFontSz" fact="0.3"/>
+              </dgm:constrLst>
+              <dgm:ruleLst>
+                <dgm:rule type="primFontSz" val="5" fact="NaN" max="NaN"/>
+              </dgm:ruleLst>
+            </dgm:layoutNode>
+            <dgm:layoutNode name="TwoNodes_2_text">
+              <dgm:varLst>
+                <dgm:bulletEnabled val="1"/>
+              </dgm:varLst>
+              <dgm:alg type="tx">
+                <dgm:param type="parTxLTRAlign" val="l"/>
+                <dgm:param type="txAnchorVertCh" val="mid"/>
+              </dgm:alg>
+              <dgm:shape xmlns:r="http://schemas.openxmlformats.org/officeDocument/2006/relationships" type="roundRect" r:blip="" hideGeom="1">
+                <dgm:adjLst>
+                  <dgm:adj idx="1" val="0.1"/>
+                </dgm:adjLst>
+              </dgm:shape>
+              <dgm:presOf axis="ch desOrSelf" ptType="node node" st="2 1" cnt="1 0"/>
+              <dgm:constrLst>
+                <dgm:constr type="lMarg" refType="primFontSz" fact="0.3"/>
+                <dgm:constr type="rMarg" refType="primFontSz" fact="0.3"/>
+                <dgm:constr type="tMarg" refType="primFontSz" fact="0.3"/>
+                <dgm:constr type="bMarg" refType="primFontSz" fact="0.3"/>
+              </dgm:constrLst>
+              <dgm:ruleLst>
+                <dgm:rule type="primFontSz" val="5" fact="NaN" max="NaN"/>
+              </dgm:ruleLst>
+            </dgm:layoutNode>
+          </dgm:if>
+          <dgm:else name="Name8">
+            <dgm:choose name="Name9">
+              <dgm:if name="Name10" axis="ch" ptType="node" func="cnt" op="equ" val="3">
+                <dgm:layoutNode name="ThreeNodes_1">
+                  <dgm:varLst>
+                    <dgm:bulletEnabled val="1"/>
+                  </dgm:varLst>
+                  <dgm:alg type="sp"/>
+                  <dgm:shape xmlns:r="http://schemas.openxmlformats.org/officeDocument/2006/relationships" type="roundRect" r:blip="">
+                    <dgm:adjLst>
+                      <dgm:adj idx="1" val="0.1"/>
+                    </dgm:adjLst>
+                  </dgm:shape>
+                  <dgm:presOf axis="ch desOrSelf" ptType="node node" st="1 1" cnt="1 0"/>
+                  <dgm:constrLst/>
+                  <dgm:ruleLst/>
+                </dgm:layoutNode>
+                <dgm:layoutNode name="ThreeNodes_2">
+                  <dgm:varLst>
+                    <dgm:bulletEnabled val="1"/>
+                  </dgm:varLst>
+                  <dgm:alg type="sp"/>
+                  <dgm:shape xmlns:r="http://schemas.openxmlformats.org/officeDocument/2006/relationships" type="roundRect" r:blip="">
+                    <dgm:adjLst>
+                      <dgm:adj idx="1" val="0.1"/>
+                    </dgm:adjLst>
+                  </dgm:shape>
+                  <dgm:presOf axis="ch desOrSelf" ptType="node node" st="2 1" cnt="1 0"/>
+                  <dgm:constrLst/>
+                  <dgm:ruleLst/>
+                </dgm:layoutNode>
+                <dgm:layoutNode name="ThreeNodes_3">
+                  <dgm:varLst>
+                    <dgm:bulletEnabled val="1"/>
+                  </dgm:varLst>
+                  <dgm:alg type="sp"/>
+                  <dgm:shape xmlns:r="http://schemas.openxmlformats.org/officeDocument/2006/relationships" type="roundRect" r:blip="">
+                    <dgm:adjLst>
+                      <dgm:adj idx="1" val="0.1"/>
+                    </dgm:adjLst>
+                  </dgm:shape>
+                  <dgm:presOf axis="ch desOrSelf" ptType="node node" st="3 1" cnt="1 0"/>
+                  <dgm:constrLst/>
+                  <dgm:ruleLst/>
+                </dgm:layoutNode>
+                <dgm:layoutNode name="ThreeConn_1-2" styleLbl="fgAccFollowNode1">
+                  <dgm:varLst>
+                    <dgm:bulletEnabled val="1"/>
+                  </dgm:varLst>
+                  <dgm:alg type="tx"/>
+                  <dgm:shape xmlns:r="http://schemas.openxmlformats.org/officeDocument/2006/relationships" type="downArrow" r:blip="">
+                    <dgm:adjLst>
+                      <dgm:adj idx="1" val="0.55"/>
+                      <dgm:adj idx="2" val="0.45"/>
+                    </dgm:adjLst>
+                  </dgm:shape>
+                  <dgm:presOf axis="ch" ptType="sibTrans" cnt="1"/>
+                  <dgm:constrLst>
+                    <dgm:constr type="lMarg" refType="primFontSz" fact="0.1"/>
+                    <dgm:constr type="rMarg" refType="primFontSz" fact="0.1"/>
+                    <dgm:constr type="tMarg" refType="primFontSz" fact="0.1"/>
+                    <dgm:constr type="bMarg" refType="primFontSz" fact="0.1"/>
+                  </dgm:constrLst>
+                  <dgm:ruleLst>
+                    <dgm:rule type="primFontSz" val="5" fact="NaN" max="NaN"/>
+                  </dgm:ruleLst>
+                </dgm:layoutNode>
+                <dgm:layoutNode name="ThreeConn_2-3" styleLbl="fgAccFollowNode1">
+                  <dgm:varLst>
+                    <dgm:bulletEnabled val="1"/>
+                  </dgm:varLst>
+                  <dgm:alg type="tx"/>
+                  <dgm:shape xmlns:r="http://schemas.openxmlformats.org/officeDocument/2006/relationships" type="downArrow" r:blip="">
+                    <dgm:adjLst>
+                      <dgm:adj idx="1" val="0.55"/>
+                      <dgm:adj idx="2" val="0.45"/>
+                    </dgm:adjLst>
+                  </dgm:shape>
+                  <dgm:presOf axis="ch" ptType="sibTrans" st="2" cnt="1"/>
+                  <dgm:constrLst>
+                    <dgm:constr type="lMarg" refType="primFontSz" fact="0.1"/>
+                    <dgm:constr type="rMarg" refType="primFontSz" fact="0.1"/>
+                    <dgm:constr type="tMarg" refType="primFontSz" fact="0.1"/>
+                    <dgm:constr type="bMarg" refType="primFontSz" fact="0.1"/>
+                  </dgm:constrLst>
+                  <dgm:ruleLst>
+                    <dgm:rule type="primFontSz" val="5" fact="NaN" max="NaN"/>
+                  </dgm:ruleLst>
+                </dgm:layoutNode>
+                <dgm:layoutNode name="ThreeNodes_1_text">
+                  <dgm:varLst>
+                    <dgm:bulletEnabled val="1"/>
+                  </dgm:varLst>
+                  <dgm:alg type="tx">
+                    <dgm:param type="parTxLTRAlign" val="l"/>
+                    <dgm:param type="txAnchorVertCh" val="mid"/>
+                  </dgm:alg>
+                  <dgm:shape xmlns:r="http://schemas.openxmlformats.org/officeDocument/2006/relationships" type="roundRect" r:blip="" hideGeom="1">
+                    <dgm:adjLst>
+                      <dgm:adj idx="1" val="0.1"/>
+                    </dgm:adjLst>
+                  </dgm:shape>
+                  <dgm:presOf axis="ch desOrSelf" ptType="node node" st="1 1" cnt="1 0"/>
+                  <dgm:constrLst>
+                    <dgm:constr type="lMarg" refType="primFontSz" fact="0.3"/>
+                    <dgm:constr type="rMarg" refType="primFontSz" fact="0.3"/>
+                    <dgm:constr type="tMarg" refType="primFontSz" fact="0.3"/>
+                    <dgm:constr type="bMarg" refType="primFontSz" fact="0.3"/>
+                  </dgm:constrLst>
+                  <dgm:ruleLst>
+                    <dgm:rule type="primFontSz" val="5" fact="NaN" max="NaN"/>
+                  </dgm:ruleLst>
+                </dgm:layoutNode>
+                <dgm:layoutNode name="ThreeNodes_2_text">
+                  <dgm:varLst>
+                    <dgm:bulletEnabled val="1"/>
+                  </dgm:varLst>
+                  <dgm:alg type="tx">
+                    <dgm:param type="parTxLTRAlign" val="l"/>
+                    <dgm:param type="txAnchorVertCh" val="mid"/>
+                  </dgm:alg>
+                  <dgm:shape xmlns:r="http://schemas.openxmlformats.org/officeDocument/2006/relationships" type="roundRect" r:blip="" hideGeom="1">
+                    <dgm:adjLst>
+                      <dgm:adj idx="1" val="0.1"/>
+                    </dgm:adjLst>
+                  </dgm:shape>
+                  <dgm:presOf axis="ch desOrSelf" ptType="node node" st="2 1" cnt="1 0"/>
+                  <dgm:constrLst>
+                    <dgm:constr type="lMarg" refType="primFontSz" fact="0.3"/>
+                    <dgm:constr type="rMarg" refType="primFontSz" fact="0.3"/>
+                    <dgm:constr type="tMarg" refType="primFontSz" fact="0.3"/>
+                    <dgm:constr type="bMarg" refType="primFontSz" fact="0.3"/>
+                  </dgm:constrLst>
+                  <dgm:ruleLst>
+                    <dgm:rule type="primFontSz" val="5" fact="NaN" max="NaN"/>
+                  </dgm:ruleLst>
+                </dgm:layoutNode>
+                <dgm:layoutNode name="ThreeNodes_3_text">
+                  <dgm:varLst>
+                    <dgm:bulletEnabled val="1"/>
+                  </dgm:varLst>
+                  <dgm:alg type="tx">
+                    <dgm:param type="parTxLTRAlign" val="l"/>
+                    <dgm:param type="txAnchorVertCh" val="mid"/>
+                  </dgm:alg>
+                  <dgm:shape xmlns:r="http://schemas.openxmlformats.org/officeDocument/2006/relationships" type="roundRect" r:blip="" hideGeom="1">
+                    <dgm:adjLst>
+                      <dgm:adj idx="1" val="0.1"/>
+                    </dgm:adjLst>
+                  </dgm:shape>
+                  <dgm:presOf axis="ch desOrSelf" ptType="node node" st="3 1" cnt="1 0"/>
+                  <dgm:constrLst>
+                    <dgm:constr type="lMarg" refType="primFontSz" fact="0.3"/>
+                    <dgm:constr type="rMarg" refType="primFontSz" fact="0.3"/>
+                    <dgm:constr type="tMarg" refType="primFontSz" fact="0.3"/>
+                    <dgm:constr type="bMarg" refType="primFontSz" fact="0.3"/>
+                  </dgm:constrLst>
+                  <dgm:ruleLst>
+                    <dgm:rule type="primFontSz" val="5" fact="NaN" max="NaN"/>
+                  </dgm:ruleLst>
+                </dgm:layoutNode>
+              </dgm:if>
+              <dgm:else name="Name11">
+                <dgm:choose name="Name12">
+                  <dgm:if name="Name13" axis="ch" ptType="node" func="cnt" op="equ" val="4">
+                    <dgm:layoutNode name="FourNodes_1">
+                      <dgm:varLst>
+                        <dgm:bulletEnabled val="1"/>
+                      </dgm:varLst>
+                      <dgm:alg type="sp"/>
+                      <dgm:shape xmlns:r="http://schemas.openxmlformats.org/officeDocument/2006/relationships" type="roundRect" r:blip="">
+                        <dgm:adjLst>
+                          <dgm:adj idx="1" val="0.1"/>
+                        </dgm:adjLst>
+                      </dgm:shape>
+                      <dgm:presOf axis="ch desOrSelf" ptType="node node" st="1 1" cnt="1 0"/>
+                      <dgm:constrLst/>
+                      <dgm:ruleLst/>
+                    </dgm:layoutNode>
+                    <dgm:layoutNode name="FourNodes_2">
+                      <dgm:varLst>
+                        <dgm:bulletEnabled val="1"/>
+                      </dgm:varLst>
+                      <dgm:alg type="sp"/>
+                      <dgm:shape xmlns:r="http://schemas.openxmlformats.org/officeDocument/2006/relationships" type="roundRect" r:blip="">
+                        <dgm:adjLst>
+                          <dgm:adj idx="1" val="0.1"/>
+                        </dgm:adjLst>
+                      </dgm:shape>
+                      <dgm:presOf axis="ch desOrSelf" ptType="node node" st="2 1" cnt="1 0"/>
+                      <dgm:constrLst/>
+                      <dgm:ruleLst/>
+                    </dgm:layoutNode>
+                    <dgm:layoutNode name="FourNodes_3">
+                      <dgm:varLst>
+                        <dgm:bulletEnabled val="1"/>
+                      </dgm:varLst>
+                      <dgm:alg type="sp"/>
+                      <dgm:shape xmlns:r="http://schemas.openxmlformats.org/officeDocument/2006/relationships" type="roundRect" r:blip="">
+                        <dgm:adjLst>
+                          <dgm:adj idx="1" val="0.1"/>
+                        </dgm:adjLst>
+                      </dgm:shape>
+                      <dgm:presOf axis="ch desOrSelf" ptType="node node" st="3 1" cnt="1 0"/>
+                      <dgm:constrLst/>
+                      <dgm:ruleLst/>
+                    </dgm:layoutNode>
+                    <dgm:layoutNode name="FourNodes_4">
+                      <dgm:varLst>
+                        <dgm:bulletEnabled val="1"/>
+                      </dgm:varLst>
+                      <dgm:alg type="sp"/>
+                      <dgm:shape xmlns:r="http://schemas.openxmlformats.org/officeDocument/2006/relationships" type="roundRect" r:blip="">
+                        <dgm:adjLst>
+                          <dgm:adj idx="1" val="0.1"/>
+                        </dgm:adjLst>
+                      </dgm:shape>
+                      <dgm:presOf axis="ch desOrSelf" ptType="node node" st="4 1" cnt="1 0"/>
+                      <dgm:constrLst/>
+                      <dgm:ruleLst/>
+                    </dgm:layoutNode>
+                    <dgm:layoutNode name="FourConn_1-2" styleLbl="fgAccFollowNode1">
+                      <dgm:varLst>
+                        <dgm:bulletEnabled val="1"/>
+                      </dgm:varLst>
+                      <dgm:alg type="tx"/>
+                      <dgm:shape xmlns:r="http://schemas.openxmlformats.org/officeDocument/2006/relationships" type="downArrow" r:blip="">
+                        <dgm:adjLst>
+                          <dgm:adj idx="1" val="0.55"/>
+                          <dgm:adj idx="2" val="0.45"/>
+                        </dgm:adjLst>
+                      </dgm:shape>
+                      <dgm:presOf axis="ch" ptType="sibTrans" cnt="1"/>
+                      <dgm:constrLst>
+                        <dgm:constr type="lMarg" refType="primFontSz" fact="0.1"/>
+                        <dgm:constr type="rMarg" refType="primFontSz" fact="0.1"/>
+                        <dgm:constr type="tMarg" refType="primFontSz" fact="0.1"/>
+                        <dgm:constr type="bMarg" refType="primFontSz" fact="0.1"/>
+                      </dgm:constrLst>
+                      <dgm:ruleLst>
+                        <dgm:rule type="primFontSz" val="5" fact="NaN" max="NaN"/>
+                      </dgm:ruleLst>
+                    </dgm:layoutNode>
+                    <dgm:layoutNode name="FourConn_2-3" styleLbl="fgAccFollowNode1">
+                      <dgm:varLst>
+                        <dgm:bulletEnabled val="1"/>
+                      </dgm:varLst>
+                      <dgm:alg type="tx"/>
+                      <dgm:shape xmlns:r="http://schemas.openxmlformats.org/officeDocument/2006/relationships" type="downArrow" r:blip="">
+                        <dgm:adjLst>
+                          <dgm:adj idx="1" val="0.55"/>
+                          <dgm:adj idx="2" val="0.45"/>
+                        </dgm:adjLst>
+                      </dgm:shape>
+                      <dgm:presOf axis="ch" ptType="sibTrans" st="2" cnt="1"/>
+                      <dgm:constrLst>
+                        <dgm:constr type="lMarg" refType="primFontSz" fact="0.1"/>
+                        <dgm:constr type="rMarg" refType="primFontSz" fact="0.1"/>
+                        <dgm:constr type="tMarg" refType="primFontSz" fact="0.1"/>
+                        <dgm:constr type="bMarg" refType="primFontSz" fact="0.1"/>
+                      </dgm:constrLst>
+                      <dgm:ruleLst>
+                        <dgm:rule type="primFontSz" val="5" fact="NaN" max="NaN"/>
+                      </dgm:ruleLst>
+                    </dgm:layoutNode>
+                    <dgm:layoutNode name="FourConn_3-4" styleLbl="fgAccFollowNode1">
+                      <dgm:varLst>
+                        <dgm:bulletEnabled val="1"/>
+                      </dgm:varLst>
+                      <dgm:alg type="tx"/>
+                      <dgm:shape xmlns:r="http://schemas.openxmlformats.org/officeDocument/2006/relationships" type="downArrow" r:blip="">
+                        <dgm:adjLst>
+                          <dgm:adj idx="1" val="0.55"/>
+                          <dgm:adj idx="2" val="0.45"/>
+                        </dgm:adjLst>
+                      </dgm:shape>
+                      <dgm:presOf axis="ch" ptType="sibTrans" st="3" cnt="1"/>
+                      <dgm:constrLst>
+                        <dgm:constr type="lMarg" refType="primFontSz" fact="0.1"/>
+                        <dgm:constr type="rMarg" refType="primFontSz" fact="0.1"/>
+                        <dgm:constr type="tMarg" refType="primFontSz" fact="0.1"/>
+                        <dgm:constr type="bMarg" refType="primFontSz" fact="0.1"/>
+                      </dgm:constrLst>
+                      <dgm:ruleLst>
+                        <dgm:rule type="primFontSz" val="5" fact="NaN" max="NaN"/>
+                      </dgm:ruleLst>
+                    </dgm:layoutNode>
+                    <dgm:layoutNode name="FourNodes_1_text">
+                      <dgm:varLst>
+                        <dgm:bulletEnabled val="1"/>
+                      </dgm:varLst>
+                      <dgm:alg type="tx">
+                        <dgm:param type="parTxLTRAlign" val="l"/>
+                        <dgm:param type="txAnchorVertCh" val="mid"/>
+                      </dgm:alg>
+                      <dgm:shape xmlns:r="http://schemas.openxmlformats.org/officeDocument/2006/relationships" type="roundRect" r:blip="" hideGeom="1">
+                        <dgm:adjLst>
+                          <dgm:adj idx="1" val="0.1"/>
+                        </dgm:adjLst>
+                      </dgm:shape>
+                      <dgm:presOf axis="ch desOrSelf" ptType="node node" st="1 1" cnt="1 0"/>
+                      <dgm:constrLst>
+                        <dgm:constr type="lMarg" refType="primFontSz" fact="0.3"/>
+                        <dgm:constr type="rMarg" refType="primFontSz" fact="0.3"/>
+                        <dgm:constr type="tMarg" refType="primFontSz" fact="0.3"/>
+                        <dgm:constr type="bMarg" refType="primFontSz" fact="0.3"/>
+                      </dgm:constrLst>
+                      <dgm:ruleLst>
+                        <dgm:rule type="primFontSz" val="5" fact="NaN" max="NaN"/>
+                      </dgm:ruleLst>
+                    </dgm:layoutNode>
+                    <dgm:layoutNode name="FourNodes_2_text">
+                      <dgm:varLst>
+                        <dgm:bulletEnabled val="1"/>
+                      </dgm:varLst>
+                      <dgm:alg type="tx">
+                        <dgm:param type="parTxLTRAlign" val="l"/>
+                        <dgm:param type="txAnchorVertCh" val="mid"/>
+                      </dgm:alg>
+                      <dgm:shape xmlns:r="http://schemas.openxmlformats.org/officeDocument/2006/relationships" type="roundRect" r:blip="" hideGeom="1">
+                        <dgm:adjLst>
+                          <dgm:adj idx="1" val="0.1"/>
+                        </dgm:adjLst>
+                      </dgm:shape>
+                      <dgm:presOf axis="ch desOrSelf" ptType="node node" st="2 1" cnt="1 0"/>
+                      <dgm:constrLst>
+                        <dgm:constr type="lMarg" refType="primFontSz" fact="0.3"/>
+                        <dgm:constr type="rMarg" refType="primFontSz" fact="0.3"/>
+                        <dgm:constr type="tMarg" refType="primFontSz" fact="0.3"/>
+                        <dgm:constr type="bMarg" refType="primFontSz" fact="0.3"/>
+                      </dgm:constrLst>
+                      <dgm:ruleLst>
+                        <dgm:rule type="primFontSz" val="5" fact="NaN" max="NaN"/>
+                      </dgm:ruleLst>
+                    </dgm:layoutNode>
+                    <dgm:layoutNode name="FourNodes_3_text">
+                      <dgm:varLst>
+                        <dgm:bulletEnabled val="1"/>
+                      </dgm:varLst>
+                      <dgm:alg type="tx">
+                        <dgm:param type="parTxLTRAlign" val="l"/>
+                        <dgm:param type="txAnchorVertCh" val="mid"/>
+                      </dgm:alg>
+                      <dgm:shape xmlns:r="http://schemas.openxmlformats.org/officeDocument/2006/relationships" type="roundRect" r:blip="" hideGeom="1">
+                        <dgm:adjLst>
+                          <dgm:adj idx="1" val="0.1"/>
+                        </dgm:adjLst>
+                      </dgm:shape>
+                      <dgm:presOf axis="ch desOrSelf" ptType="node node" st="3 1" cnt="1 0"/>
+                      <dgm:constrLst>
+                        <dgm:constr type="lMarg" refType="primFontSz" fact="0.3"/>
+                        <dgm:constr type="rMarg" refType="primFontSz" fact="0.3"/>
+                        <dgm:constr type="tMarg" refType="primFontSz" fact="0.3"/>
+                        <dgm:constr type="bMarg" refType="primFontSz" fact="0.3"/>
+                      </dgm:constrLst>
+                      <dgm:ruleLst>
+                        <dgm:rule type="primFontSz" val="5" fact="NaN" max="NaN"/>
+                      </dgm:ruleLst>
+                    </dgm:layoutNode>
+                    <dgm:layoutNode name="FourNodes_4_text">
+                      <dgm:varLst>
+                        <dgm:bulletEnabled val="1"/>
+                      </dgm:varLst>
+                      <dgm:alg type="tx">
+                        <dgm:param type="parTxLTRAlign" val="l"/>
+                        <dgm:param type="txAnchorVertCh" val="mid"/>
+                      </dgm:alg>
+                      <dgm:shape xmlns:r="http://schemas.openxmlformats.org/officeDocument/2006/relationships" type="roundRect" r:blip="" hideGeom="1">
+                        <dgm:adjLst>
+                          <dgm:adj idx="1" val="0.1"/>
+                        </dgm:adjLst>
+                      </dgm:shape>
+                      <dgm:presOf axis="ch desOrSelf" ptType="node node" st="4 1" cnt="1 0"/>
+                      <dgm:constrLst>
+                        <dgm:constr type="lMarg" refType="primFontSz" fact="0.3"/>
+                        <dgm:constr type="rMarg" refType="primFontSz" fact="0.3"/>
+                        <dgm:constr type="tMarg" refType="primFontSz" fact="0.3"/>
+                        <dgm:constr type="bMarg" refType="primFontSz" fact="0.3"/>
+                      </dgm:constrLst>
+                      <dgm:ruleLst>
+                        <dgm:rule type="primFontSz" val="5" fact="NaN" max="NaN"/>
+                      </dgm:ruleLst>
+                    </dgm:layoutNode>
+                  </dgm:if>
+                  <dgm:else name="Name14">
+                    <dgm:choose name="Name15">
+                      <dgm:if name="Name16" axis="ch" ptType="node" func="cnt" op="gte" val="5">
+                        <dgm:layoutNode name="FiveNodes_1">
+                          <dgm:varLst>
+                            <dgm:bulletEnabled val="1"/>
+                          </dgm:varLst>
+                          <dgm:alg type="sp"/>
+                          <dgm:shape xmlns:r="http://schemas.openxmlformats.org/officeDocument/2006/relationships" type="roundRect" r:blip="">
+                            <dgm:adjLst>
+                              <dgm:adj idx="1" val="0.1"/>
+                            </dgm:adjLst>
+                          </dgm:shape>
+                          <dgm:presOf axis="ch desOrSelf" ptType="node node" st="1 1" cnt="1 0"/>
+                          <dgm:constrLst/>
+                          <dgm:ruleLst/>
+                        </dgm:layoutNode>
+                        <dgm:layoutNode name="FiveNodes_2">
+                          <dgm:varLst>
+                            <dgm:bulletEnabled val="1"/>
+                          </dgm:varLst>
+                          <dgm:alg type="sp"/>
+                          <dgm:shape xmlns:r="http://schemas.openxmlformats.org/officeDocument/2006/relationships" type="roundRect" r:blip="">
+                            <dgm:adjLst>
+                              <dgm:adj idx="1" val="0.1"/>
+                            </dgm:adjLst>
+                          </dgm:shape>
+                          <dgm:presOf axis="ch desOrSelf" ptType="node node" st="2 1" cnt="1 0"/>
+                          <dgm:constrLst/>
+                          <dgm:ruleLst/>
+                        </dgm:layoutNode>
+                        <dgm:layoutNode name="FiveNodes_3">
+                          <dgm:varLst>
+                            <dgm:bulletEnabled val="1"/>
+                          </dgm:varLst>
+                          <dgm:alg type="sp"/>
+                          <dgm:shape xmlns:r="http://schemas.openxmlformats.org/officeDocument/2006/relationships" type="roundRect" r:blip="">
+                            <dgm:adjLst>
+                              <dgm:adj idx="1" val="0.1"/>
+                            </dgm:adjLst>
+                          </dgm:shape>
+                          <dgm:presOf axis="ch desOrSelf" ptType="node node" st="3 1" cnt="1 0"/>
+                          <dgm:constrLst/>
+                          <dgm:ruleLst/>
+                        </dgm:layoutNode>
+                        <dgm:layoutNode name="FiveNodes_4">
+                          <dgm:varLst>
+                            <dgm:bulletEnabled val="1"/>
+                          </dgm:varLst>
+                          <dgm:alg type="sp"/>
+                          <dgm:shape xmlns:r="http://schemas.openxmlformats.org/officeDocument/2006/relationships" type="roundRect" r:blip="">
+                            <dgm:adjLst>
+                              <dgm:adj idx="1" val="0.1"/>
+                            </dgm:adjLst>
+                          </dgm:shape>
+                          <dgm:presOf axis="ch desOrSelf" ptType="node node" st="4 1" cnt="1 0"/>
+                          <dgm:constrLst/>
+                          <dgm:ruleLst/>
+                        </dgm:layoutNode>
+                        <dgm:layoutNode name="FiveNodes_5">
+                          <dgm:varLst>
+                            <dgm:bulletEnabled val="1"/>
+                          </dgm:varLst>
+                          <dgm:alg type="sp"/>
+                          <dgm:shape xmlns:r="http://schemas.openxmlformats.org/officeDocument/2006/relationships" type="roundRect" r:blip="">
+                            <dgm:adjLst>
+                              <dgm:adj idx="1" val="0.1"/>
+                            </dgm:adjLst>
+                          </dgm:shape>
+                          <dgm:presOf axis="ch desOrSelf" ptType="node node" st="5 1" cnt="1 0"/>
+                          <dgm:constrLst/>
+                          <dgm:ruleLst/>
+                        </dgm:layoutNode>
+                        <dgm:layoutNode name="FiveConn_1-2" styleLbl="fgAccFollowNode1">
+                          <dgm:varLst>
+                            <dgm:bulletEnabled val="1"/>
+                          </dgm:varLst>
+                          <dgm:alg type="tx"/>
+                          <dgm:shape xmlns:r="http://schemas.openxmlformats.org/officeDocument/2006/relationships" type="downArrow" r:blip="">
+                            <dgm:adjLst>
+                              <dgm:adj idx="1" val="0.55"/>
+                              <dgm:adj idx="2" val="0.45"/>
+                            </dgm:adjLst>
+                          </dgm:shape>
+                          <dgm:presOf axis="ch" ptType="sibTrans" cnt="1"/>
+                          <dgm:constrLst>
+                            <dgm:constr type="lMarg" refType="primFontSz" fact="0.1"/>
+                            <dgm:constr type="rMarg" refType="primFontSz" fact="0.1"/>
+                            <dgm:constr type="tMarg" refType="primFontSz" fact="0.1"/>
+                            <dgm:constr type="bMarg" refType="primFontSz" fact="0.1"/>
+                          </dgm:constrLst>
+                          <dgm:ruleLst>
+                            <dgm:rule type="primFontSz" val="5" fact="NaN" max="NaN"/>
+                          </dgm:ruleLst>
+                        </dgm:layoutNode>
+                        <dgm:layoutNode name="FiveConn_2-3" styleLbl="fgAccFollowNode1">
+                          <dgm:varLst>
+                            <dgm:bulletEnabled val="1"/>
+                          </dgm:varLst>
+                          <dgm:alg type="tx"/>
+                          <dgm:shape xmlns:r="http://schemas.openxmlformats.org/officeDocument/2006/relationships" type="downArrow" r:blip="">
+                            <dgm:adjLst>
+                              <dgm:adj idx="1" val="0.55"/>
+                              <dgm:adj idx="2" val="0.45"/>
+                            </dgm:adjLst>
+                          </dgm:shape>
+                          <dgm:presOf axis="ch" ptType="sibTrans" st="2" cnt="1"/>
+                          <dgm:constrLst>
+                            <dgm:constr type="lMarg" refType="primFontSz" fact="0.1"/>
+                            <dgm:constr type="rMarg" refType="primFontSz" fact="0.1"/>
+                            <dgm:constr type="tMarg" refType="primFontSz" fact="0.1"/>
+                            <dgm:constr type="bMarg" refType="primFontSz" fact="0.1"/>
+                          </dgm:constrLst>
+                          <dgm:ruleLst>
+                            <dgm:rule type="primFontSz" val="5" fact="NaN" max="NaN"/>
+                          </dgm:ruleLst>
+                        </dgm:layoutNode>
+                        <dgm:layoutNode name="FiveConn_3-4" styleLbl="fgAccFollowNode1">
+                          <dgm:varLst>
+                            <dgm:bulletEnabled val="1"/>
+                          </dgm:varLst>
+                          <dgm:alg type="tx"/>
+                          <dgm:shape xmlns:r="http://schemas.openxmlformats.org/officeDocument/2006/relationships" type="downArrow" r:blip="">
+                            <dgm:adjLst>
+                              <dgm:adj idx="1" val="0.55"/>
+                              <dgm:adj idx="2" val="0.45"/>
+                            </dgm:adjLst>
+                          </dgm:shape>
+                          <dgm:presOf axis="ch" ptType="sibTrans" st="3" cnt="1"/>
+                          <dgm:constrLst>
+                            <dgm:constr type="lMarg" refType="primFontSz" fact="0.1"/>
+                            <dgm:constr type="rMarg" refType="primFontSz" fact="0.1"/>
+                            <dgm:constr type="tMarg" refType="primFontSz" fact="0.1"/>
+                            <dgm:constr type="bMarg" refType="primFontSz" fact="0.1"/>
+                          </dgm:constrLst>
+                          <dgm:ruleLst>
+                            <dgm:rule type="primFontSz" val="5" fact="NaN" max="NaN"/>
+                          </dgm:ruleLst>
+                        </dgm:layoutNode>
+                        <dgm:layoutNode name="FiveConn_4-5" styleLbl="fgAccFollowNode1">
+                          <dgm:varLst>
+                            <dgm:bulletEnabled val="1"/>
+                          </dgm:varLst>
+                          <dgm:alg type="tx"/>
+                          <dgm:shape xmlns:r="http://schemas.openxmlformats.org/officeDocument/2006/relationships" type="downArrow" r:blip="">
+                            <dgm:adjLst>
+                              <dgm:adj idx="1" val="0.55"/>
+                              <dgm:adj idx="2" val="0.45"/>
+                            </dgm:adjLst>
+                          </dgm:shape>
+                          <dgm:presOf axis="ch" ptType="sibTrans" st="4" cnt="1"/>
+                          <dgm:constrLst>
+                            <dgm:constr type="lMarg" refType="primFontSz" fact="0.1"/>
+                            <dgm:constr type="rMarg" refType="primFontSz" fact="0.1"/>
+                            <dgm:constr type="tMarg" refType="primFontSz" fact="0.1"/>
+                            <dgm:constr type="bMarg" refType="primFontSz" fact="0.1"/>
+                          </dgm:constrLst>
+                          <dgm:ruleLst>
+                            <dgm:rule type="primFontSz" val="5" fact="NaN" max="NaN"/>
+                          </dgm:ruleLst>
+                        </dgm:layoutNode>
+                        <dgm:layoutNode name="FiveNodes_1_text">
+                          <dgm:varLst>
+                            <dgm:bulletEnabled val="1"/>
+                          </dgm:varLst>
+                          <dgm:alg type="tx">
+                            <dgm:param type="parTxLTRAlign" val="l"/>
+                            <dgm:param type="txAnchorVertCh" val="mid"/>
+                          </dgm:alg>
+                          <dgm:shape xmlns:r="http://schemas.openxmlformats.org/officeDocument/2006/relationships" type="roundRect" r:blip="" hideGeom="1">
+                            <dgm:adjLst>
+                              <dgm:adj idx="1" val="0.1"/>
+                            </dgm:adjLst>
+                          </dgm:shape>
+                          <dgm:presOf axis="ch desOrSelf" ptType="node node" st="1 1" cnt="1 0"/>
+                          <dgm:constrLst>
+                            <dgm:constr type="lMarg" refType="primFontSz" fact="0.3"/>
+                            <dgm:constr type="rMarg" refType="primFontSz" fact="0.3"/>
+                            <dgm:constr type="tMarg" refType="primFontSz" fact="0.3"/>
+                            <dgm:constr type="bMarg" refType="primFontSz" fact="0.3"/>
+                          </dgm:constrLst>
+                          <dgm:ruleLst>
+                            <dgm:rule type="primFontSz" val="5" fact="NaN" max="NaN"/>
+                          </dgm:ruleLst>
+                        </dgm:layoutNode>
+                        <dgm:layoutNode name="FiveNodes_2_text">
+                          <dgm:varLst>
+                            <dgm:bulletEnabled val="1"/>
+                          </dgm:varLst>
+                          <dgm:alg type="tx">
+                            <dgm:param type="parTxLTRAlign" val="l"/>
+                            <dgm:param type="txAnchorVertCh" val="mid"/>
+                          </dgm:alg>
+                          <dgm:shape xmlns:r="http://schemas.openxmlformats.org/officeDocument/2006/relationships" type="roundRect" r:blip="" hideGeom="1">
+                            <dgm:adjLst>
+                              <dgm:adj idx="1" val="0.1"/>
+                            </dgm:adjLst>
+                          </dgm:shape>
+                          <dgm:presOf axis="ch desOrSelf" ptType="node node" st="2 1" cnt="1 0"/>
+                          <dgm:constrLst>
+                            <dgm:constr type="lMarg" refType="primFontSz" fact="0.3"/>
+                            <dgm:constr type="rMarg" refType="primFontSz" fact="0.3"/>
+                            <dgm:constr type="tMarg" refType="primFontSz" fact="0.3"/>
+                            <dgm:constr type="bMarg" refType="primFontSz" fact="0.3"/>
+                          </dgm:constrLst>
+                          <dgm:ruleLst>
+                            <dgm:rule type="primFontSz" val="5" fact="NaN" max="NaN"/>
+                          </dgm:ruleLst>
+                        </dgm:layoutNode>
+                        <dgm:layoutNode name="FiveNodes_3_text">
+                          <dgm:varLst>
+                            <dgm:bulletEnabled val="1"/>
+                          </dgm:varLst>
+                          <dgm:alg type="tx">
+                            <dgm:param type="parTxLTRAlign" val="l"/>
+                            <dgm:param type="txAnchorVertCh" val="mid"/>
+                          </dgm:alg>
+                          <dgm:shape xmlns:r="http://schemas.openxmlformats.org/officeDocument/2006/relationships" type="roundRect" r:blip="" hideGeom="1">
+                            <dgm:adjLst>
+                              <dgm:adj idx="1" val="0.1"/>
+                            </dgm:adjLst>
+                          </dgm:shape>
+                          <dgm:presOf axis="ch desOrSelf" ptType="node node" st="3 1" cnt="1 0"/>
+                          <dgm:constrLst>
+                            <dgm:constr type="lMarg" refType="primFontSz" fact="0.3"/>
+                            <dgm:constr type="rMarg" refType="primFontSz" fact="0.3"/>
+                            <dgm:constr type="tMarg" refType="primFontSz" fact="0.3"/>
+                            <dgm:constr type="bMarg" refType="primFontSz" fact="0.3"/>
+                          </dgm:constrLst>
+                          <dgm:ruleLst>
+                            <dgm:rule type="primFontSz" val="5" fact="NaN" max="NaN"/>
+                          </dgm:ruleLst>
+                        </dgm:layoutNode>
+                        <dgm:layoutNode name="FiveNodes_4_text">
+                          <dgm:varLst>
+                            <dgm:bulletEnabled val="1"/>
+                          </dgm:varLst>
+                          <dgm:alg type="tx">
+                            <dgm:param type="parTxLTRAlign" val="l"/>
+                            <dgm:param type="txAnchorVertCh" val="mid"/>
+                          </dgm:alg>
+                          <dgm:shape xmlns:r="http://schemas.openxmlformats.org/officeDocument/2006/relationships" type="roundRect" r:blip="" hideGeom="1">
+                            <dgm:adjLst>
+                              <dgm:adj idx="1" val="0.1"/>
+                            </dgm:adjLst>
+                          </dgm:shape>
+                          <dgm:presOf axis="ch desOrSelf" ptType="node node" st="4 1" cnt="1 0"/>
+                          <dgm:constrLst>
+                            <dgm:constr type="lMarg" refType="primFontSz" fact="0.3"/>
+                            <dgm:constr type="rMarg" refType="primFontSz" fact="0.3"/>
+                            <dgm:constr type="tMarg" refType="primFontSz" fact="0.3"/>
+                            <dgm:constr type="bMarg" refType="primFontSz" fact="0.3"/>
+                          </dgm:constrLst>
+                          <dgm:ruleLst>
+                            <dgm:rule type="primFontSz" val="5" fact="NaN" max="NaN"/>
+                          </dgm:ruleLst>
+                        </dgm:layoutNode>
+                        <dgm:layoutNode name="FiveNodes_5_text">
+                          <dgm:varLst>
+                            <dgm:bulletEnabled val="1"/>
+                          </dgm:varLst>
+                          <dgm:alg type="tx">
+                            <dgm:param type="parTxLTRAlign" val="l"/>
+                            <dgm:param type="txAnchorVertCh" val="mid"/>
+                          </dgm:alg>
+                          <dgm:shape xmlns:r="http://schemas.openxmlformats.org/officeDocument/2006/relationships" type="roundRect" r:blip="" hideGeom="1">
+                            <dgm:adjLst>
+                              <dgm:adj idx="1" val="0.1"/>
+                            </dgm:adjLst>
+                          </dgm:shape>
+                          <dgm:presOf axis="ch desOrSelf" ptType="node node" st="5 1" cnt="1 0"/>
+                          <dgm:constrLst>
+                            <dgm:constr type="lMarg" refType="primFontSz" fact="0.3"/>
+                            <dgm:constr type="rMarg" refType="primFontSz" fact="0.3"/>
+                            <dgm:constr type="tMarg" refType="primFontSz" fact="0.3"/>
+                            <dgm:constr type="bMarg" refType="primFontSz" fact="0.3"/>
+                          </dgm:constrLst>
+                          <dgm:ruleLst>
+                            <dgm:rule type="primFontSz" val="5" fact="NaN" max="NaN"/>
+                          </dgm:ruleLst>
+                        </dgm:layoutNode>
+                      </dgm:if>
+                      <dgm:else name="Name17"/>
+                    </dgm:choose>
+                  </dgm:else>
+                </dgm:choose>
+              </dgm:else>
+            </dgm:choose>
+          </dgm:else>
+        </dgm:choose>
+      </dgm:else>
+    </dgm:choose>
+  </dgm:layoutNode>
+</dgm:layoutDef>
+</file>
+
+<file path=word/diagrams/layout2.xml><?xml version="1.0" encoding="utf-8"?>
 <dgm:layoutDef xmlns:dgm="http://schemas.openxmlformats.org/drawingml/2006/diagram" xmlns:a="http://schemas.openxmlformats.org/drawingml/2006/main" uniqueId="urn:microsoft.com/office/officeart/2009/3/layout/HorizontalOrganizationChart">
   <dgm:title val=""/>
   <dgm:desc val=""/>
@@ -6504,6 +9651,1040 @@
 </file>
 
 <file path=word/diagrams/quickStyle1.xml><?xml version="1.0" encoding="utf-8"?>
+<dgm:styleDef xmlns:dgm="http://schemas.openxmlformats.org/drawingml/2006/diagram" xmlns:a="http://schemas.openxmlformats.org/drawingml/2006/main" uniqueId="urn:microsoft.com/office/officeart/2005/8/quickstyle/simple1">
+  <dgm:title val=""/>
+  <dgm:desc val=""/>
+  <dgm:catLst>
+    <dgm:cat type="simple" pri="10100"/>
+  </dgm:catLst>
+  <dgm:scene3d>
+    <a:camera prst="orthographicFront"/>
+    <a:lightRig rig="threePt" dir="t"/>
+  </dgm:scene3d>
+  <dgm:styleLbl name="node0">
+    <dgm:scene3d>
+      <a:camera prst="orthographicFront"/>
+      <a:lightRig rig="threePt" dir="t"/>
+    </dgm:scene3d>
+    <dgm:sp3d/>
+    <dgm:txPr/>
+    <dgm:style>
+      <a:lnRef idx="2">
+        <a:scrgbClr r="0" g="0" b="0"/>
+      </a:lnRef>
+      <a:fillRef idx="1">
+        <a:scrgbClr r="0" g="0" b="0"/>
+      </a:fillRef>
+      <a:effectRef idx="0">
+        <a:scrgbClr r="0" g="0" b="0"/>
+      </a:effectRef>
+      <a:fontRef idx="minor">
+        <a:schemeClr val="lt1"/>
+      </a:fontRef>
+    </dgm:style>
+  </dgm:styleLbl>
+  <dgm:styleLbl name="lnNode1">
+    <dgm:scene3d>
+      <a:camera prst="orthographicFront"/>
+      <a:lightRig rig="threePt" dir="t"/>
+    </dgm:scene3d>
+    <dgm:sp3d/>
+    <dgm:txPr/>
+    <dgm:style>
+      <a:lnRef idx="2">
+        <a:scrgbClr r="0" g="0" b="0"/>
+      </a:lnRef>
+      <a:fillRef idx="1">
+        <a:scrgbClr r="0" g="0" b="0"/>
+      </a:fillRef>
+      <a:effectRef idx="0">
+        <a:scrgbClr r="0" g="0" b="0"/>
+      </a:effectRef>
+      <a:fontRef idx="minor">
+        <a:schemeClr val="lt1"/>
+      </a:fontRef>
+    </dgm:style>
+  </dgm:styleLbl>
+  <dgm:styleLbl name="vennNode1">
+    <dgm:scene3d>
+      <a:camera prst="orthographicFront"/>
+      <a:lightRig rig="threePt" dir="t"/>
+    </dgm:scene3d>
+    <dgm:sp3d/>
+    <dgm:txPr/>
+    <dgm:style>
+      <a:lnRef idx="2">
+        <a:scrgbClr r="0" g="0" b="0"/>
+      </a:lnRef>
+      <a:fillRef idx="1">
+        <a:scrgbClr r="0" g="0" b="0"/>
+      </a:fillRef>
+      <a:effectRef idx="0">
+        <a:scrgbClr r="0" g="0" b="0"/>
+      </a:effectRef>
+      <a:fontRef idx="minor">
+        <a:schemeClr val="tx1"/>
+      </a:fontRef>
+    </dgm:style>
+  </dgm:styleLbl>
+  <dgm:styleLbl name="alignNode1">
+    <dgm:scene3d>
+      <a:camera prst="orthographicFront"/>
+      <a:lightRig rig="threePt" dir="t"/>
+    </dgm:scene3d>
+    <dgm:sp3d/>
+    <dgm:txPr/>
+    <dgm:style>
+      <a:lnRef idx="2">
+        <a:scrgbClr r="0" g="0" b="0"/>
+      </a:lnRef>
+      <a:fillRef idx="1">
+        <a:scrgbClr r="0" g="0" b="0"/>
+      </a:fillRef>
+      <a:effectRef idx="0">
+        <a:scrgbClr r="0" g="0" b="0"/>
+      </a:effectRef>
+      <a:fontRef idx="minor">
+        <a:schemeClr val="lt1"/>
+      </a:fontRef>
+    </dgm:style>
+  </dgm:styleLbl>
+  <dgm:styleLbl name="node1">
+    <dgm:scene3d>
+      <a:camera prst="orthographicFront"/>
+      <a:lightRig rig="threePt" dir="t"/>
+    </dgm:scene3d>
+    <dgm:sp3d/>
+    <dgm:txPr/>
+    <dgm:style>
+      <a:lnRef idx="2">
+        <a:scrgbClr r="0" g="0" b="0"/>
+      </a:lnRef>
+      <a:fillRef idx="1">
+        <a:scrgbClr r="0" g="0" b="0"/>
+      </a:fillRef>
+      <a:effectRef idx="0">
+        <a:scrgbClr r="0" g="0" b="0"/>
+      </a:effectRef>
+      <a:fontRef idx="minor">
+        <a:schemeClr val="lt1"/>
+      </a:fontRef>
+    </dgm:style>
+  </dgm:styleLbl>
+  <dgm:styleLbl name="node2">
+    <dgm:scene3d>
+      <a:camera prst="orthographicFront"/>
+      <a:lightRig rig="threePt" dir="t"/>
+    </dgm:scene3d>
+    <dgm:sp3d/>
+    <dgm:txPr/>
+    <dgm:style>
+      <a:lnRef idx="2">
+        <a:scrgbClr r="0" g="0" b="0"/>
+      </a:lnRef>
+      <a:fillRef idx="1">
+        <a:scrgbClr r="0" g="0" b="0"/>
+      </a:fillRef>
+      <a:effectRef idx="0">
+        <a:scrgbClr r="0" g="0" b="0"/>
+      </a:effectRef>
+      <a:fontRef idx="minor">
+        <a:schemeClr val="lt1"/>
+      </a:fontRef>
+    </dgm:style>
+  </dgm:styleLbl>
+  <dgm:styleLbl name="node3">
+    <dgm:scene3d>
+      <a:camera prst="orthographicFront"/>
+      <a:lightRig rig="threePt" dir="t"/>
+    </dgm:scene3d>
+    <dgm:sp3d/>
+    <dgm:txPr/>
+    <dgm:style>
+      <a:lnRef idx="2">
+        <a:scrgbClr r="0" g="0" b="0"/>
+      </a:lnRef>
+      <a:fillRef idx="1">
+        <a:scrgbClr r="0" g="0" b="0"/>
+      </a:fillRef>
+      <a:effectRef idx="0">
+        <a:scrgbClr r="0" g="0" b="0"/>
+      </a:effectRef>
+      <a:fontRef idx="minor">
+        <a:schemeClr val="lt1"/>
+      </a:fontRef>
+    </dgm:style>
+  </dgm:styleLbl>
+  <dgm:styleLbl name="node4">
+    <dgm:scene3d>
+      <a:camera prst="orthographicFront"/>
+      <a:lightRig rig="threePt" dir="t"/>
+    </dgm:scene3d>
+    <dgm:sp3d/>
+    <dgm:txPr/>
+    <dgm:style>
+      <a:lnRef idx="2">
+        <a:scrgbClr r="0" g="0" b="0"/>
+      </a:lnRef>
+      <a:fillRef idx="1">
+        <a:scrgbClr r="0" g="0" b="0"/>
+      </a:fillRef>
+      <a:effectRef idx="0">
+        <a:scrgbClr r="0" g="0" b="0"/>
+      </a:effectRef>
+      <a:fontRef idx="minor">
+        <a:schemeClr val="lt1"/>
+      </a:fontRef>
+    </dgm:style>
+  </dgm:styleLbl>
+  <dgm:styleLbl name="fgImgPlace1">
+    <dgm:scene3d>
+      <a:camera prst="orthographicFront"/>
+      <a:lightRig rig="threePt" dir="t"/>
+    </dgm:scene3d>
+    <dgm:sp3d/>
+    <dgm:txPr/>
+    <dgm:style>
+      <a:lnRef idx="2">
+        <a:scrgbClr r="0" g="0" b="0"/>
+      </a:lnRef>
+      <a:fillRef idx="1">
+        <a:scrgbClr r="0" g="0" b="0"/>
+      </a:fillRef>
+      <a:effectRef idx="0">
+        <a:scrgbClr r="0" g="0" b="0"/>
+      </a:effectRef>
+      <a:fontRef idx="minor"/>
+    </dgm:style>
+  </dgm:styleLbl>
+  <dgm:styleLbl name="alignImgPlace1">
+    <dgm:scene3d>
+      <a:camera prst="orthographicFront"/>
+      <a:lightRig rig="threePt" dir="t"/>
+    </dgm:scene3d>
+    <dgm:sp3d/>
+    <dgm:txPr/>
+    <dgm:style>
+      <a:lnRef idx="2">
+        <a:scrgbClr r="0" g="0" b="0"/>
+      </a:lnRef>
+      <a:fillRef idx="1">
+        <a:scrgbClr r="0" g="0" b="0"/>
+      </a:fillRef>
+      <a:effectRef idx="0">
+        <a:scrgbClr r="0" g="0" b="0"/>
+      </a:effectRef>
+      <a:fontRef idx="minor"/>
+    </dgm:style>
+  </dgm:styleLbl>
+  <dgm:styleLbl name="bgImgPlace1">
+    <dgm:scene3d>
+      <a:camera prst="orthographicFront"/>
+      <a:lightRig rig="threePt" dir="t"/>
+    </dgm:scene3d>
+    <dgm:sp3d/>
+    <dgm:txPr/>
+    <dgm:style>
+      <a:lnRef idx="2">
+        <a:scrgbClr r="0" g="0" b="0"/>
+      </a:lnRef>
+      <a:fillRef idx="1">
+        <a:scrgbClr r="0" g="0" b="0"/>
+      </a:fillRef>
+      <a:effectRef idx="0">
+        <a:scrgbClr r="0" g="0" b="0"/>
+      </a:effectRef>
+      <a:fontRef idx="minor"/>
+    </dgm:style>
+  </dgm:styleLbl>
+  <dgm:styleLbl name="sibTrans2D1">
+    <dgm:scene3d>
+      <a:camera prst="orthographicFront"/>
+      <a:lightRig rig="threePt" dir="t"/>
+    </dgm:scene3d>
+    <dgm:sp3d/>
+    <dgm:txPr/>
+    <dgm:style>
+      <a:lnRef idx="0">
+        <a:scrgbClr r="0" g="0" b="0"/>
+      </a:lnRef>
+      <a:fillRef idx="1">
+        <a:scrgbClr r="0" g="0" b="0"/>
+      </a:fillRef>
+      <a:effectRef idx="0">
+        <a:scrgbClr r="0" g="0" b="0"/>
+      </a:effectRef>
+      <a:fontRef idx="minor">
+        <a:schemeClr val="lt1"/>
+      </a:fontRef>
+    </dgm:style>
+  </dgm:styleLbl>
+  <dgm:styleLbl name="fgSibTrans2D1">
+    <dgm:scene3d>
+      <a:camera prst="orthographicFront"/>
+      <a:lightRig rig="threePt" dir="t"/>
+    </dgm:scene3d>
+    <dgm:sp3d/>
+    <dgm:txPr/>
+    <dgm:style>
+      <a:lnRef idx="0">
+        <a:scrgbClr r="0" g="0" b="0"/>
+      </a:lnRef>
+      <a:fillRef idx="1">
+        <a:scrgbClr r="0" g="0" b="0"/>
+      </a:fillRef>
+      <a:effectRef idx="0">
+        <a:scrgbClr r="0" g="0" b="0"/>
+      </a:effectRef>
+      <a:fontRef idx="minor">
+        <a:schemeClr val="lt1"/>
+      </a:fontRef>
+    </dgm:style>
+  </dgm:styleLbl>
+  <dgm:styleLbl name="bgSibTrans2D1">
+    <dgm:scene3d>
+      <a:camera prst="orthographicFront"/>
+      <a:lightRig rig="threePt" dir="t"/>
+    </dgm:scene3d>
+    <dgm:sp3d/>
+    <dgm:txPr/>
+    <dgm:style>
+      <a:lnRef idx="0">
+        <a:scrgbClr r="0" g="0" b="0"/>
+      </a:lnRef>
+      <a:fillRef idx="1">
+        <a:scrgbClr r="0" g="0" b="0"/>
+      </a:fillRef>
+      <a:effectRef idx="0">
+        <a:scrgbClr r="0" g="0" b="0"/>
+      </a:effectRef>
+      <a:fontRef idx="minor">
+        <a:schemeClr val="lt1"/>
+      </a:fontRef>
+    </dgm:style>
+  </dgm:styleLbl>
+  <dgm:styleLbl name="sibTrans1D1">
+    <dgm:scene3d>
+      <a:camera prst="orthographicFront"/>
+      <a:lightRig rig="threePt" dir="t"/>
+    </dgm:scene3d>
+    <dgm:sp3d/>
+    <dgm:txPr/>
+    <dgm:style>
+      <a:lnRef idx="1">
+        <a:scrgbClr r="0" g="0" b="0"/>
+      </a:lnRef>
+      <a:fillRef idx="0">
+        <a:scrgbClr r="0" g="0" b="0"/>
+      </a:fillRef>
+      <a:effectRef idx="0">
+        <a:scrgbClr r="0" g="0" b="0"/>
+      </a:effectRef>
+      <a:fontRef idx="minor"/>
+    </dgm:style>
+  </dgm:styleLbl>
+  <dgm:styleLbl name="callout">
+    <dgm:scene3d>
+      <a:camera prst="orthographicFront"/>
+      <a:lightRig rig="threePt" dir="t"/>
+    </dgm:scene3d>
+    <dgm:sp3d/>
+    <dgm:txPr/>
+    <dgm:style>
+      <a:lnRef idx="2">
+        <a:scrgbClr r="0" g="0" b="0"/>
+      </a:lnRef>
+      <a:fillRef idx="1">
+        <a:scrgbClr r="0" g="0" b="0"/>
+      </a:fillRef>
+      <a:effectRef idx="0">
+        <a:scrgbClr r="0" g="0" b="0"/>
+      </a:effectRef>
+      <a:fontRef idx="minor"/>
+    </dgm:style>
+  </dgm:styleLbl>
+  <dgm:styleLbl name="asst0">
+    <dgm:scene3d>
+      <a:camera prst="orthographicFront"/>
+      <a:lightRig rig="threePt" dir="t"/>
+    </dgm:scene3d>
+    <dgm:sp3d/>
+    <dgm:txPr/>
+    <dgm:style>
+      <a:lnRef idx="2">
+        <a:scrgbClr r="0" g="0" b="0"/>
+      </a:lnRef>
+      <a:fillRef idx="1">
+        <a:scrgbClr r="0" g="0" b="0"/>
+      </a:fillRef>
+      <a:effectRef idx="0">
+        <a:scrgbClr r="0" g="0" b="0"/>
+      </a:effectRef>
+      <a:fontRef idx="minor">
+        <a:schemeClr val="lt1"/>
+      </a:fontRef>
+    </dgm:style>
+  </dgm:styleLbl>
+  <dgm:styleLbl name="asst1">
+    <dgm:scene3d>
+      <a:camera prst="orthographicFront"/>
+      <a:lightRig rig="threePt" dir="t"/>
+    </dgm:scene3d>
+    <dgm:sp3d/>
+    <dgm:txPr/>
+    <dgm:style>
+      <a:lnRef idx="2">
+        <a:scrgbClr r="0" g="0" b="0"/>
+      </a:lnRef>
+      <a:fillRef idx="1">
+        <a:scrgbClr r="0" g="0" b="0"/>
+      </a:fillRef>
+      <a:effectRef idx="0">
+        <a:scrgbClr r="0" g="0" b="0"/>
+      </a:effectRef>
+      <a:fontRef idx="minor">
+        <a:schemeClr val="lt1"/>
+      </a:fontRef>
+    </dgm:style>
+  </dgm:styleLbl>
+  <dgm:styleLbl name="asst2">
+    <dgm:scene3d>
+      <a:camera prst="orthographicFront"/>
+      <a:lightRig rig="threePt" dir="t"/>
+    </dgm:scene3d>
+    <dgm:sp3d/>
+    <dgm:txPr/>
+    <dgm:style>
+      <a:lnRef idx="2">
+        <a:scrgbClr r="0" g="0" b="0"/>
+      </a:lnRef>
+      <a:fillRef idx="1">
+        <a:scrgbClr r="0" g="0" b="0"/>
+      </a:fillRef>
+      <a:effectRef idx="0">
+        <a:scrgbClr r="0" g="0" b="0"/>
+      </a:effectRef>
+      <a:fontRef idx="minor">
+        <a:schemeClr val="lt1"/>
+      </a:fontRef>
+    </dgm:style>
+  </dgm:styleLbl>
+  <dgm:styleLbl name="asst3">
+    <dgm:scene3d>
+      <a:camera prst="orthographicFront"/>
+      <a:lightRig rig="threePt" dir="t"/>
+    </dgm:scene3d>
+    <dgm:sp3d/>
+    <dgm:txPr/>
+    <dgm:style>
+      <a:lnRef idx="2">
+        <a:scrgbClr r="0" g="0" b="0"/>
+      </a:lnRef>
+      <a:fillRef idx="1">
+        <a:scrgbClr r="0" g="0" b="0"/>
+      </a:fillRef>
+      <a:effectRef idx="0">
+        <a:scrgbClr r="0" g="0" b="0"/>
+      </a:effectRef>
+      <a:fontRef idx="minor">
+        <a:schemeClr val="lt1"/>
+      </a:fontRef>
+    </dgm:style>
+  </dgm:styleLbl>
+  <dgm:styleLbl name="asst4">
+    <dgm:scene3d>
+      <a:camera prst="orthographicFront"/>
+      <a:lightRig rig="threePt" dir="t"/>
+    </dgm:scene3d>
+    <dgm:sp3d/>
+    <dgm:txPr/>
+    <dgm:style>
+      <a:lnRef idx="2">
+        <a:scrgbClr r="0" g="0" b="0"/>
+      </a:lnRef>
+      <a:fillRef idx="1">
+        <a:scrgbClr r="0" g="0" b="0"/>
+      </a:fillRef>
+      <a:effectRef idx="0">
+        <a:scrgbClr r="0" g="0" b="0"/>
+      </a:effectRef>
+      <a:fontRef idx="minor">
+        <a:schemeClr val="lt1"/>
+      </a:fontRef>
+    </dgm:style>
+  </dgm:styleLbl>
+  <dgm:styleLbl name="parChTrans2D1">
+    <dgm:scene3d>
+      <a:camera prst="orthographicFront"/>
+      <a:lightRig rig="threePt" dir="t"/>
+    </dgm:scene3d>
+    <dgm:sp3d/>
+    <dgm:txPr/>
+    <dgm:style>
+      <a:lnRef idx="2">
+        <a:scrgbClr r="0" g="0" b="0"/>
+      </a:lnRef>
+      <a:fillRef idx="1">
+        <a:scrgbClr r="0" g="0" b="0"/>
+      </a:fillRef>
+      <a:effectRef idx="0">
+        <a:scrgbClr r="0" g="0" b="0"/>
+      </a:effectRef>
+      <a:fontRef idx="minor">
+        <a:schemeClr val="lt1"/>
+      </a:fontRef>
+    </dgm:style>
+  </dgm:styleLbl>
+  <dgm:styleLbl name="parChTrans2D2">
+    <dgm:scene3d>
+      <a:camera prst="orthographicFront"/>
+      <a:lightRig rig="threePt" dir="t"/>
+    </dgm:scene3d>
+    <dgm:sp3d/>
+    <dgm:txPr/>
+    <dgm:style>
+      <a:lnRef idx="2">
+        <a:scrgbClr r="0" g="0" b="0"/>
+      </a:lnRef>
+      <a:fillRef idx="1">
+        <a:scrgbClr r="0" g="0" b="0"/>
+      </a:fillRef>
+      <a:effectRef idx="0">
+        <a:scrgbClr r="0" g="0" b="0"/>
+      </a:effectRef>
+      <a:fontRef idx="minor">
+        <a:schemeClr val="lt1"/>
+      </a:fontRef>
+    </dgm:style>
+  </dgm:styleLbl>
+  <dgm:styleLbl name="parChTrans2D3">
+    <dgm:scene3d>
+      <a:camera prst="orthographicFront"/>
+      <a:lightRig rig="threePt" dir="t"/>
+    </dgm:scene3d>
+    <dgm:sp3d/>
+    <dgm:txPr/>
+    <dgm:style>
+      <a:lnRef idx="2">
+        <a:scrgbClr r="0" g="0" b="0"/>
+      </a:lnRef>
+      <a:fillRef idx="1">
+        <a:scrgbClr r="0" g="0" b="0"/>
+      </a:fillRef>
+      <a:effectRef idx="0">
+        <a:scrgbClr r="0" g="0" b="0"/>
+      </a:effectRef>
+      <a:fontRef idx="minor">
+        <a:schemeClr val="lt1"/>
+      </a:fontRef>
+    </dgm:style>
+  </dgm:styleLbl>
+  <dgm:styleLbl name="parChTrans2D4">
+    <dgm:scene3d>
+      <a:camera prst="orthographicFront"/>
+      <a:lightRig rig="threePt" dir="t"/>
+    </dgm:scene3d>
+    <dgm:sp3d/>
+    <dgm:txPr/>
+    <dgm:style>
+      <a:lnRef idx="2">
+        <a:scrgbClr r="0" g="0" b="0"/>
+      </a:lnRef>
+      <a:fillRef idx="1">
+        <a:scrgbClr r="0" g="0" b="0"/>
+      </a:fillRef>
+      <a:effectRef idx="0">
+        <a:scrgbClr r="0" g="0" b="0"/>
+      </a:effectRef>
+      <a:fontRef idx="minor">
+        <a:schemeClr val="lt1"/>
+      </a:fontRef>
+    </dgm:style>
+  </dgm:styleLbl>
+  <dgm:styleLbl name="parChTrans1D1">
+    <dgm:scene3d>
+      <a:camera prst="orthographicFront"/>
+      <a:lightRig rig="threePt" dir="t"/>
+    </dgm:scene3d>
+    <dgm:sp3d/>
+    <dgm:txPr/>
+    <dgm:style>
+      <a:lnRef idx="2">
+        <a:scrgbClr r="0" g="0" b="0"/>
+      </a:lnRef>
+      <a:fillRef idx="0">
+        <a:scrgbClr r="0" g="0" b="0"/>
+      </a:fillRef>
+      <a:effectRef idx="0">
+        <a:scrgbClr r="0" g="0" b="0"/>
+      </a:effectRef>
+      <a:fontRef idx="minor"/>
+    </dgm:style>
+  </dgm:styleLbl>
+  <dgm:styleLbl name="parChTrans1D2">
+    <dgm:scene3d>
+      <a:camera prst="orthographicFront"/>
+      <a:lightRig rig="threePt" dir="t"/>
+    </dgm:scene3d>
+    <dgm:sp3d/>
+    <dgm:txPr/>
+    <dgm:style>
+      <a:lnRef idx="2">
+        <a:scrgbClr r="0" g="0" b="0"/>
+      </a:lnRef>
+      <a:fillRef idx="0">
+        <a:scrgbClr r="0" g="0" b="0"/>
+      </a:fillRef>
+      <a:effectRef idx="0">
+        <a:scrgbClr r="0" g="0" b="0"/>
+      </a:effectRef>
+      <a:fontRef idx="minor"/>
+    </dgm:style>
+  </dgm:styleLbl>
+  <dgm:styleLbl name="parChTrans1D3">
+    <dgm:scene3d>
+      <a:camera prst="orthographicFront"/>
+      <a:lightRig rig="threePt" dir="t"/>
+    </dgm:scene3d>
+    <dgm:sp3d/>
+    <dgm:txPr/>
+    <dgm:style>
+      <a:lnRef idx="2">
+        <a:scrgbClr r="0" g="0" b="0"/>
+      </a:lnRef>
+      <a:fillRef idx="0">
+        <a:scrgbClr r="0" g="0" b="0"/>
+      </a:fillRef>
+      <a:effectRef idx="0">
+        <a:scrgbClr r="0" g="0" b="0"/>
+      </a:effectRef>
+      <a:fontRef idx="minor"/>
+    </dgm:style>
+  </dgm:styleLbl>
+  <dgm:styleLbl name="parChTrans1D4">
+    <dgm:scene3d>
+      <a:camera prst="orthographicFront"/>
+      <a:lightRig rig="threePt" dir="t"/>
+    </dgm:scene3d>
+    <dgm:sp3d/>
+    <dgm:txPr/>
+    <dgm:style>
+      <a:lnRef idx="2">
+        <a:scrgbClr r="0" g="0" b="0"/>
+      </a:lnRef>
+      <a:fillRef idx="0">
+        <a:scrgbClr r="0" g="0" b="0"/>
+      </a:fillRef>
+      <a:effectRef idx="0">
+        <a:scrgbClr r="0" g="0" b="0"/>
+      </a:effectRef>
+      <a:fontRef idx="minor"/>
+    </dgm:style>
+  </dgm:styleLbl>
+  <dgm:styleLbl name="fgAcc1">
+    <dgm:scene3d>
+      <a:camera prst="orthographicFront"/>
+      <a:lightRig rig="threePt" dir="t"/>
+    </dgm:scene3d>
+    <dgm:sp3d/>
+    <dgm:txPr/>
+    <dgm:style>
+      <a:lnRef idx="2">
+        <a:scrgbClr r="0" g="0" b="0"/>
+      </a:lnRef>
+      <a:fillRef idx="1">
+        <a:scrgbClr r="0" g="0" b="0"/>
+      </a:fillRef>
+      <a:effectRef idx="0">
+        <a:scrgbClr r="0" g="0" b="0"/>
+      </a:effectRef>
+      <a:fontRef idx="minor"/>
+    </dgm:style>
+  </dgm:styleLbl>
+  <dgm:styleLbl name="conFgAcc1">
+    <dgm:scene3d>
+      <a:camera prst="orthographicFront"/>
+      <a:lightRig rig="threePt" dir="t"/>
+    </dgm:scene3d>
+    <dgm:sp3d/>
+    <dgm:txPr/>
+    <dgm:style>
+      <a:lnRef idx="2">
+        <a:scrgbClr r="0" g="0" b="0"/>
+      </a:lnRef>
+      <a:fillRef idx="1">
+        <a:scrgbClr r="0" g="0" b="0"/>
+      </a:fillRef>
+      <a:effectRef idx="0">
+        <a:scrgbClr r="0" g="0" b="0"/>
+      </a:effectRef>
+      <a:fontRef idx="minor"/>
+    </dgm:style>
+  </dgm:styleLbl>
+  <dgm:styleLbl name="alignAcc1">
+    <dgm:scene3d>
+      <a:camera prst="orthographicFront"/>
+      <a:lightRig rig="threePt" dir="t"/>
+    </dgm:scene3d>
+    <dgm:sp3d/>
+    <dgm:txPr/>
+    <dgm:style>
+      <a:lnRef idx="2">
+        <a:scrgbClr r="0" g="0" b="0"/>
+      </a:lnRef>
+      <a:fillRef idx="1">
+        <a:scrgbClr r="0" g="0" b="0"/>
+      </a:fillRef>
+      <a:effectRef idx="0">
+        <a:scrgbClr r="0" g="0" b="0"/>
+      </a:effectRef>
+      <a:fontRef idx="minor"/>
+    </dgm:style>
+  </dgm:styleLbl>
+  <dgm:styleLbl name="trAlignAcc1">
+    <dgm:scene3d>
+      <a:camera prst="orthographicFront"/>
+      <a:lightRig rig="threePt" dir="t"/>
+    </dgm:scene3d>
+    <dgm:sp3d/>
+    <dgm:txPr/>
+    <dgm:style>
+      <a:lnRef idx="1">
+        <a:scrgbClr r="0" g="0" b="0"/>
+      </a:lnRef>
+      <a:fillRef idx="1">
+        <a:scrgbClr r="0" g="0" b="0"/>
+      </a:fillRef>
+      <a:effectRef idx="0">
+        <a:scrgbClr r="0" g="0" b="0"/>
+      </a:effectRef>
+      <a:fontRef idx="minor"/>
+    </dgm:style>
+  </dgm:styleLbl>
+  <dgm:styleLbl name="bgAcc1">
+    <dgm:scene3d>
+      <a:camera prst="orthographicFront"/>
+      <a:lightRig rig="threePt" dir="t"/>
+    </dgm:scene3d>
+    <dgm:sp3d/>
+    <dgm:txPr/>
+    <dgm:style>
+      <a:lnRef idx="2">
+        <a:scrgbClr r="0" g="0" b="0"/>
+      </a:lnRef>
+      <a:fillRef idx="1">
+        <a:scrgbClr r="0" g="0" b="0"/>
+      </a:fillRef>
+      <a:effectRef idx="0">
+        <a:scrgbClr r="0" g="0" b="0"/>
+      </a:effectRef>
+      <a:fontRef idx="minor"/>
+    </dgm:style>
+  </dgm:styleLbl>
+  <dgm:styleLbl name="solidFgAcc1">
+    <dgm:scene3d>
+      <a:camera prst="orthographicFront"/>
+      <a:lightRig rig="threePt" dir="t"/>
+    </dgm:scene3d>
+    <dgm:sp3d/>
+    <dgm:txPr/>
+    <dgm:style>
+      <a:lnRef idx="2">
+        <a:scrgbClr r="0" g="0" b="0"/>
+      </a:lnRef>
+      <a:fillRef idx="1">
+        <a:scrgbClr r="0" g="0" b="0"/>
+      </a:fillRef>
+      <a:effectRef idx="0">
+        <a:scrgbClr r="0" g="0" b="0"/>
+      </a:effectRef>
+      <a:fontRef idx="minor"/>
+    </dgm:style>
+  </dgm:styleLbl>
+  <dgm:styleLbl name="solidAlignAcc1">
+    <dgm:scene3d>
+      <a:camera prst="orthographicFront"/>
+      <a:lightRig rig="threePt" dir="t"/>
+    </dgm:scene3d>
+    <dgm:sp3d/>
+    <dgm:txPr/>
+    <dgm:style>
+      <a:lnRef idx="2">
+        <a:scrgbClr r="0" g="0" b="0"/>
+      </a:lnRef>
+      <a:fillRef idx="1">
+        <a:scrgbClr r="0" g="0" b="0"/>
+      </a:fillRef>
+      <a:effectRef idx="0">
+        <a:scrgbClr r="0" g="0" b="0"/>
+      </a:effectRef>
+      <a:fontRef idx="minor"/>
+    </dgm:style>
+  </dgm:styleLbl>
+  <dgm:styleLbl name="solidBgAcc1">
+    <dgm:scene3d>
+      <a:camera prst="orthographicFront"/>
+      <a:lightRig rig="threePt" dir="t"/>
+    </dgm:scene3d>
+    <dgm:sp3d/>
+    <dgm:txPr/>
+    <dgm:style>
+      <a:lnRef idx="2">
+        <a:scrgbClr r="0" g="0" b="0"/>
+      </a:lnRef>
+      <a:fillRef idx="1">
+        <a:scrgbClr r="0" g="0" b="0"/>
+      </a:fillRef>
+      <a:effectRef idx="0">
+        <a:scrgbClr r="0" g="0" b="0"/>
+      </a:effectRef>
+      <a:fontRef idx="minor"/>
+    </dgm:style>
+  </dgm:styleLbl>
+  <dgm:styleLbl name="fgAccFollowNode1">
+    <dgm:scene3d>
+      <a:camera prst="orthographicFront"/>
+      <a:lightRig rig="threePt" dir="t"/>
+    </dgm:scene3d>
+    <dgm:sp3d/>
+    <dgm:txPr/>
+    <dgm:style>
+      <a:lnRef idx="2">
+        <a:scrgbClr r="0" g="0" b="0"/>
+      </a:lnRef>
+      <a:fillRef idx="1">
+        <a:scrgbClr r="0" g="0" b="0"/>
+      </a:fillRef>
+      <a:effectRef idx="0">
+        <a:scrgbClr r="0" g="0" b="0"/>
+      </a:effectRef>
+      <a:fontRef idx="minor"/>
+    </dgm:style>
+  </dgm:styleLbl>
+  <dgm:styleLbl name="alignAccFollowNode1">
+    <dgm:scene3d>
+      <a:camera prst="orthographicFront"/>
+      <a:lightRig rig="threePt" dir="t"/>
+    </dgm:scene3d>
+    <dgm:sp3d/>
+    <dgm:txPr/>
+    <dgm:style>
+      <a:lnRef idx="2">
+        <a:scrgbClr r="0" g="0" b="0"/>
+      </a:lnRef>
+      <a:fillRef idx="1">
+        <a:scrgbClr r="0" g="0" b="0"/>
+      </a:fillRef>
+      <a:effectRef idx="0">
+        <a:scrgbClr r="0" g="0" b="0"/>
+      </a:effectRef>
+      <a:fontRef idx="minor"/>
+    </dgm:style>
+  </dgm:styleLbl>
+  <dgm:styleLbl name="bgAccFollowNode1">
+    <dgm:scene3d>
+      <a:camera prst="orthographicFront"/>
+      <a:lightRig rig="threePt" dir="t"/>
+    </dgm:scene3d>
+    <dgm:sp3d/>
+    <dgm:txPr/>
+    <dgm:style>
+      <a:lnRef idx="2">
+        <a:scrgbClr r="0" g="0" b="0"/>
+      </a:lnRef>
+      <a:fillRef idx="1">
+        <a:scrgbClr r="0" g="0" b="0"/>
+      </a:fillRef>
+      <a:effectRef idx="0">
+        <a:scrgbClr r="0" g="0" b="0"/>
+      </a:effectRef>
+      <a:fontRef idx="minor"/>
+    </dgm:style>
+  </dgm:styleLbl>
+  <dgm:styleLbl name="fgAcc0">
+    <dgm:scene3d>
+      <a:camera prst="orthographicFront"/>
+      <a:lightRig rig="threePt" dir="t"/>
+    </dgm:scene3d>
+    <dgm:sp3d/>
+    <dgm:txPr/>
+    <dgm:style>
+      <a:lnRef idx="2">
+        <a:scrgbClr r="0" g="0" b="0"/>
+      </a:lnRef>
+      <a:fillRef idx="1">
+        <a:scrgbClr r="0" g="0" b="0"/>
+      </a:fillRef>
+      <a:effectRef idx="0">
+        <a:scrgbClr r="0" g="0" b="0"/>
+      </a:effectRef>
+      <a:fontRef idx="minor"/>
+    </dgm:style>
+  </dgm:styleLbl>
+  <dgm:styleLbl name="fgAcc2">
+    <dgm:scene3d>
+      <a:camera prst="orthographicFront"/>
+      <a:lightRig rig="threePt" dir="t"/>
+    </dgm:scene3d>
+    <dgm:sp3d/>
+    <dgm:txPr/>
+    <dgm:style>
+      <a:lnRef idx="2">
+        <a:scrgbClr r="0" g="0" b="0"/>
+      </a:lnRef>
+      <a:fillRef idx="1">
+        <a:scrgbClr r="0" g="0" b="0"/>
+      </a:fillRef>
+      <a:effectRef idx="0">
+        <a:scrgbClr r="0" g="0" b="0"/>
+      </a:effectRef>
+      <a:fontRef idx="minor"/>
+    </dgm:style>
+  </dgm:styleLbl>
+  <dgm:styleLbl name="fgAcc3">
+    <dgm:scene3d>
+      <a:camera prst="orthographicFront"/>
+      <a:lightRig rig="threePt" dir="t"/>
+    </dgm:scene3d>
+    <dgm:sp3d/>
+    <dgm:txPr/>
+    <dgm:style>
+      <a:lnRef idx="2">
+        <a:scrgbClr r="0" g="0" b="0"/>
+      </a:lnRef>
+      <a:fillRef idx="1">
+        <a:scrgbClr r="0" g="0" b="0"/>
+      </a:fillRef>
+      <a:effectRef idx="0">
+        <a:scrgbClr r="0" g="0" b="0"/>
+      </a:effectRef>
+      <a:fontRef idx="minor"/>
+    </dgm:style>
+  </dgm:styleLbl>
+  <dgm:styleLbl name="fgAcc4">
+    <dgm:scene3d>
+      <a:camera prst="orthographicFront"/>
+      <a:lightRig rig="threePt" dir="t"/>
+    </dgm:scene3d>
+    <dgm:sp3d/>
+    <dgm:txPr/>
+    <dgm:style>
+      <a:lnRef idx="2">
+        <a:scrgbClr r="0" g="0" b="0"/>
+      </a:lnRef>
+      <a:fillRef idx="1">
+        <a:scrgbClr r="0" g="0" b="0"/>
+      </a:fillRef>
+      <a:effectRef idx="0">
+        <a:scrgbClr r="0" g="0" b="0"/>
+      </a:effectRef>
+      <a:fontRef idx="minor"/>
+    </dgm:style>
+  </dgm:styleLbl>
+  <dgm:styleLbl name="bgShp">
+    <dgm:scene3d>
+      <a:camera prst="orthographicFront"/>
+      <a:lightRig rig="threePt" dir="t"/>
+    </dgm:scene3d>
+    <dgm:sp3d/>
+    <dgm:txPr/>
+    <dgm:style>
+      <a:lnRef idx="0">
+        <a:scrgbClr r="0" g="0" b="0"/>
+      </a:lnRef>
+      <a:fillRef idx="1">
+        <a:scrgbClr r="0" g="0" b="0"/>
+      </a:fillRef>
+      <a:effectRef idx="0">
+        <a:scrgbClr r="0" g="0" b="0"/>
+      </a:effectRef>
+      <a:fontRef idx="minor"/>
+    </dgm:style>
+  </dgm:styleLbl>
+  <dgm:styleLbl name="dkBgShp">
+    <dgm:scene3d>
+      <a:camera prst="orthographicFront"/>
+      <a:lightRig rig="threePt" dir="t"/>
+    </dgm:scene3d>
+    <dgm:sp3d/>
+    <dgm:txPr/>
+    <dgm:style>
+      <a:lnRef idx="0">
+        <a:scrgbClr r="0" g="0" b="0"/>
+      </a:lnRef>
+      <a:fillRef idx="1">
+        <a:scrgbClr r="0" g="0" b="0"/>
+      </a:fillRef>
+      <a:effectRef idx="0">
+        <a:scrgbClr r="0" g="0" b="0"/>
+      </a:effectRef>
+      <a:fontRef idx="minor"/>
+    </dgm:style>
+  </dgm:styleLbl>
+  <dgm:styleLbl name="trBgShp">
+    <dgm:scene3d>
+      <a:camera prst="orthographicFront"/>
+      <a:lightRig rig="threePt" dir="t"/>
+    </dgm:scene3d>
+    <dgm:sp3d/>
+    <dgm:txPr/>
+    <dgm:style>
+      <a:lnRef idx="0">
+        <a:scrgbClr r="0" g="0" b="0"/>
+      </a:lnRef>
+      <a:fillRef idx="1">
+        <a:scrgbClr r="0" g="0" b="0"/>
+      </a:fillRef>
+      <a:effectRef idx="0">
+        <a:scrgbClr r="0" g="0" b="0"/>
+      </a:effectRef>
+      <a:fontRef idx="minor"/>
+    </dgm:style>
+  </dgm:styleLbl>
+  <dgm:styleLbl name="fgShp">
+    <dgm:scene3d>
+      <a:camera prst="orthographicFront"/>
+      <a:lightRig rig="threePt" dir="t"/>
+    </dgm:scene3d>
+    <dgm:sp3d/>
+    <dgm:txPr/>
+    <dgm:style>
+      <a:lnRef idx="2">
+        <a:scrgbClr r="0" g="0" b="0"/>
+      </a:lnRef>
+      <a:fillRef idx="1">
+        <a:scrgbClr r="0" g="0" b="0"/>
+      </a:fillRef>
+      <a:effectRef idx="0">
+        <a:scrgbClr r="0" g="0" b="0"/>
+      </a:effectRef>
+      <a:fontRef idx="minor"/>
+    </dgm:style>
+  </dgm:styleLbl>
+  <dgm:styleLbl name="revTx">
+    <dgm:scene3d>
+      <a:camera prst="orthographicFront"/>
+      <a:lightRig rig="threePt" dir="t"/>
+    </dgm:scene3d>
+    <dgm:sp3d/>
+    <dgm:txPr/>
+    <dgm:style>
+      <a:lnRef idx="0">
+        <a:scrgbClr r="0" g="0" b="0"/>
+      </a:lnRef>
+      <a:fillRef idx="0">
+        <a:scrgbClr r="0" g="0" b="0"/>
+      </a:fillRef>
+      <a:effectRef idx="0">
+        <a:scrgbClr r="0" g="0" b="0"/>
+      </a:effectRef>
+      <a:fontRef idx="minor"/>
+    </dgm:style>
+  </dgm:styleLbl>
+</dgm:styleDef>
+</file>
+
+<file path=word/diagrams/quickStyle2.xml><?xml version="1.0" encoding="utf-8"?>
 <dgm:styleDef xmlns:dgm="http://schemas.openxmlformats.org/drawingml/2006/diagram" xmlns:a="http://schemas.openxmlformats.org/drawingml/2006/main" uniqueId="urn:microsoft.com/office/officeart/2005/8/quickstyle/simple5">
   <dgm:title val=""/>
   <dgm:desc val=""/>

</xml_diff>